<commit_message>
??????? ?? proto3 ?????????.
</commit_message>
<xml_diff>
--- a/Commands.docx
+++ b/Commands.docx
@@ -1325,13 +1325,7 @@
           <w:tcPr>
             <w:tcW w:w="1006" w:type="dxa"/>
           </w:tcPr>
-          <w:p>
-            <w:pPr>
-              <w:rPr>
-                <w:lang w:val="en-US"/>
-              </w:rPr>
-            </w:pPr>
-          </w:p>
+          <w:p/>
         </w:tc>
         <w:tc>
           <w:tcPr>
@@ -1833,11 +1827,6 @@
     </w:tbl>
     <w:p/>
     <w:p>
-      <w:pPr>
-        <w:rPr>
-          <w:lang w:val="en-US"/>
-        </w:rPr>
-      </w:pPr>
       <w:r>
         <w:t xml:space="preserve">Протокол обмена данными со </w:t>
       </w:r>
@@ -1959,14 +1948,35 @@
         <w:rPr>
           <w:lang w:val="en-US"/>
         </w:rPr>
-        <w:t>CRC8(b’123456789’) == 0xA1.</w:t>
+        <w:t>CRC</w:t>
+      </w:r>
+      <w:r>
+        <w:t>8(</w:t>
+      </w:r>
+      <w:r>
+        <w:rPr>
+          <w:lang w:val="en-US"/>
+        </w:rPr>
+        <w:t>b</w:t>
+      </w:r>
+      <w:r>
+        <w:t>’123456789’) == 0</w:t>
+      </w:r>
+      <w:proofErr w:type="spellStart"/>
+      <w:r>
+        <w:rPr>
+          <w:lang w:val="en-US"/>
+        </w:rPr>
+        <w:t>xA</w:t>
+      </w:r>
+      <w:proofErr w:type="spellEnd"/>
+      <w:r>
+        <w:t>1.</w:t>
       </w:r>
     </w:p>
     <w:p>
       <w:bookmarkStart w:id="0" w:name="_Команда_INFO"/>
-      <w:bookmarkStart w:id="1" w:name="_GoBack"/>
       <w:bookmarkEnd w:id="0"/>
-      <w:bookmarkEnd w:id="1"/>
     </w:p>
     <w:p>
       <w:r>
@@ -2375,11 +2385,6 @@
       </w:r>
     </w:p>
     <w:p>
-      <w:pPr>
-        <w:rPr>
-          <w:lang w:val="en-US"/>
-        </w:rPr>
-      </w:pPr>
       <w:r>
         <w:t>C0 82 03 00 23</w:t>
       </w:r>
@@ -2571,8 +2576,8 @@
       <w:pPr>
         <w:pStyle w:val="1"/>
       </w:pPr>
-      <w:bookmarkStart w:id="2" w:name="_Команда_BOOT"/>
-      <w:bookmarkEnd w:id="2"/>
+      <w:bookmarkStart w:id="1" w:name="_Команда_BOOT"/>
+      <w:bookmarkEnd w:id="1"/>
       <w:r>
         <w:t xml:space="preserve">Команда </w:t>
       </w:r>
@@ -2793,8 +2798,8 @@
       <w:pPr>
         <w:pStyle w:val="1"/>
       </w:pPr>
-      <w:bookmarkStart w:id="3" w:name="_Команда_PORTS_IDR"/>
-      <w:bookmarkEnd w:id="3"/>
+      <w:bookmarkStart w:id="2" w:name="_Команда_PORTS_IDR"/>
+      <w:bookmarkEnd w:id="2"/>
       <w:r>
         <w:t xml:space="preserve">Команда </w:t>
       </w:r>
@@ -2984,8 +2989,8 @@
       <w:pPr>
         <w:pStyle w:val="1"/>
       </w:pPr>
-      <w:bookmarkStart w:id="4" w:name="_Команда_PORTS_ODRR_(0x07)"/>
-      <w:bookmarkEnd w:id="4"/>
+      <w:bookmarkStart w:id="3" w:name="_Команда_PORTS_ODRR_(0x07)"/>
+      <w:bookmarkEnd w:id="3"/>
       <w:r>
         <w:t>Команда</w:t>
       </w:r>
@@ -3190,7 +3195,224 @@
       <w:pPr>
         <w:pStyle w:val="1"/>
       </w:pPr>
-      <w:bookmarkStart w:id="5" w:name="_Команда_PORTS_ODRW_(0x08)"/>
+      <w:bookmarkStart w:id="4" w:name="_Команда_PORTS_ODRW_(0x08)"/>
+      <w:bookmarkEnd w:id="4"/>
+      <w:r>
+        <w:t xml:space="preserve">Команда </w:t>
+      </w:r>
+      <w:r>
+        <w:rPr>
+          <w:lang w:val="en-US"/>
+        </w:rPr>
+        <w:t>PORTS</w:t>
+      </w:r>
+      <w:r>
+        <w:t>_</w:t>
+      </w:r>
+      <w:r>
+        <w:rPr>
+          <w:lang w:val="en-US"/>
+        </w:rPr>
+        <w:t>ODRW</w:t>
+      </w:r>
+      <w:r>
+        <w:t xml:space="preserve"> (0</w:t>
+      </w:r>
+      <w:r>
+        <w:rPr>
+          <w:lang w:val="en-US"/>
+        </w:rPr>
+        <w:t>x</w:t>
+      </w:r>
+      <w:r>
+        <w:t>08)</w:t>
+      </w:r>
+    </w:p>
+    <w:p>
+      <w:pPr>
+        <w:pStyle w:val="2"/>
+      </w:pPr>
+      <w:r>
+        <w:t>Описание</w:t>
+      </w:r>
+    </w:p>
+    <w:p>
+      <w:r>
+        <w:t xml:space="preserve">Запись данных в выходные порты (дискретные выходы) </w:t>
+      </w:r>
+      <w:r>
+        <w:rPr>
+          <w:lang w:val="en-US"/>
+        </w:rPr>
+        <w:t>PORTA</w:t>
+      </w:r>
+      <w:r>
+        <w:t xml:space="preserve">, </w:t>
+      </w:r>
+      <w:r>
+        <w:rPr>
+          <w:lang w:val="en-US"/>
+        </w:rPr>
+        <w:t>B</w:t>
+      </w:r>
+    </w:p>
+    <w:p>
+      <w:pPr>
+        <w:pStyle w:val="2"/>
+      </w:pPr>
+      <w:r>
+        <w:t>Запрос</w:t>
+      </w:r>
+    </w:p>
+    <w:p>
+      <w:r>
+        <w:t>C0 82 08 02 07 03 C3</w:t>
+      </w:r>
+    </w:p>
+    <w:p>
+      <w:r>
+        <w:t xml:space="preserve">2 байта данных. Младший байт – состояние </w:t>
+      </w:r>
+      <w:r>
+        <w:rPr>
+          <w:lang w:val="en-US"/>
+        </w:rPr>
+        <w:t>PORTA</w:t>
+      </w:r>
+      <w:r>
+        <w:t xml:space="preserve"> (07), </w:t>
+      </w:r>
+      <w:r>
+        <w:t xml:space="preserve">старший – </w:t>
+      </w:r>
+      <w:r>
+        <w:rPr>
+          <w:lang w:val="en-US"/>
+        </w:rPr>
+        <w:t>PORTB</w:t>
+      </w:r>
+      <w:r>
+        <w:t xml:space="preserve"> (03). </w:t>
+      </w:r>
+      <w:r>
+        <w:t xml:space="preserve">Значащие в этих байтах – младшие 4 бита, отвечающие за </w:t>
+      </w:r>
+      <w:proofErr w:type="spellStart"/>
+      <w:r>
+        <w:rPr>
+          <w:lang w:val="en-US"/>
+        </w:rPr>
+        <w:t>Px</w:t>
+      </w:r>
+      <w:proofErr w:type="spellEnd"/>
+      <w:r>
+        <w:t xml:space="preserve">0 – </w:t>
+      </w:r>
+      <w:proofErr w:type="spellStart"/>
+      <w:r>
+        <w:rPr>
+          <w:lang w:val="en-US"/>
+        </w:rPr>
+        <w:t>Px</w:t>
+      </w:r>
+      <w:proofErr w:type="spellEnd"/>
+      <w:r>
+        <w:t>3 (</w:t>
+      </w:r>
+      <w:r>
+        <w:rPr>
+          <w:lang w:val="en-US"/>
+        </w:rPr>
+        <w:t>x</w:t>
+      </w:r>
+      <w:r>
+        <w:t xml:space="preserve"> = </w:t>
+      </w:r>
+      <w:r>
+        <w:rPr>
+          <w:lang w:val="en-US"/>
+        </w:rPr>
+        <w:t>A</w:t>
+      </w:r>
+      <w:r>
+        <w:t xml:space="preserve"> </w:t>
+      </w:r>
+      <w:r>
+        <w:rPr>
+          <w:lang w:val="en-US"/>
+        </w:rPr>
+        <w:t>or</w:t>
+      </w:r>
+      <w:r>
+        <w:t xml:space="preserve"> </w:t>
+      </w:r>
+      <w:r>
+        <w:rPr>
+          <w:lang w:val="en-US"/>
+        </w:rPr>
+        <w:t>B</w:t>
+      </w:r>
+      <w:r>
+        <w:t>).</w:t>
+      </w:r>
+    </w:p>
+    <w:p>
+      <w:pPr>
+        <w:pStyle w:val="2"/>
+      </w:pPr>
+      <w:r>
+        <w:t>Ответ</w:t>
+      </w:r>
+    </w:p>
+    <w:p>
+      <w:pPr>
+        <w:pStyle w:val="a6"/>
+      </w:pPr>
+      <w:r>
+        <w:rPr>
+          <w:lang w:val="en-US"/>
+        </w:rPr>
+        <w:t>PORTS</w:t>
+      </w:r>
+      <w:r>
+        <w:t>_</w:t>
+      </w:r>
+      <w:r>
+        <w:rPr>
+          <w:lang w:val="en-US"/>
+        </w:rPr>
+        <w:t>ODRW</w:t>
+      </w:r>
+      <w:r>
+        <w:t xml:space="preserve"> </w:t>
+      </w:r>
+      <w:r>
+        <w:t>в случае успешности,</w:t>
+      </w:r>
+    </w:p>
+    <w:p>
+      <w:pPr>
+        <w:pStyle w:val="a6"/>
+      </w:pPr>
+      <w:r>
+        <w:rPr>
+          <w:lang w:val="en-US"/>
+        </w:rPr>
+        <w:t>ERR</w:t>
+      </w:r>
+      <w:r>
+        <w:t xml:space="preserve"> – </w:t>
+      </w:r>
+      <w:r>
+        <w:t>во всех остальных</w:t>
+      </w:r>
+    </w:p>
+    <w:p/>
+    <w:p>
+      <w:pPr>
+        <w:pStyle w:val="1"/>
+      </w:pPr>
+      <w:bookmarkStart w:id="5" w:name="_Команда_PORTS_SET_(0x09)"/>
       <w:bookmarkEnd w:id="5"/>
       <w:r>
         <w:t xml:space="preserve">Команда </w:t>
@@ -3208,7 +3430,7 @@
         <w:rPr>
           <w:lang w:val="en-US"/>
         </w:rPr>
-        <w:t>ODRW</w:t>
+        <w:t>SET</w:t>
       </w:r>
       <w:r>
         <w:t xml:space="preserve"> (0</w:t>
@@ -3220,7 +3442,7 @@
         <w:t>x</w:t>
       </w:r>
       <w:r>
-        <w:t>08)</w:t>
+        <w:t>09)</w:t>
       </w:r>
     </w:p>
     <w:p>
@@ -3233,7 +3455,7 @@
     </w:p>
     <w:p>
       <w:r>
-        <w:t xml:space="preserve">Запись данных в выходные порты (дискретные выходы) </w:t>
+        <w:t xml:space="preserve">Установить дискретные выходы </w:t>
       </w:r>
       <w:r>
         <w:rPr>
@@ -3250,6 +3472,12 @@
         </w:rPr>
         <w:t>B</w:t>
       </w:r>
+      <w:r>
+        <w:t xml:space="preserve"> </w:t>
+      </w:r>
+      <w:r>
+        <w:t>в единицу.</w:t>
+      </w:r>
     </w:p>
     <w:p>
       <w:pPr>
@@ -3261,7 +3489,7 @@
     </w:p>
     <w:p>
       <w:r>
-        <w:t>C0 82 08 02 07 03 C3</w:t>
+        <w:t>C0 82 09 02 07 03 4C</w:t>
       </w:r>
     </w:p>
     <w:p>
@@ -3376,13 +3604,221 @@
         <w:rPr>
           <w:lang w:val="en-US"/>
         </w:rPr>
-        <w:t>ODRW</w:t>
+        <w:t>SET</w:t>
+      </w:r>
+      <w:r>
+        <w:t xml:space="preserve"> в случае успешности</w:t>
+      </w:r>
+    </w:p>
+    <w:p>
+      <w:pPr>
+        <w:pStyle w:val="a6"/>
+      </w:pPr>
+      <w:r>
+        <w:rPr>
+          <w:lang w:val="en-US"/>
+        </w:rPr>
+        <w:t>ERR</w:t>
       </w:r>
       <w:r>
         <w:t xml:space="preserve"> </w:t>
       </w:r>
       <w:r>
-        <w:t>в случае успешности,</w:t>
+        <w:t>–</w:t>
+      </w:r>
+      <w:r>
+        <w:t xml:space="preserve"> </w:t>
+      </w:r>
+      <w:r>
+        <w:t>во всех остальных</w:t>
+      </w:r>
+    </w:p>
+    <w:p>
+      <w:pPr>
+        <w:pStyle w:val="1"/>
+      </w:pPr>
+      <w:bookmarkStart w:id="6" w:name="_Команда_PORTS_RESET_(0xA)"/>
+      <w:bookmarkEnd w:id="6"/>
+      <w:r>
+        <w:t xml:space="preserve">Команда </w:t>
+      </w:r>
+      <w:r>
+        <w:rPr>
+          <w:lang w:val="en-US"/>
+        </w:rPr>
+        <w:t>PORTS</w:t>
+      </w:r>
+      <w:r>
+        <w:t>_</w:t>
+      </w:r>
+      <w:r>
+        <w:rPr>
+          <w:lang w:val="en-US"/>
+        </w:rPr>
+        <w:t>RESET</w:t>
+      </w:r>
+      <w:r>
+        <w:t xml:space="preserve"> (0</w:t>
+      </w:r>
+      <w:r>
+        <w:rPr>
+          <w:lang w:val="en-US"/>
+        </w:rPr>
+        <w:t>x</w:t>
+      </w:r>
+      <w:r>
+        <w:t>0</w:t>
+      </w:r>
+      <w:r>
+        <w:rPr>
+          <w:lang w:val="en-US"/>
+        </w:rPr>
+        <w:t>A</w:t>
+      </w:r>
+      <w:r>
+        <w:t>)</w:t>
+      </w:r>
+    </w:p>
+    <w:p>
+      <w:pPr>
+        <w:pStyle w:val="2"/>
+      </w:pPr>
+      <w:r>
+        <w:t>Описание</w:t>
+      </w:r>
+    </w:p>
+    <w:p>
+      <w:r>
+        <w:t xml:space="preserve">Установить дискретные выходы </w:t>
+      </w:r>
+      <w:r>
+        <w:rPr>
+          <w:lang w:val="en-US"/>
+        </w:rPr>
+        <w:t>PORTA</w:t>
+      </w:r>
+      <w:r>
+        <w:t xml:space="preserve">, </w:t>
+      </w:r>
+      <w:r>
+        <w:rPr>
+          <w:lang w:val="en-US"/>
+        </w:rPr>
+        <w:t>B</w:t>
+      </w:r>
+      <w:r>
+        <w:t xml:space="preserve"> </w:t>
+      </w:r>
+      <w:r>
+        <w:t>в нули.</w:t>
+      </w:r>
+    </w:p>
+    <w:p>
+      <w:pPr>
+        <w:pStyle w:val="2"/>
+      </w:pPr>
+      <w:r>
+        <w:t>Запрос</w:t>
+      </w:r>
+    </w:p>
+    <w:p>
+      <w:r>
+        <w:t>C0 82 0A 02 07 03 C4</w:t>
+      </w:r>
+    </w:p>
+    <w:p>
+      <w:r>
+        <w:t xml:space="preserve">2 байта данных. Младший байт – состояние </w:t>
+      </w:r>
+      <w:r>
+        <w:rPr>
+          <w:lang w:val="en-US"/>
+        </w:rPr>
+        <w:t>PORTA</w:t>
+      </w:r>
+      <w:r>
+        <w:t xml:space="preserve"> (07), </w:t>
+      </w:r>
+      <w:r>
+        <w:t xml:space="preserve">старший – </w:t>
+      </w:r>
+      <w:r>
+        <w:rPr>
+          <w:lang w:val="en-US"/>
+        </w:rPr>
+        <w:t>PORTB</w:t>
+      </w:r>
+      <w:r>
+        <w:t xml:space="preserve"> (03). </w:t>
+      </w:r>
+      <w:r>
+        <w:t xml:space="preserve">Значащие в этих байтах – младшие 4 бита, отвечающие за </w:t>
+      </w:r>
+      <w:proofErr w:type="spellStart"/>
+      <w:r>
+        <w:rPr>
+          <w:lang w:val="en-US"/>
+        </w:rPr>
+        <w:t>Px</w:t>
+      </w:r>
+      <w:proofErr w:type="spellEnd"/>
+      <w:r>
+        <w:t xml:space="preserve">0 – </w:t>
+      </w:r>
+      <w:proofErr w:type="spellStart"/>
+      <w:r>
+        <w:rPr>
+          <w:lang w:val="en-US"/>
+        </w:rPr>
+        <w:t>Px</w:t>
+      </w:r>
+      <w:proofErr w:type="spellEnd"/>
+      <w:r>
+        <w:t>3 (</w:t>
+      </w:r>
+      <w:r>
+        <w:rPr>
+          <w:lang w:val="en-US"/>
+        </w:rPr>
+        <w:t>x</w:t>
+      </w:r>
+      <w:r>
+        <w:t xml:space="preserve"> = </w:t>
+      </w:r>
+      <w:r>
+        <w:rPr>
+          <w:lang w:val="en-US"/>
+        </w:rPr>
+        <w:t>A</w:t>
+      </w:r>
+      <w:r>
+        <w:t xml:space="preserve"> </w:t>
+      </w:r>
+      <w:r>
+        <w:rPr>
+          <w:lang w:val="en-US"/>
+        </w:rPr>
+        <w:t>or</w:t>
+      </w:r>
+      <w:r>
+        <w:t xml:space="preserve"> </w:t>
+      </w:r>
+      <w:r>
+        <w:rPr>
+          <w:lang w:val="en-US"/>
+        </w:rPr>
+        <w:t>B</w:t>
+      </w:r>
+      <w:r>
+        <w:t>).</w:t>
+      </w:r>
+    </w:p>
+    <w:p>
+      <w:pPr>
+        <w:pStyle w:val="2"/>
+      </w:pPr>
+      <w:r>
+        <w:t>Ответ</w:t>
       </w:r>
     </w:p>
     <w:p>
@@ -3393,7 +3829,39 @@
         <w:rPr>
           <w:lang w:val="en-US"/>
         </w:rPr>
-        <w:t xml:space="preserve">ERR – </w:t>
+        <w:t>PORTS</w:t>
+      </w:r>
+      <w:r>
+        <w:t>_</w:t>
+      </w:r>
+      <w:r>
+        <w:rPr>
+          <w:lang w:val="en-US"/>
+        </w:rPr>
+        <w:t>RESET</w:t>
+      </w:r>
+      <w:r>
+        <w:t xml:space="preserve"> в случае успешности</w:t>
+      </w:r>
+    </w:p>
+    <w:p>
+      <w:pPr>
+        <w:pStyle w:val="a6"/>
+      </w:pPr>
+      <w:r>
+        <w:rPr>
+          <w:lang w:val="en-US"/>
+        </w:rPr>
+        <w:t>ERR</w:t>
+      </w:r>
+      <w:r>
+        <w:t xml:space="preserve"> </w:t>
+      </w:r>
+      <w:r>
+        <w:t>–</w:t>
+      </w:r>
+      <w:r>
+        <w:t xml:space="preserve"> </w:t>
       </w:r>
       <w:r>
         <w:t>во всех остальных</w:t>
@@ -3404,468 +3872,8 @@
       <w:pPr>
         <w:pStyle w:val="1"/>
       </w:pPr>
-      <w:bookmarkStart w:id="6" w:name="_Команда_PORTS_SET_(0x09)"/>
-      <w:bookmarkEnd w:id="6"/>
-      <w:r>
-        <w:t xml:space="preserve">Команда </w:t>
-      </w:r>
-      <w:r>
-        <w:rPr>
-          <w:lang w:val="en-US"/>
-        </w:rPr>
-        <w:t>PORTS</w:t>
-      </w:r>
-      <w:r>
-        <w:t>_</w:t>
-      </w:r>
-      <w:r>
-        <w:rPr>
-          <w:lang w:val="en-US"/>
-        </w:rPr>
-        <w:t>SET</w:t>
-      </w:r>
-      <w:r>
-        <w:t xml:space="preserve"> (0</w:t>
-      </w:r>
-      <w:r>
-        <w:rPr>
-          <w:lang w:val="en-US"/>
-        </w:rPr>
-        <w:t>x</w:t>
-      </w:r>
-      <w:r>
-        <w:t>09)</w:t>
-      </w:r>
-    </w:p>
-    <w:p>
-      <w:pPr>
-        <w:pStyle w:val="2"/>
-      </w:pPr>
-      <w:r>
-        <w:t>Описание</w:t>
-      </w:r>
-    </w:p>
-    <w:p>
-      <w:r>
-        <w:t xml:space="preserve">Установить дискретные выходы </w:t>
-      </w:r>
-      <w:r>
-        <w:rPr>
-          <w:lang w:val="en-US"/>
-        </w:rPr>
-        <w:t>PORTA</w:t>
-      </w:r>
-      <w:r>
-        <w:t xml:space="preserve">, </w:t>
-      </w:r>
-      <w:r>
-        <w:rPr>
-          <w:lang w:val="en-US"/>
-        </w:rPr>
-        <w:t>B</w:t>
-      </w:r>
-      <w:r>
-        <w:t xml:space="preserve"> </w:t>
-      </w:r>
-      <w:r>
-        <w:t>в единицу.</w:t>
-      </w:r>
-    </w:p>
-    <w:p>
-      <w:pPr>
-        <w:pStyle w:val="2"/>
-      </w:pPr>
-      <w:r>
-        <w:t>Запрос</w:t>
-      </w:r>
-    </w:p>
-    <w:p>
-      <w:r>
-        <w:t>C0 82 09 02 07 03 4C</w:t>
-      </w:r>
-    </w:p>
-    <w:p>
-      <w:r>
-        <w:t xml:space="preserve">2 байта данных. Младший байт – состояние </w:t>
-      </w:r>
-      <w:r>
-        <w:rPr>
-          <w:lang w:val="en-US"/>
-        </w:rPr>
-        <w:t>PORTA</w:t>
-      </w:r>
-      <w:r>
-        <w:t xml:space="preserve"> (07), </w:t>
-      </w:r>
-      <w:r>
-        <w:t xml:space="preserve">старший – </w:t>
-      </w:r>
-      <w:r>
-        <w:rPr>
-          <w:lang w:val="en-US"/>
-        </w:rPr>
-        <w:t>PORTB</w:t>
-      </w:r>
-      <w:r>
-        <w:t xml:space="preserve"> (03). </w:t>
-      </w:r>
-      <w:r>
-        <w:t xml:space="preserve">Значащие в этих байтах – младшие 4 бита, отвечающие за </w:t>
-      </w:r>
-      <w:proofErr w:type="spellStart"/>
-      <w:r>
-        <w:rPr>
-          <w:lang w:val="en-US"/>
-        </w:rPr>
-        <w:t>Px</w:t>
-      </w:r>
-      <w:proofErr w:type="spellEnd"/>
-      <w:r>
-        <w:t xml:space="preserve">0 – </w:t>
-      </w:r>
-      <w:proofErr w:type="spellStart"/>
-      <w:r>
-        <w:rPr>
-          <w:lang w:val="en-US"/>
-        </w:rPr>
-        <w:t>Px</w:t>
-      </w:r>
-      <w:proofErr w:type="spellEnd"/>
-      <w:r>
-        <w:t>3 (</w:t>
-      </w:r>
-      <w:r>
-        <w:rPr>
-          <w:lang w:val="en-US"/>
-        </w:rPr>
-        <w:t>x</w:t>
-      </w:r>
-      <w:r>
-        <w:t xml:space="preserve"> = </w:t>
-      </w:r>
-      <w:r>
-        <w:rPr>
-          <w:lang w:val="en-US"/>
-        </w:rPr>
-        <w:t>A</w:t>
-      </w:r>
-      <w:r>
-        <w:t xml:space="preserve"> </w:t>
-      </w:r>
-      <w:r>
-        <w:rPr>
-          <w:lang w:val="en-US"/>
-        </w:rPr>
-        <w:t>or</w:t>
-      </w:r>
-      <w:r>
-        <w:t xml:space="preserve"> </w:t>
-      </w:r>
-      <w:r>
-        <w:rPr>
-          <w:lang w:val="en-US"/>
-        </w:rPr>
-        <w:t>B</w:t>
-      </w:r>
-      <w:r>
-        <w:t>).</w:t>
-      </w:r>
-    </w:p>
-    <w:p>
-      <w:pPr>
-        <w:pStyle w:val="2"/>
-      </w:pPr>
-      <w:r>
-        <w:t>Ответ</w:t>
-      </w:r>
-    </w:p>
-    <w:p>
-      <w:pPr>
-        <w:pStyle w:val="a6"/>
-      </w:pPr>
-      <w:r>
-        <w:rPr>
-          <w:lang w:val="en-US"/>
-        </w:rPr>
-        <w:t>PORTS</w:t>
-      </w:r>
-      <w:r>
-        <w:t>_</w:t>
-      </w:r>
-      <w:r>
-        <w:rPr>
-          <w:lang w:val="en-US"/>
-        </w:rPr>
-        <w:t>SET</w:t>
-      </w:r>
-      <w:r>
-        <w:t xml:space="preserve"> в случае успешности</w:t>
-      </w:r>
-    </w:p>
-    <w:p>
-      <w:pPr>
-        <w:pStyle w:val="a6"/>
-      </w:pPr>
-      <w:r>
-        <w:rPr>
-          <w:lang w:val="en-US"/>
-        </w:rPr>
-        <w:t>ERR</w:t>
-      </w:r>
-      <w:r>
-        <w:t xml:space="preserve"> </w:t>
-      </w:r>
-      <w:r>
-        <w:t>–</w:t>
-      </w:r>
-      <w:r>
-        <w:t xml:space="preserve"> </w:t>
-      </w:r>
-      <w:r>
-        <w:t>во всех остальных</w:t>
-      </w:r>
-    </w:p>
-    <w:p>
-      <w:pPr>
-        <w:pStyle w:val="1"/>
-      </w:pPr>
-      <w:bookmarkStart w:id="7" w:name="_Команда_PORTS_RESET_(0xA)"/>
+      <w:bookmarkStart w:id="7" w:name="_Команда_RELAYS_IDR_(0x0C)"/>
       <w:bookmarkEnd w:id="7"/>
-      <w:r>
-        <w:t xml:space="preserve">Команда </w:t>
-      </w:r>
-      <w:r>
-        <w:rPr>
-          <w:lang w:val="en-US"/>
-        </w:rPr>
-        <w:t>PORTS</w:t>
-      </w:r>
-      <w:r>
-        <w:t>_</w:t>
-      </w:r>
-      <w:r>
-        <w:rPr>
-          <w:lang w:val="en-US"/>
-        </w:rPr>
-        <w:t>RESET</w:t>
-      </w:r>
-      <w:r>
-        <w:t xml:space="preserve"> (0</w:t>
-      </w:r>
-      <w:r>
-        <w:rPr>
-          <w:lang w:val="en-US"/>
-        </w:rPr>
-        <w:t>x</w:t>
-      </w:r>
-      <w:r>
-        <w:t>0</w:t>
-      </w:r>
-      <w:r>
-        <w:rPr>
-          <w:lang w:val="en-US"/>
-        </w:rPr>
-        <w:t>A</w:t>
-      </w:r>
-      <w:r>
-        <w:t>)</w:t>
-      </w:r>
-    </w:p>
-    <w:p>
-      <w:pPr>
-        <w:pStyle w:val="2"/>
-      </w:pPr>
-      <w:r>
-        <w:t>Описание</w:t>
-      </w:r>
-    </w:p>
-    <w:p>
-      <w:r>
-        <w:t xml:space="preserve">Установить дискретные выходы </w:t>
-      </w:r>
-      <w:r>
-        <w:rPr>
-          <w:lang w:val="en-US"/>
-        </w:rPr>
-        <w:t>PORTA</w:t>
-      </w:r>
-      <w:r>
-        <w:t xml:space="preserve">, </w:t>
-      </w:r>
-      <w:r>
-        <w:rPr>
-          <w:lang w:val="en-US"/>
-        </w:rPr>
-        <w:t>B</w:t>
-      </w:r>
-      <w:r>
-        <w:t xml:space="preserve"> </w:t>
-      </w:r>
-      <w:r>
-        <w:t>в нули.</w:t>
-      </w:r>
-    </w:p>
-    <w:p>
-      <w:pPr>
-        <w:pStyle w:val="2"/>
-      </w:pPr>
-      <w:r>
-        <w:t>Запрос</w:t>
-      </w:r>
-    </w:p>
-    <w:p>
-      <w:r>
-        <w:t>C0 82 0A 02 07 03 C4</w:t>
-      </w:r>
-    </w:p>
-    <w:p>
-      <w:r>
-        <w:t xml:space="preserve">2 байта данных. Младший байт – состояние </w:t>
-      </w:r>
-      <w:r>
-        <w:rPr>
-          <w:lang w:val="en-US"/>
-        </w:rPr>
-        <w:t>PORTA</w:t>
-      </w:r>
-      <w:r>
-        <w:t xml:space="preserve"> (07), </w:t>
-      </w:r>
-      <w:r>
-        <w:t xml:space="preserve">старший – </w:t>
-      </w:r>
-      <w:r>
-        <w:rPr>
-          <w:lang w:val="en-US"/>
-        </w:rPr>
-        <w:t>PORTB</w:t>
-      </w:r>
-      <w:r>
-        <w:t xml:space="preserve"> (03). </w:t>
-      </w:r>
-      <w:r>
-        <w:t xml:space="preserve">Значащие в этих байтах – младшие 4 бита, отвечающие за </w:t>
-      </w:r>
-      <w:proofErr w:type="spellStart"/>
-      <w:r>
-        <w:rPr>
-          <w:lang w:val="en-US"/>
-        </w:rPr>
-        <w:t>Px</w:t>
-      </w:r>
-      <w:proofErr w:type="spellEnd"/>
-      <w:r>
-        <w:t xml:space="preserve">0 – </w:t>
-      </w:r>
-      <w:proofErr w:type="spellStart"/>
-      <w:r>
-        <w:rPr>
-          <w:lang w:val="en-US"/>
-        </w:rPr>
-        <w:t>Px</w:t>
-      </w:r>
-      <w:proofErr w:type="spellEnd"/>
-      <w:r>
-        <w:t>3 (</w:t>
-      </w:r>
-      <w:r>
-        <w:rPr>
-          <w:lang w:val="en-US"/>
-        </w:rPr>
-        <w:t>x</w:t>
-      </w:r>
-      <w:r>
-        <w:t xml:space="preserve"> = </w:t>
-      </w:r>
-      <w:r>
-        <w:rPr>
-          <w:lang w:val="en-US"/>
-        </w:rPr>
-        <w:t>A</w:t>
-      </w:r>
-      <w:r>
-        <w:t xml:space="preserve"> </w:t>
-      </w:r>
-      <w:r>
-        <w:rPr>
-          <w:lang w:val="en-US"/>
-        </w:rPr>
-        <w:t>or</w:t>
-      </w:r>
-      <w:r>
-        <w:t xml:space="preserve"> </w:t>
-      </w:r>
-      <w:r>
-        <w:rPr>
-          <w:lang w:val="en-US"/>
-        </w:rPr>
-        <w:t>B</w:t>
-      </w:r>
-      <w:r>
-        <w:t>).</w:t>
-      </w:r>
-    </w:p>
-    <w:p>
-      <w:pPr>
-        <w:pStyle w:val="2"/>
-      </w:pPr>
-      <w:r>
-        <w:t>Ответ</w:t>
-      </w:r>
-    </w:p>
-    <w:p>
-      <w:pPr>
-        <w:pStyle w:val="a6"/>
-      </w:pPr>
-      <w:r>
-        <w:rPr>
-          <w:lang w:val="en-US"/>
-        </w:rPr>
-        <w:t>PORTS</w:t>
-      </w:r>
-      <w:r>
-        <w:t>_</w:t>
-      </w:r>
-      <w:r>
-        <w:rPr>
-          <w:lang w:val="en-US"/>
-        </w:rPr>
-        <w:t>RESET</w:t>
-      </w:r>
-      <w:r>
-        <w:t xml:space="preserve"> в случае успешности</w:t>
-      </w:r>
-    </w:p>
-    <w:p>
-      <w:pPr>
-        <w:pStyle w:val="a6"/>
-      </w:pPr>
-      <w:r>
-        <w:rPr>
-          <w:lang w:val="en-US"/>
-        </w:rPr>
-        <w:t>ERR</w:t>
-      </w:r>
-      <w:r>
-        <w:t xml:space="preserve"> </w:t>
-      </w:r>
-      <w:r>
-        <w:t>–</w:t>
-      </w:r>
-      <w:r>
-        <w:t xml:space="preserve"> </w:t>
-      </w:r>
-      <w:r>
-        <w:t>во всех остальных</w:t>
-      </w:r>
-    </w:p>
-    <w:p/>
-    <w:p>
-      <w:pPr>
-        <w:pStyle w:val="1"/>
-      </w:pPr>
-      <w:bookmarkStart w:id="8" w:name="_Команда_RELAYS_IDR_(0x0C)"/>
-      <w:bookmarkEnd w:id="8"/>
       <w:r>
         <w:t xml:space="preserve">Команда </w:t>
       </w:r>
@@ -3952,13 +3960,82 @@
       <w:pPr>
         <w:pStyle w:val="1"/>
       </w:pPr>
-      <w:bookmarkStart w:id="9" w:name="_Команда_RELAYS_ODRR_(0x0D)"/>
+      <w:bookmarkStart w:id="8" w:name="_Команда_RELAYS_ODRR_(0x0D)"/>
+      <w:bookmarkEnd w:id="8"/>
+      <w:r>
+        <w:t xml:space="preserve">Команда </w:t>
+      </w:r>
+      <w:r>
+        <w:t>RELAYS_ODRR (0x0D)</w:t>
+      </w:r>
+    </w:p>
+    <w:p>
+      <w:pPr>
+        <w:pStyle w:val="2"/>
+      </w:pPr>
+      <w:r>
+        <w:t>Описание</w:t>
+      </w:r>
+    </w:p>
+    <w:p>
+      <w:r>
+        <w:t>Чтение дополнительных дискретных выходов.</w:t>
+      </w:r>
+    </w:p>
+    <w:p>
+      <w:pPr>
+        <w:pStyle w:val="2"/>
+      </w:pPr>
+      <w:r>
+        <w:t>Запрос</w:t>
+      </w:r>
+    </w:p>
+    <w:p>
+      <w:r>
+        <w:t>C0 82 0D 00 FF</w:t>
+      </w:r>
+    </w:p>
+    <w:p>
+      <w:pPr>
+        <w:pStyle w:val="2"/>
+      </w:pPr>
+      <w:r>
+        <w:t>Ответ</w:t>
+      </w:r>
+    </w:p>
+    <w:p>
+      <w:r>
+        <w:t>C0 81 0D 02 02 C2 67</w:t>
+      </w:r>
+    </w:p>
+    <w:p>
+      <w:r>
+        <w:t xml:space="preserve">2 байта данных 02 </w:t>
+      </w:r>
+      <w:r>
+        <w:rPr>
+          <w:lang w:val="en-US"/>
+        </w:rPr>
+        <w:t>C</w:t>
+      </w:r>
+      <w:r>
+        <w:t>2. Состояние дополнительных дискретных выходов: 0 – разомкнут, 1 – замкнут. Значащими битами являются 10 бит (10_1100_0010)</w:t>
+      </w:r>
+      <w:r>
+        <w:t xml:space="preserve"> </w:t>
+      </w:r>
+    </w:p>
+    <w:p>
+      <w:pPr>
+        <w:pStyle w:val="1"/>
+      </w:pPr>
+      <w:bookmarkStart w:id="9" w:name="_Команда_RELAYS_ODRW_(0x0E)"/>
       <w:bookmarkEnd w:id="9"/>
       <w:r>
         <w:t xml:space="preserve">Команда </w:t>
       </w:r>
       <w:r>
-        <w:t>RELAYS_ODRR (0x0D)</w:t>
+        <w:t>RELAYS_ODRW (0x0E)</w:t>
       </w:r>
     </w:p>
     <w:p>
@@ -3971,7 +4048,7 @@
     </w:p>
     <w:p>
       <w:r>
-        <w:t>Чтение дополнительных дискретных выходов.</w:t>
+        <w:t>Установить дискретные выходы в соответствующее состояние.</w:t>
       </w:r>
     </w:p>
     <w:p>
@@ -3984,7 +4061,12 @@
     </w:p>
     <w:p>
       <w:r>
-        <w:t>C0 82 0D 00 FF</w:t>
+        <w:t>C0 82 0E 02 03 2A 4E</w:t>
+      </w:r>
+    </w:p>
+    <w:p>
+      <w:r>
+        <w:t>2 байта данных (03 2А). Перевести дискретные выходы в указанное состояние: 0 – разомкнуты, 1 – замкнуты. Значащими битами являются 10 бит (11_0010_1010)</w:t>
       </w:r>
     </w:p>
     <w:p>
@@ -3996,19 +4078,271 @@
       </w:r>
     </w:p>
     <w:p>
-      <w:r>
-        <w:t>C0 81 0D 02 02 C2 67</w:t>
-      </w:r>
-    </w:p>
-    <w:p>
-      <w:pPr>
-        <w:rPr>
-          <w:lang w:val="en-US"/>
-        </w:rPr>
-      </w:pPr>
-      <w:r>
-        <w:t xml:space="preserve">2 байта данных 02 </w:t>
-      </w:r>
+      <w:pPr>
+        <w:pStyle w:val="a6"/>
+      </w:pPr>
+      <w:r>
+        <w:t>RELAYS_ODRW</w:t>
+      </w:r>
+      <w:r>
+        <w:t xml:space="preserve"> в случае успешности</w:t>
+      </w:r>
+    </w:p>
+    <w:p>
+      <w:pPr>
+        <w:pStyle w:val="a6"/>
+      </w:pPr>
+      <w:r>
+        <w:rPr>
+          <w:lang w:val="en-US"/>
+        </w:rPr>
+        <w:t>ERR</w:t>
+      </w:r>
+      <w:r>
+        <w:t xml:space="preserve"> </w:t>
+      </w:r>
+      <w:r>
+        <w:t>–</w:t>
+      </w:r>
+      <w:r>
+        <w:t xml:space="preserve"> </w:t>
+      </w:r>
+      <w:r>
+        <w:t>во всех остальных</w:t>
+      </w:r>
+    </w:p>
+    <w:p/>
+    <w:p>
+      <w:pPr>
+        <w:pStyle w:val="1"/>
+      </w:pPr>
+      <w:bookmarkStart w:id="10" w:name="_Команда_RELAYS_SET_(0x0F)"/>
+      <w:bookmarkEnd w:id="10"/>
+      <w:r>
+        <w:t xml:space="preserve">Команда </w:t>
+      </w:r>
+      <w:r>
+        <w:t>RELAYS_SET (0x0F)</w:t>
+      </w:r>
+    </w:p>
+    <w:p>
+      <w:pPr>
+        <w:pStyle w:val="2"/>
+      </w:pPr>
+      <w:r>
+        <w:t>Описание</w:t>
+      </w:r>
+    </w:p>
+    <w:p>
+      <w:r>
+        <w:t>Установить дискретные выходы в ЕДИНИЦУ.</w:t>
+      </w:r>
+    </w:p>
+    <w:p>
+      <w:pPr>
+        <w:pStyle w:val="2"/>
+      </w:pPr>
+      <w:r>
+        <w:t>Запрос</w:t>
+      </w:r>
+    </w:p>
+    <w:p>
+      <w:r>
+        <w:t>C0 82 0F 02 03 2A C1</w:t>
+      </w:r>
+    </w:p>
+    <w:p>
+      <w:r>
+        <w:t xml:space="preserve">2 байта данных (03 2А). Перевести </w:t>
+      </w:r>
+      <w:r>
+        <w:t xml:space="preserve">указанные </w:t>
+      </w:r>
+      <w:r>
+        <w:t>дискретные выходы в ЕДИНИЦУ. Значащими битами являются 10 бит (11_0010_1010)</w:t>
+      </w:r>
+    </w:p>
+    <w:p>
+      <w:pPr>
+        <w:pStyle w:val="2"/>
+      </w:pPr>
+      <w:r>
+        <w:t>Ответ</w:t>
+      </w:r>
+    </w:p>
+    <w:p>
+      <w:pPr>
+        <w:pStyle w:val="a6"/>
+      </w:pPr>
+      <w:r>
+        <w:t>RELAYS_</w:t>
+      </w:r>
+      <w:r>
+        <w:rPr>
+          <w:lang w:val="en-US"/>
+        </w:rPr>
+        <w:t>SET</w:t>
+      </w:r>
+      <w:r>
+        <w:t xml:space="preserve"> в случае успешности</w:t>
+      </w:r>
+    </w:p>
+    <w:p>
+      <w:pPr>
+        <w:pStyle w:val="a6"/>
+      </w:pPr>
+      <w:r>
+        <w:rPr>
+          <w:lang w:val="en-US"/>
+        </w:rPr>
+        <w:t>ERR</w:t>
+      </w:r>
+      <w:r>
+        <w:t xml:space="preserve"> </w:t>
+      </w:r>
+      <w:r>
+        <w:t>–</w:t>
+      </w:r>
+      <w:r>
+        <w:t xml:space="preserve"> </w:t>
+      </w:r>
+      <w:r>
+        <w:t>во всех остальных</w:t>
+      </w:r>
+    </w:p>
+    <w:p/>
+    <w:p>
+      <w:pPr>
+        <w:pStyle w:val="1"/>
+      </w:pPr>
+      <w:bookmarkStart w:id="11" w:name="_Команда_RELAYS_RESET_(0x10)"/>
+      <w:bookmarkEnd w:id="11"/>
+      <w:r>
+        <w:t xml:space="preserve">Команда </w:t>
+      </w:r>
+      <w:r>
+        <w:t>RELAYS_RESET (0x10)</w:t>
+      </w:r>
+    </w:p>
+    <w:p>
+      <w:pPr>
+        <w:pStyle w:val="2"/>
+      </w:pPr>
+      <w:r>
+        <w:t>Описание</w:t>
+      </w:r>
+    </w:p>
+    <w:p>
+      <w:r>
+        <w:t>Установить дискретные выходы в НУЛИ.</w:t>
+      </w:r>
+    </w:p>
+    <w:p/>
+    <w:p>
+      <w:pPr>
+        <w:pStyle w:val="2"/>
+      </w:pPr>
+      <w:r>
+        <w:t>Запрос</w:t>
+      </w:r>
+    </w:p>
+    <w:p>
+      <w:r>
+        <w:t>C0 82 10 02 03 2A 63</w:t>
+      </w:r>
+    </w:p>
+    <w:p>
+      <w:r>
+        <w:t>2 байта данных (03 2А). Перевести указанные дискретные выходы в НОЛЬ. Значащими битами являются 10 бит (11_0010_1010)</w:t>
+      </w:r>
+    </w:p>
+    <w:p>
+      <w:pPr>
+        <w:pStyle w:val="2"/>
+      </w:pPr>
+      <w:r>
+        <w:t>Ответ</w:t>
+      </w:r>
+    </w:p>
+    <w:p>
+      <w:pPr>
+        <w:pStyle w:val="a6"/>
+      </w:pPr>
+      <w:r>
+        <w:t>RELAYS_</w:t>
+      </w:r>
+      <w:r>
+        <w:rPr>
+          <w:lang w:val="en-US"/>
+        </w:rPr>
+        <w:t>RESET</w:t>
+      </w:r>
+      <w:r>
+        <w:t xml:space="preserve"> в случае успешности</w:t>
+      </w:r>
+    </w:p>
+    <w:p>
+      <w:pPr>
+        <w:pStyle w:val="a6"/>
+      </w:pPr>
+      <w:r>
+        <w:rPr>
+          <w:lang w:val="en-US"/>
+        </w:rPr>
+        <w:t>ERR</w:t>
+      </w:r>
+      <w:r>
+        <w:t xml:space="preserve"> </w:t>
+      </w:r>
+      <w:r>
+        <w:t>–</w:t>
+      </w:r>
+      <w:r>
+        <w:t xml:space="preserve"> </w:t>
+      </w:r>
+      <w:r>
+        <w:t>во всех остальных</w:t>
+      </w:r>
+    </w:p>
+    <w:p/>
+    <w:p>
+      <w:pPr>
+        <w:pStyle w:val="1"/>
+      </w:pPr>
+      <w:bookmarkStart w:id="12" w:name="_Команда_POWERS_IDR_(0x11)"/>
+      <w:bookmarkEnd w:id="12"/>
+      <w:r>
+        <w:t xml:space="preserve">Команда </w:t>
+      </w:r>
+      <w:r>
+        <w:t>POWERS_IDR (0x11)</w:t>
+      </w:r>
+    </w:p>
+    <w:p>
+      <w:pPr>
+        <w:pStyle w:val="2"/>
+      </w:pPr>
+      <w:r>
+        <w:t>Описание</w:t>
+      </w:r>
+    </w:p>
+    <w:p>
+      <w:r>
+        <w:t xml:space="preserve">Считать </w:t>
+      </w:r>
+      <w:r>
+        <w:t>значение ошибок силовых выходов.</w:t>
+      </w:r>
+    </w:p>
+    <w:p>
+      <w:pPr>
+        <w:pStyle w:val="2"/>
+      </w:pPr>
+      <w:r>
+        <w:t>Запрос</w:t>
+      </w:r>
+    </w:p>
+    <w:p>
       <w:r>
         <w:rPr>
           <w:lang w:val="en-US"/>
@@ -4016,26 +4350,166 @@
         <w:t>C</w:t>
       </w:r>
       <w:r>
-        <w:t>2. Состояние дополнительных дискретных выходов: 0 – разомкнут, 1 – замкнут. Значащими битами являются 10 бит (10_1100_0010)</w:t>
-      </w:r>
-      <w:r>
-        <w:rPr>
-          <w:lang w:val="en-US"/>
-        </w:rPr>
+        <w:t>0 82 11 00 5</w:t>
+      </w:r>
+      <w:r>
+        <w:rPr>
+          <w:lang w:val="en-US"/>
+        </w:rPr>
+        <w:t>E</w:t>
+      </w:r>
+    </w:p>
+    <w:p>
+      <w:pPr>
+        <w:pStyle w:val="2"/>
+      </w:pPr>
+      <w:r>
+        <w:t>Ответ</w:t>
+      </w:r>
+    </w:p>
+    <w:p>
+      <w:r>
+        <w:t>C0 81 11 02 00 00 AA</w:t>
+      </w:r>
+    </w:p>
+    <w:p>
+      <w:r>
+        <w:t>2 байта, всегда нули, не реализовано.</w:t>
+      </w:r>
+    </w:p>
+    <w:p/>
+    <w:p>
+      <w:pPr>
+        <w:pStyle w:val="1"/>
+      </w:pPr>
+      <w:bookmarkStart w:id="13" w:name="_Команда_POWERS_ODRR_(0x12)"/>
+      <w:bookmarkEnd w:id="13"/>
+      <w:r>
+        <w:t xml:space="preserve">Команда </w:t>
+      </w:r>
+      <w:r>
+        <w:t>POWERS_ODRR (0x12)</w:t>
+      </w:r>
+    </w:p>
+    <w:p>
+      <w:pPr>
+        <w:pStyle w:val="2"/>
+      </w:pPr>
+      <w:r>
+        <w:t>Описание</w:t>
+      </w:r>
+    </w:p>
+    <w:p>
+      <w:r>
+        <w:t>Считать состояние силовых выходов.</w:t>
+      </w:r>
+    </w:p>
+    <w:p>
+      <w:pPr>
+        <w:pStyle w:val="2"/>
+      </w:pPr>
+      <w:r>
+        <w:t>Запрос</w:t>
+      </w:r>
+    </w:p>
+    <w:p>
+      <w:r>
+        <w:t>C0 82 12 00 0B</w:t>
+      </w:r>
+    </w:p>
+    <w:p>
+      <w:pPr>
+        <w:pStyle w:val="2"/>
+      </w:pPr>
+      <w:r>
+        <w:t>Ответ</w:t>
+      </w:r>
+    </w:p>
+    <w:p>
+      <w:r>
+        <w:t>C0 81 12 02 02 A7 9F</w:t>
+      </w:r>
+    </w:p>
+    <w:p>
+      <w:r>
+        <w:t xml:space="preserve">2 </w:t>
+      </w:r>
+      <w:r>
+        <w:t>байта</w:t>
+      </w:r>
+      <w:r>
+        <w:t xml:space="preserve"> 02 </w:t>
+      </w:r>
+      <w:r>
+        <w:rPr>
+          <w:lang w:val="en-US"/>
+        </w:rPr>
+        <w:t>A</w:t>
+      </w:r>
+      <w:r>
+        <w:t xml:space="preserve">7. </w:t>
+      </w:r>
+      <w:r>
+        <w:t>Состояние силовых выходов: 0 – отключен, 1 – включен.</w:t>
+      </w:r>
+      <w:r>
         <w:t xml:space="preserve"> </w:t>
       </w:r>
-    </w:p>
+      <w:r>
+        <w:t>Значащими битами являются 10 бит (10_1010_0111)</w:t>
+      </w:r>
+    </w:p>
+    <w:p/>
     <w:p>
       <w:pPr>
         <w:pStyle w:val="1"/>
       </w:pPr>
-      <w:bookmarkStart w:id="10" w:name="_Команда_RELAYS_ODRW_(0x0E)"/>
-      <w:bookmarkEnd w:id="10"/>
-      <w:r>
-        <w:t xml:space="preserve">Команда </w:t>
-      </w:r>
-      <w:r>
-        <w:t>RELAYS_ODRW (0x0E)</w:t>
+      <w:bookmarkStart w:id="14" w:name="_Команда_POWERS_ORRW_(0x13)"/>
+      <w:bookmarkEnd w:id="14"/>
+      <w:r>
+        <w:t>Команда</w:t>
+      </w:r>
+      <w:r>
+        <w:t xml:space="preserve"> </w:t>
+      </w:r>
+      <w:r>
+        <w:rPr>
+          <w:lang w:val="en-US"/>
+        </w:rPr>
+        <w:t>POWERS</w:t>
+      </w:r>
+      <w:r>
+        <w:t>_</w:t>
+      </w:r>
+      <w:r>
+        <w:rPr>
+          <w:lang w:val="en-US"/>
+        </w:rPr>
+        <w:t>O</w:t>
+      </w:r>
+      <w:r>
+        <w:rPr>
+          <w:lang w:val="en-US"/>
+        </w:rPr>
+        <w:t>D</w:t>
+      </w:r>
+      <w:r>
+        <w:rPr>
+          <w:lang w:val="en-US"/>
+        </w:rPr>
+        <w:t>RW</w:t>
+      </w:r>
+      <w:r>
+        <w:t xml:space="preserve"> (0</w:t>
+      </w:r>
+      <w:r>
+        <w:rPr>
+          <w:lang w:val="en-US"/>
+        </w:rPr>
+        <w:t>x</w:t>
+      </w:r>
+      <w:r>
+        <w:t>13)</w:t>
       </w:r>
     </w:p>
     <w:p>
@@ -4048,7 +4522,7 @@
     </w:p>
     <w:p>
       <w:r>
-        <w:t>Установить дискретные выходы в соответствующее состояние.</w:t>
+        <w:t>Установить Силовые выходы в соответствующее состояние.</w:t>
       </w:r>
     </w:p>
     <w:p>
@@ -4061,12 +4535,27 @@
     </w:p>
     <w:p>
       <w:r>
-        <w:t>C0 82 0E 02 03 2A 4E</w:t>
-      </w:r>
-    </w:p>
-    <w:p>
-      <w:r>
-        <w:t>2 байта данных (03 2А). Перевести дискретные выходы в указанное состояние: 0 – разомкнуты, 1 – замкнуты. Значащими битами являются 10 бит (11_0010_1010)</w:t>
+        <w:t>C0 82 13 02 02 A7 5E</w:t>
+      </w:r>
+    </w:p>
+    <w:p>
+      <w:r>
+        <w:t xml:space="preserve">2 байта данных (02 А7). Перевести силовые выходы в указанное состояние: 0 – отключен, 1 – </w:t>
+      </w:r>
+      <w:r>
+        <w:t>включен</w:t>
+      </w:r>
+      <w:r>
+        <w:t>. Значащими битами являются 10 бит (</w:t>
+      </w:r>
+      <w:r>
+        <w:t>10_1010_0111</w:t>
+      </w:r>
+      <w:r>
+        <w:t>)</w:t>
+      </w:r>
+      <w:r>
+        <w:t>.</w:t>
       </w:r>
     </w:p>
     <w:p>
@@ -4082,7 +4571,16 @@
         <w:pStyle w:val="a6"/>
       </w:pPr>
       <w:r>
-        <w:t>RELAYS_ODRW</w:t>
+        <w:t>POWERS_O</w:t>
+      </w:r>
+      <w:r>
+        <w:rPr>
+          <w:lang w:val="en-US"/>
+        </w:rPr>
+        <w:t>D</w:t>
+      </w:r>
+      <w:r>
+        <w:t>RW</w:t>
       </w:r>
       <w:r>
         <w:t xml:space="preserve"> в случае успешности</w:t>
@@ -4116,526 +4614,8 @@
       <w:pPr>
         <w:pStyle w:val="1"/>
       </w:pPr>
-      <w:bookmarkStart w:id="11" w:name="_Команда_RELAYS_SET_(0x0F)"/>
-      <w:bookmarkEnd w:id="11"/>
-      <w:r>
-        <w:t xml:space="preserve">Команда </w:t>
-      </w:r>
-      <w:r>
-        <w:t>RELAYS_SET (0x0F)</w:t>
-      </w:r>
-    </w:p>
-    <w:p>
-      <w:pPr>
-        <w:pStyle w:val="2"/>
-      </w:pPr>
-      <w:r>
-        <w:t>Описание</w:t>
-      </w:r>
-    </w:p>
-    <w:p>
-      <w:r>
-        <w:t>Установить дискретные выходы в ЕДИНИЦУ.</w:t>
-      </w:r>
-    </w:p>
-    <w:p>
-      <w:pPr>
-        <w:pStyle w:val="2"/>
-      </w:pPr>
-      <w:r>
-        <w:t>Запрос</w:t>
-      </w:r>
-    </w:p>
-    <w:p>
-      <w:r>
-        <w:t>C0 82 0F 02 03 2A C1</w:t>
-      </w:r>
-    </w:p>
-    <w:p>
-      <w:r>
-        <w:t xml:space="preserve">2 байта данных (03 2А). Перевести </w:t>
-      </w:r>
-      <w:r>
-        <w:t xml:space="preserve">указанные </w:t>
-      </w:r>
-      <w:r>
-        <w:t>дискретные выходы в ЕДИНИЦУ. Значащими битами являются 10 бит (11_0010_1010)</w:t>
-      </w:r>
-    </w:p>
-    <w:p>
-      <w:pPr>
-        <w:pStyle w:val="2"/>
-      </w:pPr>
-      <w:r>
-        <w:t>Ответ</w:t>
-      </w:r>
-    </w:p>
-    <w:p>
-      <w:pPr>
-        <w:pStyle w:val="a6"/>
-      </w:pPr>
-      <w:r>
-        <w:t>RELAYS_</w:t>
-      </w:r>
-      <w:r>
-        <w:rPr>
-          <w:lang w:val="en-US"/>
-        </w:rPr>
-        <w:t>SET</w:t>
-      </w:r>
-      <w:r>
-        <w:t xml:space="preserve"> в случае успешности</w:t>
-      </w:r>
-    </w:p>
-    <w:p>
-      <w:pPr>
-        <w:pStyle w:val="a6"/>
-      </w:pPr>
-      <w:r>
-        <w:rPr>
-          <w:lang w:val="en-US"/>
-        </w:rPr>
-        <w:t>ERR</w:t>
-      </w:r>
-      <w:r>
-        <w:t xml:space="preserve"> </w:t>
-      </w:r>
-      <w:r>
-        <w:t>–</w:t>
-      </w:r>
-      <w:r>
-        <w:t xml:space="preserve"> </w:t>
-      </w:r>
-      <w:r>
-        <w:t>во всех остальных</w:t>
-      </w:r>
-    </w:p>
-    <w:p/>
-    <w:p>
-      <w:pPr>
-        <w:pStyle w:val="1"/>
-      </w:pPr>
-      <w:bookmarkStart w:id="12" w:name="_Команда_RELAYS_RESET_(0x10)"/>
-      <w:bookmarkEnd w:id="12"/>
-      <w:r>
-        <w:t xml:space="preserve">Команда </w:t>
-      </w:r>
-      <w:r>
-        <w:t>RELAYS_RESET (0x10)</w:t>
-      </w:r>
-    </w:p>
-    <w:p>
-      <w:pPr>
-        <w:pStyle w:val="2"/>
-      </w:pPr>
-      <w:r>
-        <w:t>Описание</w:t>
-      </w:r>
-    </w:p>
-    <w:p>
-      <w:r>
-        <w:t>Установить дискретные выходы в НУЛИ.</w:t>
-      </w:r>
-    </w:p>
-    <w:p/>
-    <w:p>
-      <w:pPr>
-        <w:pStyle w:val="2"/>
-      </w:pPr>
-      <w:r>
-        <w:t>Запрос</w:t>
-      </w:r>
-    </w:p>
-    <w:p>
-      <w:r>
-        <w:t>C0 82 10 02 03 2A 63</w:t>
-      </w:r>
-    </w:p>
-    <w:p>
-      <w:r>
-        <w:t>2 байта данных (03 2А). Перевести указанные дискретные выходы в НОЛЬ. Значащими битами являются 10 бит (11_0010_1010)</w:t>
-      </w:r>
-    </w:p>
-    <w:p>
-      <w:pPr>
-        <w:pStyle w:val="2"/>
-      </w:pPr>
-      <w:r>
-        <w:t>Ответ</w:t>
-      </w:r>
-    </w:p>
-    <w:p>
-      <w:pPr>
-        <w:pStyle w:val="a6"/>
-      </w:pPr>
-      <w:r>
-        <w:t>RELAYS_</w:t>
-      </w:r>
-      <w:r>
-        <w:rPr>
-          <w:lang w:val="en-US"/>
-        </w:rPr>
-        <w:t>RESET</w:t>
-      </w:r>
-      <w:r>
-        <w:t xml:space="preserve"> в случае успешности</w:t>
-      </w:r>
-    </w:p>
-    <w:p>
-      <w:pPr>
-        <w:pStyle w:val="a6"/>
-      </w:pPr>
-      <w:r>
-        <w:rPr>
-          <w:lang w:val="en-US"/>
-        </w:rPr>
-        <w:t>ERR</w:t>
-      </w:r>
-      <w:r>
-        <w:t xml:space="preserve"> </w:t>
-      </w:r>
-      <w:r>
-        <w:t>–</w:t>
-      </w:r>
-      <w:r>
-        <w:t xml:space="preserve"> </w:t>
-      </w:r>
-      <w:r>
-        <w:t>во всех остальных</w:t>
-      </w:r>
-    </w:p>
-    <w:p/>
-    <w:p>
-      <w:pPr>
-        <w:pStyle w:val="1"/>
-      </w:pPr>
-      <w:bookmarkStart w:id="13" w:name="_Команда_POWERS_IDR_(0x11)"/>
-      <w:bookmarkEnd w:id="13"/>
-      <w:r>
-        <w:t xml:space="preserve">Команда </w:t>
-      </w:r>
-      <w:r>
-        <w:t>POWERS_IDR (0x11)</w:t>
-      </w:r>
-    </w:p>
-    <w:p>
-      <w:pPr>
-        <w:pStyle w:val="2"/>
-      </w:pPr>
-      <w:r>
-        <w:t>Описание</w:t>
-      </w:r>
-    </w:p>
-    <w:p>
-      <w:r>
-        <w:t xml:space="preserve">Считать </w:t>
-      </w:r>
-      <w:r>
-        <w:t>значение ошибок силовых выходов.</w:t>
-      </w:r>
-    </w:p>
-    <w:p>
-      <w:pPr>
-        <w:pStyle w:val="2"/>
-      </w:pPr>
-      <w:r>
-        <w:t>Запрос</w:t>
-      </w:r>
-    </w:p>
-    <w:p>
-      <w:pPr>
-        <w:rPr>
-          <w:lang w:val="en-US"/>
-        </w:rPr>
-      </w:pPr>
-      <w:r>
-        <w:rPr>
-          <w:lang w:val="en-US"/>
-        </w:rPr>
-        <w:t>C0 82 11 00 5E</w:t>
-      </w:r>
-    </w:p>
-    <w:p>
-      <w:pPr>
-        <w:pStyle w:val="2"/>
-      </w:pPr>
-      <w:r>
-        <w:t>Ответ</w:t>
-      </w:r>
-    </w:p>
-    <w:p>
-      <w:r>
-        <w:t>C0 81 11 02 00 00 AA</w:t>
-      </w:r>
-    </w:p>
-    <w:p>
-      <w:r>
-        <w:t>2 байта, всегда нули, не реализовано.</w:t>
-      </w:r>
-    </w:p>
-    <w:p/>
-    <w:p>
-      <w:pPr>
-        <w:pStyle w:val="1"/>
-      </w:pPr>
-      <w:bookmarkStart w:id="14" w:name="_Команда_POWERS_ODRR_(0x12)"/>
-      <w:bookmarkEnd w:id="14"/>
-      <w:r>
-        <w:t xml:space="preserve">Команда </w:t>
-      </w:r>
-      <w:r>
-        <w:t>POWERS_ODRR (0x12)</w:t>
-      </w:r>
-    </w:p>
-    <w:p>
-      <w:pPr>
-        <w:pStyle w:val="2"/>
-      </w:pPr>
-      <w:r>
-        <w:t>Описание</w:t>
-      </w:r>
-    </w:p>
-    <w:p>
-      <w:r>
-        <w:t>Считать состояние силовых выходов.</w:t>
-      </w:r>
-    </w:p>
-    <w:p>
-      <w:pPr>
-        <w:pStyle w:val="2"/>
-      </w:pPr>
-      <w:r>
-        <w:t>Запрос</w:t>
-      </w:r>
-    </w:p>
-    <w:p>
-      <w:r>
-        <w:t>C0 82 12 00 0B</w:t>
-      </w:r>
-    </w:p>
-    <w:p>
-      <w:pPr>
-        <w:pStyle w:val="2"/>
-      </w:pPr>
-      <w:r>
-        <w:t>Ответ</w:t>
-      </w:r>
-    </w:p>
-    <w:p>
-      <w:r>
-        <w:t>C0 81 12 02 02 A7 9F</w:t>
-      </w:r>
-    </w:p>
-    <w:p>
-      <w:r>
-        <w:t xml:space="preserve">2 </w:t>
-      </w:r>
-      <w:r>
-        <w:t>байта</w:t>
-      </w:r>
-      <w:r>
-        <w:t xml:space="preserve"> 02 </w:t>
-      </w:r>
-      <w:r>
-        <w:rPr>
-          <w:lang w:val="en-US"/>
-        </w:rPr>
-        <w:t>A</w:t>
-      </w:r>
-      <w:r>
-        <w:t xml:space="preserve">7. </w:t>
-      </w:r>
-      <w:r>
-        <w:t>Состояние силовых выходов: 0 – отключен, 1 – включен.</w:t>
-      </w:r>
-      <w:r>
-        <w:t xml:space="preserve"> </w:t>
-      </w:r>
-      <w:r>
-        <w:t>Значащими битами являются 10 бит (10_1010_0111)</w:t>
-      </w:r>
-    </w:p>
-    <w:p/>
-    <w:p>
-      <w:pPr>
-        <w:pStyle w:val="1"/>
-      </w:pPr>
-      <w:bookmarkStart w:id="15" w:name="_Команда_POWERS_ORRW_(0x13)"/>
+      <w:bookmarkStart w:id="15" w:name="_Команда_POWERS_SET_(0x14)"/>
       <w:bookmarkEnd w:id="15"/>
-      <w:r>
-        <w:t>Команда</w:t>
-      </w:r>
-      <w:r>
-        <w:t xml:space="preserve"> </w:t>
-      </w:r>
-      <w:r>
-        <w:rPr>
-          <w:lang w:val="en-US"/>
-        </w:rPr>
-        <w:t>POWERS</w:t>
-      </w:r>
-      <w:r>
-        <w:t>_</w:t>
-      </w:r>
-      <w:r>
-        <w:rPr>
-          <w:lang w:val="en-US"/>
-        </w:rPr>
-        <w:t>O</w:t>
-      </w:r>
-      <w:r>
-        <w:rPr>
-          <w:lang w:val="en-US"/>
-        </w:rPr>
-        <w:t>D</w:t>
-      </w:r>
-      <w:r>
-        <w:rPr>
-          <w:lang w:val="en-US"/>
-        </w:rPr>
-        <w:t>RW</w:t>
-      </w:r>
-      <w:r>
-        <w:t xml:space="preserve"> (0</w:t>
-      </w:r>
-      <w:r>
-        <w:rPr>
-          <w:lang w:val="en-US"/>
-        </w:rPr>
-        <w:t>x</w:t>
-      </w:r>
-      <w:r>
-        <w:t>13)</w:t>
-      </w:r>
-    </w:p>
-    <w:p>
-      <w:pPr>
-        <w:pStyle w:val="2"/>
-      </w:pPr>
-      <w:r>
-        <w:t>Описание</w:t>
-      </w:r>
-    </w:p>
-    <w:p>
-      <w:r>
-        <w:t xml:space="preserve">Установить </w:t>
-      </w:r>
-      <w:r>
-        <w:t>Силовые</w:t>
-      </w:r>
-      <w:r>
-        <w:t xml:space="preserve"> выходы в соответствующее состояние.</w:t>
-      </w:r>
-    </w:p>
-    <w:p>
-      <w:pPr>
-        <w:pStyle w:val="2"/>
-      </w:pPr>
-      <w:r>
-        <w:t>Запрос</w:t>
-      </w:r>
-    </w:p>
-    <w:p>
-      <w:r>
-        <w:t>C0 82 13 02 02 A7 5E</w:t>
-      </w:r>
-    </w:p>
-    <w:p>
-      <w:r>
-        <w:t xml:space="preserve">2 байта данных (02 А7). </w:t>
-      </w:r>
-      <w:r>
-        <w:t xml:space="preserve">Перевести </w:t>
-      </w:r>
-      <w:r>
-        <w:t>силовые</w:t>
-      </w:r>
-      <w:r>
-        <w:t xml:space="preserve"> выходы в указанное состояние: 0 –</w:t>
-      </w:r>
-      <w:r>
-        <w:t xml:space="preserve"> отключен</w:t>
-      </w:r>
-      <w:r>
-        <w:t xml:space="preserve">, 1 – </w:t>
-      </w:r>
-      <w:r>
-        <w:t>включен</w:t>
-      </w:r>
-      <w:r>
-        <w:t>. Значащими битами являются 10 бит (</w:t>
-      </w:r>
-      <w:r>
-        <w:t>10_1010_0111</w:t>
-      </w:r>
-      <w:r>
-        <w:t>)</w:t>
-      </w:r>
-      <w:r>
-        <w:t>.</w:t>
-      </w:r>
-    </w:p>
-    <w:p>
-      <w:pPr>
-        <w:pStyle w:val="2"/>
-      </w:pPr>
-      <w:r>
-        <w:t>Ответ</w:t>
-      </w:r>
-    </w:p>
-    <w:p>
-      <w:pPr>
-        <w:pStyle w:val="a6"/>
-      </w:pPr>
-      <w:r>
-        <w:t>POWERS_O</w:t>
-      </w:r>
-      <w:r>
-        <w:rPr>
-          <w:lang w:val="en-US"/>
-        </w:rPr>
-        <w:t>D</w:t>
-      </w:r>
-      <w:r>
-        <w:t>RW</w:t>
-      </w:r>
-      <w:r>
-        <w:t xml:space="preserve"> </w:t>
-      </w:r>
-      <w:r>
-        <w:t>в случае успешности</w:t>
-      </w:r>
-    </w:p>
-    <w:p>
-      <w:pPr>
-        <w:pStyle w:val="a6"/>
-      </w:pPr>
-      <w:r>
-        <w:rPr>
-          <w:lang w:val="en-US"/>
-        </w:rPr>
-        <w:t>ERR</w:t>
-      </w:r>
-      <w:r>
-        <w:t xml:space="preserve"> </w:t>
-      </w:r>
-      <w:r>
-        <w:t>–</w:t>
-      </w:r>
-      <w:r>
-        <w:t xml:space="preserve"> </w:t>
-      </w:r>
-      <w:r>
-        <w:t>во всех остальных</w:t>
-      </w:r>
-    </w:p>
-    <w:p/>
-    <w:p>
-      <w:pPr>
-        <w:pStyle w:val="1"/>
-      </w:pPr>
-      <w:bookmarkStart w:id="16" w:name="_Команда_POWERS_SET_(0x14)"/>
-      <w:bookmarkEnd w:id="16"/>
       <w:r>
         <w:lastRenderedPageBreak/>
         <w:t xml:space="preserve">Команда </w:t>
@@ -4654,13 +4634,7 @@
     </w:p>
     <w:p>
       <w:r>
-        <w:t xml:space="preserve">Установить Силовые выходы в </w:t>
-      </w:r>
-      <w:r>
-        <w:t>включенное</w:t>
-      </w:r>
-      <w:r>
-        <w:t xml:space="preserve"> состояние.</w:t>
+        <w:t>Установить Силовые выходы в включенное состояние.</w:t>
       </w:r>
     </w:p>
     <w:p>
@@ -4678,13 +4652,7 @@
     </w:p>
     <w:p>
       <w:r>
-        <w:t xml:space="preserve">2 байта данных (02 А7). Перевести силовые выходы в </w:t>
-      </w:r>
-      <w:r>
-        <w:t>включенное</w:t>
-      </w:r>
-      <w:r>
-        <w:t xml:space="preserve"> состояние. Значащими битами являются 10 бит (10_1010_0111).</w:t>
+        <w:t>2 байта данных (02 А7). Перевести силовые выходы в включенное состояние. Значащими битами являются 10 бит (10_1010_0111).</w:t>
       </w:r>
     </w:p>
     <w:p>
@@ -4740,13 +4708,106 @@
       <w:pPr>
         <w:pStyle w:val="1"/>
       </w:pPr>
-      <w:bookmarkStart w:id="17" w:name="_Команда_POWERS_RESET_(0x15)"/>
+      <w:bookmarkStart w:id="16" w:name="_Команда_POWERS_RESET_(0x15)"/>
+      <w:bookmarkEnd w:id="16"/>
+      <w:r>
+        <w:t xml:space="preserve">Команда </w:t>
+      </w:r>
+      <w:r>
+        <w:t>POWERS_RESET (0x15)</w:t>
+      </w:r>
+    </w:p>
+    <w:p>
+      <w:pPr>
+        <w:pStyle w:val="2"/>
+      </w:pPr>
+      <w:r>
+        <w:t>Описание</w:t>
+      </w:r>
+    </w:p>
+    <w:p>
+      <w:r>
+        <w:t>Установить Силовые выходы в отключенное состояние.</w:t>
+      </w:r>
+    </w:p>
+    <w:p>
+      <w:pPr>
+        <w:pStyle w:val="2"/>
+      </w:pPr>
+      <w:r>
+        <w:t>Запрос</w:t>
+      </w:r>
+    </w:p>
+    <w:p>
+      <w:r>
+        <w:t>C0 82 15 02 02 A7 57</w:t>
+      </w:r>
+    </w:p>
+    <w:p>
+      <w:r>
+        <w:t>2 байта данных (02 А7). Перевести силовые выходы в отключенное состояние. Значащими битами являются 10 бит (10_1010_0111).</w:t>
+      </w:r>
+    </w:p>
+    <w:p>
+      <w:pPr>
+        <w:pStyle w:val="2"/>
+      </w:pPr>
+      <w:r>
+        <w:t>Ответ</w:t>
+      </w:r>
+    </w:p>
+    <w:p>
+      <w:pPr>
+        <w:pStyle w:val="a6"/>
+      </w:pPr>
+      <w:r>
+        <w:t>POWERS_</w:t>
+      </w:r>
+      <w:r>
+        <w:rPr>
+          <w:lang w:val="en-US"/>
+        </w:rPr>
+        <w:t>RESET</w:t>
+      </w:r>
+      <w:r>
+        <w:t xml:space="preserve"> в случае успешности</w:t>
+      </w:r>
+    </w:p>
+    <w:p>
+      <w:pPr>
+        <w:pStyle w:val="a6"/>
+      </w:pPr>
+      <w:r>
+        <w:rPr>
+          <w:lang w:val="en-US"/>
+        </w:rPr>
+        <w:t>ERR</w:t>
+      </w:r>
+      <w:r>
+        <w:t xml:space="preserve"> </w:t>
+      </w:r>
+      <w:r>
+        <w:t>–</w:t>
+      </w:r>
+      <w:r>
+        <w:t xml:space="preserve"> </w:t>
+      </w:r>
+      <w:r>
+        <w:t>во всех остальных</w:t>
+      </w:r>
+    </w:p>
+    <w:p/>
+    <w:p>
+      <w:pPr>
+        <w:pStyle w:val="1"/>
+      </w:pPr>
+      <w:bookmarkStart w:id="17" w:name="_Команда_WIEGAND_(0x0B)"/>
       <w:bookmarkEnd w:id="17"/>
       <w:r>
         <w:t xml:space="preserve">Команда </w:t>
       </w:r>
       <w:r>
-        <w:t>POWERS_RESET (0x15)</w:t>
+        <w:t>WIEGAND (0x0B)</w:t>
       </w:r>
     </w:p>
     <w:p>
@@ -4759,13 +4820,15 @@
     </w:p>
     <w:p>
       <w:r>
-        <w:t xml:space="preserve">Установить Силовые выходы в </w:t>
-      </w:r>
-      <w:r>
-        <w:t>отключенное</w:t>
-      </w:r>
-      <w:r>
-        <w:t xml:space="preserve"> состояние.</w:t>
+        <w:t xml:space="preserve">Чтение данных из </w:t>
+      </w:r>
+      <w:proofErr w:type="spellStart"/>
+      <w:r>
+        <w:t>Виганда</w:t>
+      </w:r>
+      <w:proofErr w:type="spellEnd"/>
+      <w:r>
+        <w:t>.</w:t>
       </w:r>
     </w:p>
     <w:p>
@@ -4778,18 +4841,7 @@
     </w:p>
     <w:p>
       <w:r>
-        <w:t>C0 82 15 02 02 A7 57</w:t>
-      </w:r>
-    </w:p>
-    <w:p>
-      <w:r>
-        <w:t xml:space="preserve">2 байта данных (02 А7). Перевести силовые выходы в </w:t>
-      </w:r>
-      <w:r>
-        <w:t>отключенное</w:t>
-      </w:r>
-      <w:r>
-        <w:t xml:space="preserve"> состояние. Значащими битами являются 10 бит (10_1010_0111).</w:t>
+        <w:t>C0 82 0B 00 55</w:t>
       </w:r>
     </w:p>
     <w:p>
@@ -4801,43 +4853,8 @@
       </w:r>
     </w:p>
     <w:p>
-      <w:pPr>
-        <w:pStyle w:val="a6"/>
-      </w:pPr>
-      <w:r>
-        <w:t>POWERS_</w:t>
-      </w:r>
-      <w:r>
-        <w:rPr>
-          <w:lang w:val="en-US"/>
-        </w:rPr>
-        <w:t>RESET</w:t>
-      </w:r>
-      <w:r>
-        <w:t xml:space="preserve"> в случае успешности</w:t>
-      </w:r>
-    </w:p>
-    <w:p>
-      <w:pPr>
-        <w:pStyle w:val="a6"/>
-      </w:pPr>
-      <w:r>
-        <w:rPr>
-          <w:lang w:val="en-US"/>
-        </w:rPr>
-        <w:t>ERR</w:t>
-      </w:r>
-      <w:r>
-        <w:t xml:space="preserve"> </w:t>
-      </w:r>
-      <w:r>
-        <w:t>–</w:t>
-      </w:r>
-      <w:r>
-        <w:t xml:space="preserve"> </w:t>
-      </w:r>
-      <w:r>
-        <w:t>во всех остальных</w:t>
+      <w:r>
+        <w:t>C0 81 0B 06 01 1A 8F CD CF 80 68</w:t>
       </w:r>
     </w:p>
     <w:p/>
@@ -4845,69 +4862,8 @@
       <w:pPr>
         <w:pStyle w:val="1"/>
       </w:pPr>
-      <w:bookmarkStart w:id="18" w:name="_Команда_WIEGAND_(0x0B)"/>
+      <w:bookmarkStart w:id="18" w:name="_Команда_CLIMATE_GET_(0x16)"/>
       <w:bookmarkEnd w:id="18"/>
-      <w:r>
-        <w:t xml:space="preserve">Команда </w:t>
-      </w:r>
-      <w:r>
-        <w:t>WIEGAND (0x0B)</w:t>
-      </w:r>
-    </w:p>
-    <w:p>
-      <w:pPr>
-        <w:pStyle w:val="2"/>
-      </w:pPr>
-      <w:r>
-        <w:t>Описание</w:t>
-      </w:r>
-    </w:p>
-    <w:p>
-      <w:r>
-        <w:t xml:space="preserve">Чтение данных из </w:t>
-      </w:r>
-      <w:proofErr w:type="spellStart"/>
-      <w:r>
-        <w:t>Виганда</w:t>
-      </w:r>
-      <w:proofErr w:type="spellEnd"/>
-      <w:r>
-        <w:t>.</w:t>
-      </w:r>
-    </w:p>
-    <w:p>
-      <w:pPr>
-        <w:pStyle w:val="2"/>
-      </w:pPr>
-      <w:r>
-        <w:t>Запрос</w:t>
-      </w:r>
-    </w:p>
-    <w:p>
-      <w:r>
-        <w:t>C0 82 0B 00 55</w:t>
-      </w:r>
-    </w:p>
-    <w:p>
-      <w:pPr>
-        <w:pStyle w:val="2"/>
-      </w:pPr>
-      <w:r>
-        <w:t>Ответ</w:t>
-      </w:r>
-    </w:p>
-    <w:p>
-      <w:r>
-        <w:t>C0 81 0B 06 01 1A 8F CD CF 80 68</w:t>
-      </w:r>
-    </w:p>
-    <w:p/>
-    <w:p>
-      <w:pPr>
-        <w:pStyle w:val="1"/>
-      </w:pPr>
-      <w:bookmarkStart w:id="19" w:name="_Команда_CLIMATE_GET_(0x16)"/>
-      <w:bookmarkEnd w:id="19"/>
       <w:r>
         <w:t xml:space="preserve">Команда </w:t>
       </w:r>
@@ -5084,9 +5040,6 @@
     <w:p>
       <w:pPr>
         <w:pStyle w:val="a6"/>
-        <w:rPr>
-          <w:lang w:val="en-US"/>
-        </w:rPr>
       </w:pPr>
       <w:r>
         <w:t xml:space="preserve">Третий </w:t>
@@ -5236,8 +5189,8 @@
       <w:pPr>
         <w:pStyle w:val="1"/>
       </w:pPr>
-      <w:bookmarkStart w:id="20" w:name="_Команда_CLIMATE_SET_(0x17)"/>
-      <w:bookmarkEnd w:id="20"/>
+      <w:bookmarkStart w:id="19" w:name="_Команда_CLIMATE_SET_(0x17)"/>
+      <w:bookmarkEnd w:id="19"/>
       <w:r>
         <w:t xml:space="preserve">Команда </w:t>
       </w:r>
@@ -5275,16 +5228,14 @@
       </w:r>
     </w:p>
     <w:p>
-      <w:pPr>
-        <w:rPr>
-          <w:lang w:val="en-US"/>
-        </w:rPr>
-      </w:pPr>
-      <w:r>
-        <w:rPr>
-          <w:lang w:val="en-US"/>
-        </w:rPr>
-        <w:t>C0 82 17 01 03 33</w:t>
+      <w:r>
+        <w:rPr>
+          <w:lang w:val="en-US"/>
+        </w:rPr>
+        <w:t>C</w:t>
+      </w:r>
+      <w:r>
+        <w:t>0 82 17 01 03 33</w:t>
       </w:r>
     </w:p>
     <w:p>
@@ -5428,9 +5379,6 @@
     <w:p>
       <w:pPr>
         <w:pStyle w:val="2"/>
-        <w:rPr>
-          <w:lang w:val="en-US"/>
-        </w:rPr>
       </w:pPr>
       <w:r>
         <w:t>Ответ</w:t>
@@ -5470,7 +5418,10 @@
         <w:rPr>
           <w:lang w:val="en-US"/>
         </w:rPr>
-        <w:t xml:space="preserve">ERR – </w:t>
+        <w:t>ERR</w:t>
+      </w:r>
+      <w:r>
+        <w:t xml:space="preserve"> – </w:t>
       </w:r>
       <w:r>
         <w:t>во всех остальных</w:t>
@@ -5479,10 +5430,1014 @@
     <w:p>
       <w:pPr>
         <w:pStyle w:val="1"/>
+        <w:rPr>
+          <w:lang w:val="en-US"/>
+        </w:rPr>
+      </w:pPr>
+      <w:r>
+        <w:t>Команда</w:t>
+      </w:r>
+      <w:r>
+        <w:rPr>
+          <w:lang w:val="en-US"/>
+        </w:rPr>
+        <w:t xml:space="preserve"> </w:t>
+      </w:r>
+      <w:r>
+        <w:rPr>
+          <w:highlight w:val="lightGray"/>
+          <w:lang w:val="en-US"/>
+        </w:rPr>
+        <w:t>CMD_READ_ALL</w:t>
+      </w:r>
+      <w:r>
+        <w:rPr>
+          <w:lang w:val="en-US"/>
+        </w:rPr>
+        <w:t xml:space="preserve"> (0x50)</w:t>
+      </w:r>
+    </w:p>
+    <w:p>
+      <w:pPr>
+        <w:pStyle w:val="2"/>
+      </w:pPr>
+      <w:r>
+        <w:t>Описание</w:t>
+      </w:r>
+    </w:p>
+    <w:p>
+      <w:r>
+        <w:t xml:space="preserve">Запросить состояние всех входов, выходов и </w:t>
+      </w:r>
+      <w:proofErr w:type="spellStart"/>
+      <w:r>
+        <w:t>Вигандов</w:t>
+      </w:r>
+      <w:proofErr w:type="spellEnd"/>
+      <w:r>
+        <w:t xml:space="preserve"> </w:t>
+      </w:r>
+      <w:proofErr w:type="spellStart"/>
+      <w:r>
+        <w:t>Слейва</w:t>
+      </w:r>
+      <w:proofErr w:type="spellEnd"/>
+      <w:r>
+        <w:t>.</w:t>
+      </w:r>
+    </w:p>
+    <w:p>
+      <w:pPr>
+        <w:pStyle w:val="2"/>
+      </w:pPr>
+      <w:r>
+        <w:t>Запрос</w:t>
+      </w:r>
+    </w:p>
+    <w:p>
+      <w:r>
+        <w:t>Один байт аргумента (маска, комбинируем через ИЛИ):</w:t>
+      </w:r>
+    </w:p>
+    <w:tbl>
+      <w:tblPr>
+        <w:tblStyle w:val="a3"/>
+        <w:tblW w:w="0" w:type="auto"/>
+        <w:tblLook w:val="04A0" w:firstRow="1" w:lastRow="0" w:firstColumn="1" w:lastColumn="0" w:noHBand="0" w:noVBand="1"/>
+      </w:tblPr>
+      <w:tblGrid>
+        <w:gridCol w:w="3115"/>
+        <w:gridCol w:w="1842"/>
+        <w:gridCol w:w="4388"/>
+      </w:tblGrid>
+      <w:tr>
+        <w:tc>
+          <w:tcPr>
+            <w:tcW w:w="3115" w:type="dxa"/>
+          </w:tcPr>
+          <w:p>
+            <w:r>
+              <w:t>Подкоманда</w:t>
+            </w:r>
+          </w:p>
+        </w:tc>
+        <w:tc>
+          <w:tcPr>
+            <w:tcW w:w="1842" w:type="dxa"/>
+          </w:tcPr>
+          <w:p>
+            <w:r>
+              <w:t>Значение</w:t>
+            </w:r>
+          </w:p>
+        </w:tc>
+        <w:tc>
+          <w:tcPr>
+            <w:tcW w:w="4388" w:type="dxa"/>
+          </w:tcPr>
+          <w:p>
+            <w:r>
+              <w:t>Описание</w:t>
+            </w:r>
+          </w:p>
+        </w:tc>
+      </w:tr>
+      <w:tr>
+        <w:tc>
+          <w:tcPr>
+            <w:tcW w:w="3115" w:type="dxa"/>
+          </w:tcPr>
+          <w:p>
+            <w:pPr>
+              <w:tabs>
+                <w:tab w:val="center" w:pos="1449"/>
+              </w:tabs>
+            </w:pPr>
+            <w:r>
+              <w:t>SCMD_PORTS_IDR</w:t>
+            </w:r>
+            <w:r>
+              <w:tab/>
+            </w:r>
+          </w:p>
+        </w:tc>
+        <w:tc>
+          <w:tcPr>
+            <w:tcW w:w="1842" w:type="dxa"/>
+          </w:tcPr>
+          <w:p>
+            <w:pPr>
+              <w:rPr>
+                <w:lang w:val="en-US"/>
+              </w:rPr>
+            </w:pPr>
+            <w:r>
+              <w:t xml:space="preserve">(1 </w:t>
+            </w:r>
+            <w:proofErr w:type="gramStart"/>
+            <w:r>
+              <w:t>&lt;&lt; 0</w:t>
+            </w:r>
+            <w:proofErr w:type="gramEnd"/>
+            <w:r>
+              <w:t>)</w:t>
+            </w:r>
+            <w:r>
+              <w:rPr>
+                <w:lang w:val="en-US"/>
+              </w:rPr>
+              <w:t xml:space="preserve"> (0x01)</w:t>
+            </w:r>
+          </w:p>
+        </w:tc>
+        <w:tc>
+          <w:tcPr>
+            <w:tcW w:w="4388" w:type="dxa"/>
+          </w:tcPr>
+          <w:p>
+            <w:r>
+              <w:t>Считать значение входов портов</w:t>
+            </w:r>
+            <w:r>
+              <w:t xml:space="preserve"> </w:t>
+            </w:r>
+            <w:r>
+              <w:rPr>
+                <w:lang w:val="en-US"/>
+              </w:rPr>
+              <w:t>A</w:t>
+            </w:r>
+            <w:r>
+              <w:t xml:space="preserve"> </w:t>
+            </w:r>
+            <w:r>
+              <w:t xml:space="preserve">и </w:t>
+            </w:r>
+            <w:r>
+              <w:rPr>
+                <w:lang w:val="en-US"/>
+              </w:rPr>
+              <w:t>B</w:t>
+            </w:r>
+          </w:p>
+        </w:tc>
+      </w:tr>
+      <w:tr>
+        <w:tc>
+          <w:tcPr>
+            <w:tcW w:w="3115" w:type="dxa"/>
+          </w:tcPr>
+          <w:p>
+            <w:r>
+              <w:t>SCMD_PORTS_ODR</w:t>
+            </w:r>
+          </w:p>
+        </w:tc>
+        <w:tc>
+          <w:tcPr>
+            <w:tcW w:w="1842" w:type="dxa"/>
+          </w:tcPr>
+          <w:p>
+            <w:pPr>
+              <w:rPr>
+                <w:lang w:val="en-US"/>
+              </w:rPr>
+            </w:pPr>
+            <w:r>
+              <w:t xml:space="preserve">(1 </w:t>
+            </w:r>
+            <w:proofErr w:type="gramStart"/>
+            <w:r>
+              <w:rPr>
+                <w:lang w:val="en-US"/>
+              </w:rPr>
+              <w:t>&lt;&lt; 1</w:t>
+            </w:r>
+            <w:proofErr w:type="gramEnd"/>
+            <w:r>
+              <w:rPr>
+                <w:lang w:val="en-US"/>
+              </w:rPr>
+              <w:t>) (0x02)</w:t>
+            </w:r>
+          </w:p>
+        </w:tc>
+        <w:tc>
+          <w:tcPr>
+            <w:tcW w:w="4388" w:type="dxa"/>
+          </w:tcPr>
+          <w:p>
+            <w:r>
+              <w:t xml:space="preserve">Считать значение выходов портов А и </w:t>
+            </w:r>
+            <w:r>
+              <w:rPr>
+                <w:lang w:val="en-US"/>
+              </w:rPr>
+              <w:t>B</w:t>
+            </w:r>
+          </w:p>
+        </w:tc>
+      </w:tr>
+      <w:tr>
+        <w:tc>
+          <w:tcPr>
+            <w:tcW w:w="3115" w:type="dxa"/>
+          </w:tcPr>
+          <w:p>
+            <w:r>
+              <w:t>SCMD_RELAYS_IDR</w:t>
+            </w:r>
+          </w:p>
+        </w:tc>
+        <w:tc>
+          <w:tcPr>
+            <w:tcW w:w="1842" w:type="dxa"/>
+          </w:tcPr>
+          <w:p>
+            <w:pPr>
+              <w:rPr>
+                <w:lang w:val="en-US"/>
+              </w:rPr>
+            </w:pPr>
+            <w:r>
+              <w:rPr>
+                <w:lang w:val="en-US"/>
+              </w:rPr>
+              <w:t>(1 &lt;&lt; 2) (0x04)</w:t>
+            </w:r>
+          </w:p>
+        </w:tc>
+        <w:tc>
+          <w:tcPr>
+            <w:tcW w:w="4388" w:type="dxa"/>
+          </w:tcPr>
+          <w:p>
+            <w:r>
+              <w:t xml:space="preserve">Считать значение </w:t>
+            </w:r>
+            <w:r>
+              <w:t>вх</w:t>
+            </w:r>
+            <w:r>
+              <w:t>одов реле</w:t>
+            </w:r>
+          </w:p>
+        </w:tc>
+      </w:tr>
+      <w:tr>
+        <w:tc>
+          <w:tcPr>
+            <w:tcW w:w="3115" w:type="dxa"/>
+          </w:tcPr>
+          <w:p>
+            <w:r>
+              <w:t>SCMD_RELAYS_ODR</w:t>
+            </w:r>
+          </w:p>
+        </w:tc>
+        <w:tc>
+          <w:tcPr>
+            <w:tcW w:w="1842" w:type="dxa"/>
+          </w:tcPr>
+          <w:p>
+            <w:pPr>
+              <w:rPr>
+                <w:lang w:val="en-US"/>
+              </w:rPr>
+            </w:pPr>
+            <w:r>
+              <w:rPr>
+                <w:lang w:val="en-US"/>
+              </w:rPr>
+              <w:t>(1 &lt;&lt; 3) (0x08)</w:t>
+            </w:r>
+          </w:p>
+        </w:tc>
+        <w:tc>
+          <w:tcPr>
+            <w:tcW w:w="4388" w:type="dxa"/>
+          </w:tcPr>
+          <w:p>
+            <w:r>
+              <w:t>Считать значение выходов реле</w:t>
+            </w:r>
+          </w:p>
+        </w:tc>
+      </w:tr>
+      <w:tr>
+        <w:tc>
+          <w:tcPr>
+            <w:tcW w:w="3115" w:type="dxa"/>
+          </w:tcPr>
+          <w:p>
+            <w:r>
+              <w:t>SCMD_WIEGAND_1</w:t>
+            </w:r>
+          </w:p>
+        </w:tc>
+        <w:tc>
+          <w:tcPr>
+            <w:tcW w:w="1842" w:type="dxa"/>
+          </w:tcPr>
+          <w:p>
+            <w:pPr>
+              <w:rPr>
+                <w:lang w:val="en-US"/>
+              </w:rPr>
+            </w:pPr>
+            <w:r>
+              <w:rPr>
+                <w:lang w:val="en-US"/>
+              </w:rPr>
+              <w:t>(1 &lt;&lt; 4) (0x10)</w:t>
+            </w:r>
+          </w:p>
+        </w:tc>
+        <w:tc>
+          <w:tcPr>
+            <w:tcW w:w="4388" w:type="dxa"/>
+          </w:tcPr>
+          <w:p>
+            <w:r>
+              <w:t xml:space="preserve">Считать </w:t>
+            </w:r>
+            <w:proofErr w:type="spellStart"/>
+            <w:r>
+              <w:t>Виганд</w:t>
+            </w:r>
+            <w:proofErr w:type="spellEnd"/>
+            <w:r>
+              <w:t xml:space="preserve"> со входа 1</w:t>
+            </w:r>
+          </w:p>
+        </w:tc>
+      </w:tr>
+      <w:tr>
+        <w:tc>
+          <w:tcPr>
+            <w:tcW w:w="3115" w:type="dxa"/>
+          </w:tcPr>
+          <w:p>
+            <w:r>
+              <w:t>SCMD_WIEGAND_2</w:t>
+            </w:r>
+          </w:p>
+        </w:tc>
+        <w:tc>
+          <w:tcPr>
+            <w:tcW w:w="1842" w:type="dxa"/>
+          </w:tcPr>
+          <w:p>
+            <w:pPr>
+              <w:rPr>
+                <w:lang w:val="en-US"/>
+              </w:rPr>
+            </w:pPr>
+            <w:r>
+              <w:rPr>
+                <w:lang w:val="en-US"/>
+              </w:rPr>
+              <w:t>(1 &lt;&lt; 5) (0x20)</w:t>
+            </w:r>
+          </w:p>
+        </w:tc>
+        <w:tc>
+          <w:tcPr>
+            <w:tcW w:w="4388" w:type="dxa"/>
+          </w:tcPr>
+          <w:p>
+            <w:r>
+              <w:t xml:space="preserve">Считать </w:t>
+            </w:r>
+            <w:proofErr w:type="spellStart"/>
+            <w:r>
+              <w:t>Виганд</w:t>
+            </w:r>
+            <w:proofErr w:type="spellEnd"/>
+            <w:r>
+              <w:t xml:space="preserve"> со входа 2</w:t>
+            </w:r>
+          </w:p>
+        </w:tc>
+      </w:tr>
+    </w:tbl>
+    <w:p>
+      <w:pPr>
+        <w:pStyle w:val="2"/>
+      </w:pPr>
+    </w:p>
+    <w:p>
+      <w:pPr>
+        <w:pStyle w:val="2"/>
+      </w:pPr>
+      <w:r>
+        <w:t>Ответ</w:t>
+      </w:r>
+    </w:p>
+    <w:p>
+      <w:r>
+        <w:t xml:space="preserve">Возвращает </w:t>
+      </w:r>
+      <w:proofErr w:type="spellStart"/>
+      <w:r>
+        <w:rPr>
+          <w:lang w:val="en-US"/>
+        </w:rPr>
+        <w:t>Protobuf</w:t>
+      </w:r>
+      <w:proofErr w:type="spellEnd"/>
+      <w:r>
+        <w:t xml:space="preserve"> (</w:t>
+      </w:r>
+      <w:proofErr w:type="spellStart"/>
+      <w:r>
+        <w:rPr>
+          <w:lang w:val="en-US"/>
+        </w:rPr>
+        <w:t>ResponseAll</w:t>
+      </w:r>
+      <w:proofErr w:type="spellEnd"/>
+      <w:r>
+        <w:t xml:space="preserve">) </w:t>
+      </w:r>
+      <w:r>
+        <w:t>с установленными полями в соответствии с запросом</w:t>
+      </w:r>
+      <w:r>
+        <w:t>:</w:t>
+      </w:r>
+    </w:p>
+    <w:p>
+      <w:pPr>
+        <w:pStyle w:val="a6"/>
+        <w:rPr>
+          <w:rStyle w:val="a8"/>
+        </w:rPr>
+      </w:pPr>
+    </w:p>
+    <w:p>
+      <w:pPr>
+        <w:pStyle w:val="a6"/>
+        <w:rPr>
+          <w:rStyle w:val="a8"/>
+        </w:rPr>
+      </w:pPr>
+    </w:p>
+    <w:p>
+      <w:pPr>
+        <w:pStyle w:val="a6"/>
+        <w:rPr>
+          <w:rStyle w:val="a8"/>
+        </w:rPr>
+      </w:pPr>
+    </w:p>
+    <w:p>
+      <w:pPr>
+        <w:pStyle w:val="a6"/>
+        <w:rPr>
+          <w:rStyle w:val="a8"/>
+        </w:rPr>
+      </w:pPr>
+      <w:proofErr w:type="spellStart"/>
+      <w:proofErr w:type="gramStart"/>
+      <w:r>
+        <w:rPr>
+          <w:rStyle w:val="a8"/>
+        </w:rPr>
+        <w:lastRenderedPageBreak/>
+        <w:t>message</w:t>
+      </w:r>
+      <w:proofErr w:type="spellEnd"/>
+      <w:proofErr w:type="gramEnd"/>
+      <w:r>
+        <w:rPr>
+          <w:rStyle w:val="a8"/>
+        </w:rPr>
+        <w:t xml:space="preserve"> </w:t>
+      </w:r>
+      <w:proofErr w:type="spellStart"/>
+      <w:r>
+        <w:rPr>
+          <w:rStyle w:val="a8"/>
+        </w:rPr>
+        <w:t>Wieg</w:t>
+      </w:r>
+      <w:proofErr w:type="spellEnd"/>
+      <w:r>
+        <w:rPr>
+          <w:rStyle w:val="a8"/>
+        </w:rPr>
+        <w:t xml:space="preserve"> {</w:t>
+      </w:r>
+    </w:p>
+    <w:p>
+      <w:pPr>
+        <w:pStyle w:val="a6"/>
+        <w:rPr>
+          <w:rStyle w:val="a8"/>
+        </w:rPr>
+      </w:pPr>
+      <w:r>
+        <w:rPr>
+          <w:rStyle w:val="a8"/>
+        </w:rPr>
+        <w:tab/>
+      </w:r>
+      <w:proofErr w:type="spellStart"/>
+      <w:proofErr w:type="gramStart"/>
+      <w:r>
+        <w:rPr>
+          <w:rStyle w:val="a8"/>
+        </w:rPr>
+        <w:t>required</w:t>
+      </w:r>
+      <w:proofErr w:type="spellEnd"/>
+      <w:proofErr w:type="gramEnd"/>
+      <w:r>
+        <w:rPr>
+          <w:rStyle w:val="a8"/>
+        </w:rPr>
+        <w:t xml:space="preserve"> uint32 </w:t>
+      </w:r>
+      <w:proofErr w:type="spellStart"/>
+      <w:r>
+        <w:rPr>
+          <w:rStyle w:val="a8"/>
+        </w:rPr>
+        <w:t>size</w:t>
+      </w:r>
+      <w:proofErr w:type="spellEnd"/>
+      <w:r>
+        <w:rPr>
+          <w:rStyle w:val="a8"/>
+        </w:rPr>
+        <w:t xml:space="preserve"> = 1;</w:t>
+      </w:r>
+    </w:p>
+    <w:p>
+      <w:pPr>
+        <w:pStyle w:val="a6"/>
+        <w:rPr>
+          <w:rStyle w:val="a8"/>
+        </w:rPr>
+      </w:pPr>
+      <w:r>
+        <w:rPr>
+          <w:rStyle w:val="a8"/>
+        </w:rPr>
+        <w:tab/>
+      </w:r>
+      <w:proofErr w:type="spellStart"/>
+      <w:proofErr w:type="gramStart"/>
+      <w:r>
+        <w:rPr>
+          <w:rStyle w:val="a8"/>
+        </w:rPr>
+        <w:t>required</w:t>
+      </w:r>
+      <w:proofErr w:type="spellEnd"/>
+      <w:proofErr w:type="gramEnd"/>
+      <w:r>
+        <w:rPr>
+          <w:rStyle w:val="a8"/>
+        </w:rPr>
+        <w:t xml:space="preserve"> </w:t>
+      </w:r>
+      <w:proofErr w:type="spellStart"/>
+      <w:r>
+        <w:rPr>
+          <w:rStyle w:val="a8"/>
+        </w:rPr>
+        <w:t>bytes</w:t>
+      </w:r>
+      <w:proofErr w:type="spellEnd"/>
+      <w:r>
+        <w:rPr>
+          <w:rStyle w:val="a8"/>
+        </w:rPr>
+        <w:t xml:space="preserve"> </w:t>
+      </w:r>
+      <w:proofErr w:type="spellStart"/>
+      <w:r>
+        <w:rPr>
+          <w:rStyle w:val="a8"/>
+        </w:rPr>
+        <w:t>data</w:t>
+      </w:r>
+      <w:proofErr w:type="spellEnd"/>
+      <w:r>
+        <w:rPr>
+          <w:rStyle w:val="a8"/>
+        </w:rPr>
+        <w:t xml:space="preserve"> = 2;</w:t>
+      </w:r>
+    </w:p>
+    <w:p>
+      <w:pPr>
+        <w:pStyle w:val="a6"/>
+        <w:rPr>
+          <w:rStyle w:val="a8"/>
+        </w:rPr>
+      </w:pPr>
+      <w:r>
+        <w:rPr>
+          <w:rStyle w:val="a8"/>
+        </w:rPr>
+        <w:t>}</w:t>
+      </w:r>
+    </w:p>
+    <w:p>
+      <w:pPr>
+        <w:pStyle w:val="a6"/>
+        <w:rPr>
+          <w:rStyle w:val="a8"/>
+        </w:rPr>
+      </w:pPr>
+    </w:p>
+    <w:p>
+      <w:pPr>
+        <w:pStyle w:val="a6"/>
+        <w:rPr>
+          <w:rStyle w:val="a8"/>
+        </w:rPr>
+      </w:pPr>
+      <w:proofErr w:type="spellStart"/>
+      <w:proofErr w:type="gramStart"/>
+      <w:r>
+        <w:rPr>
+          <w:rStyle w:val="a8"/>
+        </w:rPr>
+        <w:t>message</w:t>
+      </w:r>
+      <w:proofErr w:type="spellEnd"/>
+      <w:proofErr w:type="gramEnd"/>
+      <w:r>
+        <w:rPr>
+          <w:rStyle w:val="a8"/>
+        </w:rPr>
+        <w:t xml:space="preserve"> </w:t>
+      </w:r>
+      <w:proofErr w:type="spellStart"/>
+      <w:r>
+        <w:rPr>
+          <w:rStyle w:val="a8"/>
+        </w:rPr>
+        <w:t>ResponseAll</w:t>
+      </w:r>
+      <w:proofErr w:type="spellEnd"/>
+      <w:r>
+        <w:rPr>
+          <w:rStyle w:val="a8"/>
+        </w:rPr>
+        <w:t xml:space="preserve"> {</w:t>
+      </w:r>
+    </w:p>
+    <w:p>
+      <w:pPr>
+        <w:pStyle w:val="a6"/>
+        <w:rPr>
+          <w:rStyle w:val="a8"/>
+        </w:rPr>
+      </w:pPr>
+      <w:r>
+        <w:rPr>
+          <w:rStyle w:val="a8"/>
+        </w:rPr>
+        <w:tab/>
+      </w:r>
+      <w:proofErr w:type="spellStart"/>
+      <w:proofErr w:type="gramStart"/>
+      <w:r>
+        <w:rPr>
+          <w:rStyle w:val="a8"/>
+        </w:rPr>
+        <w:t>optional</w:t>
+      </w:r>
+      <w:proofErr w:type="spellEnd"/>
+      <w:proofErr w:type="gramEnd"/>
+      <w:r>
+        <w:rPr>
+          <w:rStyle w:val="a8"/>
+        </w:rPr>
+        <w:t xml:space="preserve"> uint32 PORTA_IDR = 1;</w:t>
+      </w:r>
+    </w:p>
+    <w:p>
+      <w:pPr>
+        <w:pStyle w:val="a6"/>
+        <w:rPr>
+          <w:rStyle w:val="a8"/>
+        </w:rPr>
+      </w:pPr>
+      <w:r>
+        <w:rPr>
+          <w:rStyle w:val="a8"/>
+        </w:rPr>
+        <w:tab/>
+      </w:r>
+      <w:proofErr w:type="spellStart"/>
+      <w:proofErr w:type="gramStart"/>
+      <w:r>
+        <w:rPr>
+          <w:rStyle w:val="a8"/>
+        </w:rPr>
+        <w:t>optional</w:t>
+      </w:r>
+      <w:proofErr w:type="spellEnd"/>
+      <w:proofErr w:type="gramEnd"/>
+      <w:r>
+        <w:rPr>
+          <w:rStyle w:val="a8"/>
+        </w:rPr>
+        <w:t xml:space="preserve"> uint32 PORTB_IDR = 2;</w:t>
+      </w:r>
+    </w:p>
+    <w:p>
+      <w:pPr>
+        <w:pStyle w:val="a6"/>
+        <w:rPr>
+          <w:rStyle w:val="a8"/>
+        </w:rPr>
+      </w:pPr>
+      <w:r>
+        <w:rPr>
+          <w:rStyle w:val="a8"/>
+        </w:rPr>
+        <w:tab/>
+      </w:r>
+      <w:proofErr w:type="spellStart"/>
+      <w:proofErr w:type="gramStart"/>
+      <w:r>
+        <w:rPr>
+          <w:rStyle w:val="a8"/>
+        </w:rPr>
+        <w:t>optional</w:t>
+      </w:r>
+      <w:proofErr w:type="spellEnd"/>
+      <w:proofErr w:type="gramEnd"/>
+      <w:r>
+        <w:rPr>
+          <w:rStyle w:val="a8"/>
+        </w:rPr>
+        <w:t xml:space="preserve"> uint32 PORTA_ODR = 3;</w:t>
+      </w:r>
+    </w:p>
+    <w:p>
+      <w:pPr>
+        <w:pStyle w:val="a6"/>
+        <w:rPr>
+          <w:rStyle w:val="a8"/>
+        </w:rPr>
+      </w:pPr>
+      <w:r>
+        <w:rPr>
+          <w:rStyle w:val="a8"/>
+        </w:rPr>
+        <w:tab/>
+      </w:r>
+      <w:proofErr w:type="spellStart"/>
+      <w:proofErr w:type="gramStart"/>
+      <w:r>
+        <w:rPr>
+          <w:rStyle w:val="a8"/>
+        </w:rPr>
+        <w:t>optional</w:t>
+      </w:r>
+      <w:proofErr w:type="spellEnd"/>
+      <w:proofErr w:type="gramEnd"/>
+      <w:r>
+        <w:rPr>
+          <w:rStyle w:val="a8"/>
+        </w:rPr>
+        <w:t xml:space="preserve"> uint32 PORTB_ODR = 4;</w:t>
+      </w:r>
+    </w:p>
+    <w:p>
+      <w:pPr>
+        <w:pStyle w:val="a6"/>
+        <w:rPr>
+          <w:rStyle w:val="a8"/>
+        </w:rPr>
+      </w:pPr>
+      <w:r>
+        <w:rPr>
+          <w:rStyle w:val="a8"/>
+        </w:rPr>
+        <w:tab/>
+      </w:r>
+      <w:proofErr w:type="spellStart"/>
+      <w:proofErr w:type="gramStart"/>
+      <w:r>
+        <w:rPr>
+          <w:rStyle w:val="a8"/>
+        </w:rPr>
+        <w:t>optional</w:t>
+      </w:r>
+      <w:proofErr w:type="spellEnd"/>
+      <w:proofErr w:type="gramEnd"/>
+      <w:r>
+        <w:rPr>
+          <w:rStyle w:val="a8"/>
+        </w:rPr>
+        <w:t xml:space="preserve"> uint32 RELAYS_IDR = 5;</w:t>
+      </w:r>
+    </w:p>
+    <w:p>
+      <w:pPr>
+        <w:pStyle w:val="a6"/>
+        <w:rPr>
+          <w:rStyle w:val="a8"/>
+        </w:rPr>
+      </w:pPr>
+      <w:r>
+        <w:rPr>
+          <w:rStyle w:val="a8"/>
+        </w:rPr>
+        <w:tab/>
+      </w:r>
+      <w:proofErr w:type="spellStart"/>
+      <w:proofErr w:type="gramStart"/>
+      <w:r>
+        <w:rPr>
+          <w:rStyle w:val="a8"/>
+        </w:rPr>
+        <w:t>optional</w:t>
+      </w:r>
+      <w:proofErr w:type="spellEnd"/>
+      <w:proofErr w:type="gramEnd"/>
+      <w:r>
+        <w:rPr>
+          <w:rStyle w:val="a8"/>
+        </w:rPr>
+        <w:t xml:space="preserve"> uint32 RELAYS_ODR = 6;</w:t>
+      </w:r>
+    </w:p>
+    <w:p>
+      <w:pPr>
+        <w:pStyle w:val="a6"/>
+        <w:rPr>
+          <w:rStyle w:val="a8"/>
+        </w:rPr>
+      </w:pPr>
+      <w:r>
+        <w:rPr>
+          <w:rStyle w:val="a8"/>
+        </w:rPr>
+        <w:tab/>
+      </w:r>
+      <w:proofErr w:type="spellStart"/>
+      <w:proofErr w:type="gramStart"/>
+      <w:r>
+        <w:rPr>
+          <w:rStyle w:val="a8"/>
+        </w:rPr>
+        <w:t>optional</w:t>
+      </w:r>
+      <w:proofErr w:type="spellEnd"/>
+      <w:proofErr w:type="gramEnd"/>
+      <w:r>
+        <w:rPr>
+          <w:rStyle w:val="a8"/>
+        </w:rPr>
+        <w:t xml:space="preserve"> </w:t>
+      </w:r>
+      <w:proofErr w:type="spellStart"/>
+      <w:r>
+        <w:rPr>
+          <w:rStyle w:val="a8"/>
+        </w:rPr>
+        <w:t>Wieg</w:t>
+      </w:r>
+      <w:proofErr w:type="spellEnd"/>
+      <w:r>
+        <w:rPr>
+          <w:rStyle w:val="a8"/>
+        </w:rPr>
+        <w:t xml:space="preserve"> WiegandCh1 = 7;</w:t>
+      </w:r>
+    </w:p>
+    <w:p>
+      <w:pPr>
+        <w:pStyle w:val="a6"/>
+        <w:rPr>
+          <w:rStyle w:val="a8"/>
+        </w:rPr>
+      </w:pPr>
+      <w:r>
+        <w:rPr>
+          <w:rStyle w:val="a8"/>
+        </w:rPr>
+        <w:tab/>
+      </w:r>
+      <w:proofErr w:type="spellStart"/>
+      <w:proofErr w:type="gramStart"/>
+      <w:r>
+        <w:rPr>
+          <w:rStyle w:val="a8"/>
+        </w:rPr>
+        <w:t>optional</w:t>
+      </w:r>
+      <w:proofErr w:type="spellEnd"/>
+      <w:proofErr w:type="gramEnd"/>
+      <w:r>
+        <w:rPr>
+          <w:rStyle w:val="a8"/>
+        </w:rPr>
+        <w:t xml:space="preserve"> </w:t>
+      </w:r>
+      <w:proofErr w:type="spellStart"/>
+      <w:r>
+        <w:rPr>
+          <w:rStyle w:val="a8"/>
+        </w:rPr>
+        <w:t>Wieg</w:t>
+      </w:r>
+      <w:proofErr w:type="spellEnd"/>
+      <w:r>
+        <w:rPr>
+          <w:rStyle w:val="a8"/>
+        </w:rPr>
+        <w:t xml:space="preserve"> WiegandCh2 = 8;</w:t>
+      </w:r>
+    </w:p>
+    <w:p>
+      <w:pPr>
+        <w:pStyle w:val="a6"/>
+        <w:rPr>
+          <w:rStyle w:val="a8"/>
+        </w:rPr>
+      </w:pPr>
+      <w:r>
+        <w:rPr>
+          <w:rStyle w:val="a8"/>
+        </w:rPr>
+        <w:t>}</w:t>
+      </w:r>
+    </w:p>
+    <w:p/>
+    <w:p>
+      <w:pPr>
+        <w:pStyle w:val="1"/>
+        <w:rPr>
+          <w:lang w:val="en-US"/>
+        </w:rPr>
       </w:pPr>
       <w:r>
         <w:t xml:space="preserve">Команда </w:t>
       </w:r>
+      <w:r>
+        <w:t>CMD_PULSE</w:t>
+      </w:r>
+      <w:r>
+        <w:t xml:space="preserve"> (0</w:t>
+      </w:r>
+      <w:r>
+        <w:rPr>
+          <w:lang w:val="en-US"/>
+        </w:rPr>
+        <w:t>x51)</w:t>
+      </w:r>
     </w:p>
     <w:p>
       <w:pPr>
@@ -5493,6 +6448,27 @@
       </w:r>
     </w:p>
     <w:p>
+      <w:r>
+        <w:t>«</w:t>
+      </w:r>
+      <w:proofErr w:type="spellStart"/>
+      <w:r>
+        <w:t>Дерныть</w:t>
+      </w:r>
+      <w:proofErr w:type="spellEnd"/>
+      <w:r>
+        <w:t xml:space="preserve">» выход </w:t>
+      </w:r>
+      <w:proofErr w:type="spellStart"/>
+      <w:r>
+        <w:t>слейва</w:t>
+      </w:r>
+      <w:proofErr w:type="spellEnd"/>
+      <w:r>
+        <w:t xml:space="preserve"> с заданной длительностью и задержкой. Под словом дернуть подразумевается инвертирование выхода относительно текущего состояния с последующим возвратом в исходное.</w:t>
+      </w:r>
+    </w:p>
+    <w:p>
       <w:pPr>
         <w:pStyle w:val="2"/>
       </w:pPr>
@@ -5501,6 +6477,825 @@
       </w:r>
     </w:p>
     <w:p>
+      <w:r>
+        <w:t xml:space="preserve">Запрос идет в виде </w:t>
+      </w:r>
+      <w:proofErr w:type="spellStart"/>
+      <w:r>
+        <w:rPr>
+          <w:lang w:val="en-US"/>
+        </w:rPr>
+        <w:t>Protobuf</w:t>
+      </w:r>
+      <w:proofErr w:type="spellEnd"/>
+      <w:r>
+        <w:t xml:space="preserve"> (</w:t>
+      </w:r>
+      <w:r>
+        <w:rPr>
+          <w:lang w:val="en-US"/>
+        </w:rPr>
+        <w:t>Pulse</w:t>
+      </w:r>
+      <w:r>
+        <w:t>).</w:t>
+      </w:r>
+    </w:p>
+    <w:p>
+      <w:pPr>
+        <w:pStyle w:val="a6"/>
+        <w:rPr>
+          <w:rStyle w:val="a9"/>
+        </w:rPr>
+      </w:pPr>
+      <w:proofErr w:type="spellStart"/>
+      <w:proofErr w:type="gramStart"/>
+      <w:r>
+        <w:rPr>
+          <w:rStyle w:val="a9"/>
+          <w:lang w:val="en-US"/>
+        </w:rPr>
+        <w:t>enum</w:t>
+      </w:r>
+      <w:proofErr w:type="spellEnd"/>
+      <w:proofErr w:type="gramEnd"/>
+      <w:r>
+        <w:rPr>
+          <w:rStyle w:val="a9"/>
+        </w:rPr>
+        <w:t xml:space="preserve"> </w:t>
+      </w:r>
+      <w:proofErr w:type="spellStart"/>
+      <w:r>
+        <w:rPr>
+          <w:rStyle w:val="a9"/>
+          <w:lang w:val="en-US"/>
+        </w:rPr>
+        <w:t>PulseError</w:t>
+      </w:r>
+      <w:proofErr w:type="spellEnd"/>
+      <w:r>
+        <w:rPr>
+          <w:rStyle w:val="a9"/>
+        </w:rPr>
+        <w:t xml:space="preserve"> {</w:t>
+      </w:r>
+    </w:p>
+    <w:p>
+      <w:pPr>
+        <w:pStyle w:val="a6"/>
+        <w:rPr>
+          <w:rStyle w:val="a9"/>
+          <w:lang w:val="en-US"/>
+        </w:rPr>
+      </w:pPr>
+      <w:r>
+        <w:rPr>
+          <w:rStyle w:val="a9"/>
+        </w:rPr>
+        <w:tab/>
+      </w:r>
+      <w:r>
+        <w:rPr>
+          <w:rStyle w:val="a9"/>
+          <w:lang w:val="en-US"/>
+        </w:rPr>
+        <w:t>PE_DECODE_ERROR = 1;</w:t>
+      </w:r>
+    </w:p>
+    <w:p>
+      <w:pPr>
+        <w:pStyle w:val="a6"/>
+        <w:rPr>
+          <w:rStyle w:val="a9"/>
+          <w:lang w:val="en-US"/>
+        </w:rPr>
+      </w:pPr>
+      <w:r>
+        <w:rPr>
+          <w:rStyle w:val="a9"/>
+          <w:lang w:val="en-US"/>
+        </w:rPr>
+        <w:tab/>
+        <w:t>PE_NO_RESOURCES = 2;</w:t>
+      </w:r>
+    </w:p>
+    <w:p>
+      <w:pPr>
+        <w:pStyle w:val="a6"/>
+        <w:rPr>
+          <w:rStyle w:val="a9"/>
+          <w:lang w:val="en-US"/>
+        </w:rPr>
+      </w:pPr>
+      <w:r>
+        <w:rPr>
+          <w:rStyle w:val="a9"/>
+          <w:lang w:val="en-US"/>
+        </w:rPr>
+        <w:tab/>
+        <w:t>PE_PIN_BUSY = 3;</w:t>
+      </w:r>
+    </w:p>
+    <w:p>
+      <w:pPr>
+        <w:pStyle w:val="a6"/>
+        <w:rPr>
+          <w:rStyle w:val="a9"/>
+          <w:lang w:val="en-US"/>
+        </w:rPr>
+      </w:pPr>
+      <w:r>
+        <w:rPr>
+          <w:rStyle w:val="a9"/>
+          <w:lang w:val="en-US"/>
+        </w:rPr>
+        <w:t>}</w:t>
+      </w:r>
+    </w:p>
+    <w:p>
+      <w:pPr>
+        <w:pStyle w:val="a6"/>
+        <w:rPr>
+          <w:rStyle w:val="a9"/>
+          <w:lang w:val="en-US"/>
+        </w:rPr>
+      </w:pPr>
+    </w:p>
+    <w:p>
+      <w:pPr>
+        <w:pStyle w:val="a6"/>
+        <w:rPr>
+          <w:rStyle w:val="a9"/>
+          <w:lang w:val="en-US"/>
+        </w:rPr>
+      </w:pPr>
+      <w:proofErr w:type="gramStart"/>
+      <w:r>
+        <w:rPr>
+          <w:rStyle w:val="a9"/>
+          <w:lang w:val="en-US"/>
+        </w:rPr>
+        <w:t>message</w:t>
+      </w:r>
+      <w:proofErr w:type="gramEnd"/>
+      <w:r>
+        <w:rPr>
+          <w:rStyle w:val="a9"/>
+          <w:lang w:val="en-US"/>
+        </w:rPr>
+        <w:t xml:space="preserve"> Pulse {</w:t>
+      </w:r>
+    </w:p>
+    <w:p>
+      <w:pPr>
+        <w:pStyle w:val="a6"/>
+        <w:rPr>
+          <w:rStyle w:val="a9"/>
+          <w:lang w:val="en-US"/>
+        </w:rPr>
+      </w:pPr>
+      <w:r>
+        <w:rPr>
+          <w:rStyle w:val="a9"/>
+          <w:lang w:val="en-US"/>
+        </w:rPr>
+        <w:tab/>
+      </w:r>
+      <w:proofErr w:type="gramStart"/>
+      <w:r>
+        <w:rPr>
+          <w:rStyle w:val="a9"/>
+          <w:lang w:val="en-US"/>
+        </w:rPr>
+        <w:t>required</w:t>
+      </w:r>
+      <w:proofErr w:type="gramEnd"/>
+      <w:r>
+        <w:rPr>
+          <w:rStyle w:val="a9"/>
+          <w:lang w:val="en-US"/>
+        </w:rPr>
+        <w:t xml:space="preserve"> uint32 pin = 1;  </w:t>
+      </w:r>
+      <w:r>
+        <w:rPr>
+          <w:rStyle w:val="a9"/>
+          <w:lang w:val="en-US"/>
+        </w:rPr>
+        <w:tab/>
+        <w:t xml:space="preserve">// </w:t>
+      </w:r>
+      <w:proofErr w:type="spellStart"/>
+      <w:r>
+        <w:rPr>
+          <w:rStyle w:val="a9"/>
+          <w:lang w:val="en-US"/>
+        </w:rPr>
+        <w:t>Номер</w:t>
+      </w:r>
+      <w:proofErr w:type="spellEnd"/>
+      <w:r>
+        <w:rPr>
+          <w:rStyle w:val="a9"/>
+          <w:lang w:val="en-US"/>
+        </w:rPr>
+        <w:t xml:space="preserve"> </w:t>
+      </w:r>
+      <w:proofErr w:type="spellStart"/>
+      <w:r>
+        <w:rPr>
+          <w:rStyle w:val="a9"/>
+          <w:lang w:val="en-US"/>
+        </w:rPr>
+        <w:t>вывода</w:t>
+      </w:r>
+      <w:proofErr w:type="spellEnd"/>
+      <w:r>
+        <w:rPr>
+          <w:rStyle w:val="a9"/>
+          <w:lang w:val="en-US"/>
+        </w:rPr>
+        <w:t>, 0-3 - PORTA, 4-7 - PORTB, 8-17 - Relays</w:t>
+      </w:r>
+    </w:p>
+    <w:p>
+      <w:pPr>
+        <w:pStyle w:val="a6"/>
+        <w:rPr>
+          <w:rStyle w:val="a9"/>
+          <w:lang w:val="en-US"/>
+        </w:rPr>
+      </w:pPr>
+      <w:r>
+        <w:rPr>
+          <w:rStyle w:val="a9"/>
+          <w:lang w:val="en-US"/>
+        </w:rPr>
+        <w:tab/>
+      </w:r>
+      <w:proofErr w:type="gramStart"/>
+      <w:r>
+        <w:rPr>
+          <w:rStyle w:val="a9"/>
+          <w:lang w:val="en-US"/>
+        </w:rPr>
+        <w:t>required</w:t>
+      </w:r>
+      <w:proofErr w:type="gramEnd"/>
+      <w:r>
+        <w:rPr>
+          <w:rStyle w:val="a9"/>
+          <w:lang w:val="en-US"/>
+        </w:rPr>
+        <w:t xml:space="preserve"> uint32 width = 2;  </w:t>
+      </w:r>
+      <w:r>
+        <w:rPr>
+          <w:rStyle w:val="a9"/>
+          <w:lang w:val="en-US"/>
+        </w:rPr>
+        <w:t xml:space="preserve">        </w:t>
+      </w:r>
+      <w:r>
+        <w:rPr>
+          <w:rStyle w:val="a9"/>
+          <w:lang w:val="en-US"/>
+        </w:rPr>
+        <w:t xml:space="preserve">// </w:t>
+      </w:r>
+      <w:proofErr w:type="spellStart"/>
+      <w:r>
+        <w:rPr>
+          <w:rStyle w:val="a9"/>
+          <w:lang w:val="en-US"/>
+        </w:rPr>
+        <w:t>Длительность</w:t>
+      </w:r>
+      <w:proofErr w:type="spellEnd"/>
+      <w:r>
+        <w:rPr>
+          <w:rStyle w:val="a9"/>
+          <w:lang w:val="en-US"/>
+        </w:rPr>
+        <w:t xml:space="preserve"> </w:t>
+      </w:r>
+      <w:proofErr w:type="spellStart"/>
+      <w:r>
+        <w:rPr>
+          <w:rStyle w:val="a9"/>
+          <w:lang w:val="en-US"/>
+        </w:rPr>
+        <w:t>импульса</w:t>
+      </w:r>
+      <w:proofErr w:type="spellEnd"/>
+    </w:p>
+    <w:p>
+      <w:pPr>
+        <w:pStyle w:val="a6"/>
+        <w:rPr>
+          <w:rStyle w:val="a9"/>
+          <w:lang w:val="en-US"/>
+        </w:rPr>
+      </w:pPr>
+      <w:r>
+        <w:rPr>
+          <w:rStyle w:val="a9"/>
+          <w:lang w:val="en-US"/>
+        </w:rPr>
+        <w:tab/>
+      </w:r>
+      <w:proofErr w:type="gramStart"/>
+      <w:r>
+        <w:rPr>
+          <w:rStyle w:val="a9"/>
+          <w:lang w:val="en-US"/>
+        </w:rPr>
+        <w:t>optional</w:t>
+      </w:r>
+      <w:proofErr w:type="gramEnd"/>
+      <w:r>
+        <w:rPr>
+          <w:rStyle w:val="a9"/>
+          <w:lang w:val="en-US"/>
+        </w:rPr>
+        <w:t xml:space="preserve"> uint32 delay = 3;  </w:t>
+      </w:r>
+      <w:r>
+        <w:rPr>
+          <w:rStyle w:val="a9"/>
+          <w:lang w:val="en-US"/>
+        </w:rPr>
+        <w:t xml:space="preserve">        </w:t>
+      </w:r>
+      <w:r>
+        <w:rPr>
+          <w:rStyle w:val="a9"/>
+          <w:lang w:val="en-US"/>
+        </w:rPr>
+        <w:t xml:space="preserve">// </w:t>
+      </w:r>
+      <w:proofErr w:type="spellStart"/>
+      <w:r>
+        <w:rPr>
+          <w:rStyle w:val="a9"/>
+          <w:lang w:val="en-US"/>
+        </w:rPr>
+        <w:t>Задержка</w:t>
+      </w:r>
+      <w:proofErr w:type="spellEnd"/>
+      <w:r>
+        <w:rPr>
+          <w:rStyle w:val="a9"/>
+          <w:lang w:val="en-US"/>
+        </w:rPr>
+        <w:t xml:space="preserve"> </w:t>
+      </w:r>
+      <w:proofErr w:type="spellStart"/>
+      <w:r>
+        <w:rPr>
+          <w:rStyle w:val="a9"/>
+          <w:lang w:val="en-US"/>
+        </w:rPr>
+        <w:t>переключения</w:t>
+      </w:r>
+      <w:proofErr w:type="spellEnd"/>
+      <w:r>
+        <w:rPr>
+          <w:rStyle w:val="a9"/>
+          <w:lang w:val="en-US"/>
+        </w:rPr>
+        <w:t xml:space="preserve"> </w:t>
+      </w:r>
+      <w:proofErr w:type="spellStart"/>
+      <w:r>
+        <w:rPr>
+          <w:rStyle w:val="a9"/>
+          <w:lang w:val="en-US"/>
+        </w:rPr>
+        <w:t>вывода</w:t>
+      </w:r>
+      <w:proofErr w:type="spellEnd"/>
+    </w:p>
+    <w:p>
+      <w:pPr>
+        <w:pStyle w:val="a6"/>
+        <w:rPr>
+          <w:rStyle w:val="a9"/>
+          <w:lang w:val="en-US"/>
+        </w:rPr>
+      </w:pPr>
+      <w:r>
+        <w:rPr>
+          <w:rStyle w:val="a9"/>
+          <w:lang w:val="en-US"/>
+        </w:rPr>
+        <w:t>}</w:t>
+      </w:r>
+    </w:p>
+    <w:p>
+      <w:pPr>
+        <w:rPr>
+          <w:rStyle w:val="a9"/>
+          <w:i w:val="0"/>
+          <w:lang w:val="en-US"/>
+        </w:rPr>
+      </w:pPr>
+    </w:p>
+    <w:p>
+      <w:pPr>
+        <w:rPr>
+          <w:rStyle w:val="a9"/>
+          <w:i w:val="0"/>
+        </w:rPr>
+      </w:pPr>
+      <w:r>
+        <w:rPr>
+          <w:rStyle w:val="a9"/>
+          <w:i w:val="0"/>
+        </w:rPr>
+        <w:t xml:space="preserve">Где </w:t>
+      </w:r>
+      <w:r>
+        <w:rPr>
+          <w:rStyle w:val="a9"/>
+          <w:i w:val="0"/>
+          <w:lang w:val="en-US"/>
+        </w:rPr>
+        <w:t>pin</w:t>
+      </w:r>
+      <w:r>
+        <w:rPr>
+          <w:rStyle w:val="a9"/>
+          <w:i w:val="0"/>
+        </w:rPr>
+        <w:t xml:space="preserve"> – </w:t>
+      </w:r>
+      <w:r>
+        <w:rPr>
+          <w:rStyle w:val="a9"/>
+          <w:i w:val="0"/>
+        </w:rPr>
+        <w:t xml:space="preserve">номер вывода (0-3 – </w:t>
+      </w:r>
+      <w:r>
+        <w:rPr>
+          <w:rStyle w:val="a9"/>
+          <w:i w:val="0"/>
+          <w:lang w:val="en-US"/>
+        </w:rPr>
+        <w:t>PORTA</w:t>
+      </w:r>
+      <w:r>
+        <w:rPr>
+          <w:rStyle w:val="a9"/>
+          <w:i w:val="0"/>
+        </w:rPr>
+        <w:t xml:space="preserve">, 4-7 – </w:t>
+      </w:r>
+      <w:r>
+        <w:rPr>
+          <w:rStyle w:val="a9"/>
+          <w:i w:val="0"/>
+          <w:lang w:val="en-US"/>
+        </w:rPr>
+        <w:t>PORTB</w:t>
+      </w:r>
+      <w:r>
+        <w:rPr>
+          <w:rStyle w:val="a9"/>
+          <w:i w:val="0"/>
+        </w:rPr>
+        <w:t xml:space="preserve">, 8-17 </w:t>
+      </w:r>
+      <w:r>
+        <w:rPr>
+          <w:rStyle w:val="a9"/>
+          <w:i w:val="0"/>
+        </w:rPr>
+        <w:t>–</w:t>
+      </w:r>
+      <w:r>
+        <w:rPr>
+          <w:rStyle w:val="a9"/>
+          <w:i w:val="0"/>
+        </w:rPr>
+        <w:t xml:space="preserve"> </w:t>
+      </w:r>
+      <w:r>
+        <w:rPr>
+          <w:rStyle w:val="a9"/>
+          <w:i w:val="0"/>
+        </w:rPr>
+        <w:t xml:space="preserve">Релейные выходы), обязательный параметр; </w:t>
+      </w:r>
+      <w:r>
+        <w:rPr>
+          <w:rStyle w:val="a9"/>
+          <w:i w:val="0"/>
+          <w:lang w:val="en-US"/>
+        </w:rPr>
+        <w:t>width</w:t>
+      </w:r>
+      <w:r>
+        <w:rPr>
+          <w:rStyle w:val="a9"/>
+          <w:i w:val="0"/>
+        </w:rPr>
+        <w:t xml:space="preserve"> </w:t>
+      </w:r>
+      <w:r>
+        <w:rPr>
+          <w:rStyle w:val="a9"/>
+          <w:i w:val="0"/>
+        </w:rPr>
+        <w:t>–</w:t>
+      </w:r>
+      <w:r>
+        <w:rPr>
+          <w:rStyle w:val="a9"/>
+          <w:i w:val="0"/>
+        </w:rPr>
+        <w:t xml:space="preserve"> </w:t>
+      </w:r>
+      <w:r>
+        <w:rPr>
+          <w:rStyle w:val="a9"/>
+          <w:i w:val="0"/>
+        </w:rPr>
+        <w:t xml:space="preserve">длительность импульса в </w:t>
+      </w:r>
+      <w:proofErr w:type="spellStart"/>
+      <w:r>
+        <w:rPr>
+          <w:rStyle w:val="a9"/>
+          <w:i w:val="0"/>
+        </w:rPr>
+        <w:t>мс</w:t>
+      </w:r>
+      <w:proofErr w:type="spellEnd"/>
+      <w:r>
+        <w:rPr>
+          <w:rStyle w:val="a9"/>
+          <w:i w:val="0"/>
+        </w:rPr>
+        <w:t xml:space="preserve">, обязательный параметр; </w:t>
+      </w:r>
+      <w:r>
+        <w:rPr>
+          <w:rStyle w:val="a9"/>
+          <w:i w:val="0"/>
+          <w:lang w:val="en-US"/>
+        </w:rPr>
+        <w:t>delay</w:t>
+      </w:r>
+      <w:r>
+        <w:rPr>
+          <w:rStyle w:val="a9"/>
+          <w:i w:val="0"/>
+        </w:rPr>
+        <w:t xml:space="preserve"> </w:t>
+      </w:r>
+      <w:r>
+        <w:rPr>
+          <w:rStyle w:val="a9"/>
+          <w:i w:val="0"/>
+        </w:rPr>
+        <w:t>–</w:t>
+      </w:r>
+      <w:r>
+        <w:rPr>
+          <w:rStyle w:val="a9"/>
+          <w:i w:val="0"/>
+        </w:rPr>
+        <w:t xml:space="preserve"> </w:t>
+      </w:r>
+      <w:r>
+        <w:rPr>
+          <w:rStyle w:val="a9"/>
+          <w:i w:val="0"/>
+        </w:rPr>
+        <w:t>задержка переключение после получе</w:t>
+      </w:r>
+      <w:r>
+        <w:rPr>
+          <w:rStyle w:val="a9"/>
+          <w:i w:val="0"/>
+        </w:rPr>
+        <w:t xml:space="preserve">ния команды, </w:t>
+      </w:r>
+      <w:proofErr w:type="spellStart"/>
+      <w:r>
+        <w:rPr>
+          <w:rStyle w:val="a9"/>
+          <w:i w:val="0"/>
+        </w:rPr>
+        <w:t>мс</w:t>
+      </w:r>
+      <w:proofErr w:type="spellEnd"/>
+      <w:r>
+        <w:rPr>
+          <w:rStyle w:val="a9"/>
+          <w:i w:val="0"/>
+        </w:rPr>
+        <w:t>, необязательный.</w:t>
+      </w:r>
+    </w:p>
+    <w:p>
+      <w:pPr>
+        <w:ind w:firstLine="708"/>
+        <w:rPr>
+          <w:rStyle w:val="a9"/>
+          <w:i w:val="0"/>
+          <w:lang w:val="en-US"/>
+        </w:rPr>
+      </w:pPr>
+      <w:r>
+        <w:rPr>
+          <w:rStyle w:val="a9"/>
+          <w:i w:val="0"/>
+        </w:rPr>
+        <w:t xml:space="preserve">После получения команды при установленном </w:t>
+      </w:r>
+      <w:r>
+        <w:rPr>
+          <w:rStyle w:val="a9"/>
+          <w:i w:val="0"/>
+          <w:lang w:val="en-US"/>
+        </w:rPr>
+        <w:t>delay</w:t>
+      </w:r>
+      <w:r>
+        <w:rPr>
+          <w:rStyle w:val="a9"/>
+          <w:i w:val="0"/>
+        </w:rPr>
+        <w:t xml:space="preserve"> </w:t>
+      </w:r>
+      <w:r>
+        <w:rPr>
+          <w:rStyle w:val="a9"/>
+          <w:i w:val="0"/>
+        </w:rPr>
+        <w:t xml:space="preserve">выход не меняет своего состояния </w:t>
+      </w:r>
+      <w:r>
+        <w:rPr>
+          <w:rStyle w:val="a9"/>
+          <w:i w:val="0"/>
+          <w:lang w:val="en-US"/>
+        </w:rPr>
+        <w:t>delay</w:t>
+      </w:r>
+      <w:r>
+        <w:rPr>
+          <w:rStyle w:val="a9"/>
+          <w:i w:val="0"/>
+        </w:rPr>
+        <w:t xml:space="preserve"> </w:t>
+      </w:r>
+      <w:proofErr w:type="spellStart"/>
+      <w:r>
+        <w:rPr>
+          <w:rStyle w:val="a9"/>
+          <w:i w:val="0"/>
+        </w:rPr>
+        <w:t>мс</w:t>
+      </w:r>
+      <w:proofErr w:type="spellEnd"/>
+      <w:r>
+        <w:rPr>
+          <w:rStyle w:val="a9"/>
+          <w:i w:val="0"/>
+        </w:rPr>
+        <w:t xml:space="preserve">. По прошествии </w:t>
+      </w:r>
+      <w:r>
+        <w:rPr>
+          <w:rStyle w:val="a9"/>
+          <w:i w:val="0"/>
+          <w:lang w:val="en-US"/>
+        </w:rPr>
+        <w:t>delay</w:t>
+      </w:r>
+      <w:r>
+        <w:rPr>
+          <w:rStyle w:val="a9"/>
+          <w:i w:val="0"/>
+        </w:rPr>
+        <w:t xml:space="preserve"> </w:t>
+      </w:r>
+      <w:proofErr w:type="spellStart"/>
+      <w:r>
+        <w:rPr>
+          <w:rStyle w:val="a9"/>
+          <w:i w:val="0"/>
+        </w:rPr>
+        <w:t>мс</w:t>
+      </w:r>
+      <w:proofErr w:type="spellEnd"/>
+      <w:r>
+        <w:rPr>
+          <w:rStyle w:val="a9"/>
+          <w:i w:val="0"/>
+        </w:rPr>
+        <w:t xml:space="preserve"> выход переключается. Обратно вывод переключается по прошествии </w:t>
+      </w:r>
+      <w:r>
+        <w:rPr>
+          <w:rStyle w:val="a9"/>
+          <w:i w:val="0"/>
+          <w:lang w:val="en-US"/>
+        </w:rPr>
+        <w:t>width</w:t>
+      </w:r>
+      <w:r>
+        <w:rPr>
+          <w:rStyle w:val="a9"/>
+          <w:i w:val="0"/>
+        </w:rPr>
+        <w:t xml:space="preserve"> </w:t>
+      </w:r>
+      <w:proofErr w:type="spellStart"/>
+      <w:r>
+        <w:rPr>
+          <w:rStyle w:val="a9"/>
+          <w:i w:val="0"/>
+        </w:rPr>
+        <w:t>мс</w:t>
+      </w:r>
+      <w:proofErr w:type="spellEnd"/>
+      <w:r>
+        <w:rPr>
+          <w:rStyle w:val="a9"/>
+          <w:i w:val="0"/>
+        </w:rPr>
+        <w:t xml:space="preserve">. Минимально достигнутое время переключений 1 </w:t>
+      </w:r>
+      <w:proofErr w:type="spellStart"/>
+      <w:r>
+        <w:rPr>
+          <w:rStyle w:val="a9"/>
+          <w:i w:val="0"/>
+        </w:rPr>
+        <w:t>мс</w:t>
+      </w:r>
+      <w:proofErr w:type="spellEnd"/>
+      <w:r>
+        <w:rPr>
+          <w:rStyle w:val="a9"/>
+          <w:i w:val="0"/>
+        </w:rPr>
+        <w:t xml:space="preserve">. </w:t>
+      </w:r>
+      <w:r>
+        <w:rPr>
+          <w:rStyle w:val="a9"/>
+          <w:i w:val="0"/>
+        </w:rPr>
+        <w:t xml:space="preserve">Если выход включен в режим Импульса, то его не переключить обратно, пока не отработает импульс. Состояние выхода можно переключать командами </w:t>
+      </w:r>
+      <w:r>
+        <w:rPr>
+          <w:rStyle w:val="a9"/>
+          <w:i w:val="0"/>
+          <w:lang w:val="en-US"/>
+        </w:rPr>
+        <w:t xml:space="preserve">PORTS* </w:t>
+      </w:r>
+      <w:r>
+        <w:rPr>
+          <w:rStyle w:val="a9"/>
+          <w:i w:val="0"/>
+        </w:rPr>
+        <w:t xml:space="preserve">и </w:t>
+      </w:r>
+      <w:r>
+        <w:rPr>
+          <w:rStyle w:val="a9"/>
+          <w:i w:val="0"/>
+          <w:lang w:val="en-US"/>
+        </w:rPr>
+        <w:t>RELAY*.</w:t>
+      </w:r>
+    </w:p>
+    <w:p>
+      <w:pPr>
+        <w:rPr>
+          <w:rStyle w:val="a9"/>
+          <w:i w:val="0"/>
+        </w:rPr>
+      </w:pPr>
+      <w:r>
+        <w:rPr>
+          <w:rStyle w:val="a9"/>
+          <w:i w:val="0"/>
+        </w:rPr>
+        <w:tab/>
+        <w:t>Максимальное одновременное количество выходов в режиме Импульс 5.</w:t>
+      </w:r>
+    </w:p>
+    <w:p>
       <w:pPr>
         <w:pStyle w:val="2"/>
       </w:pPr>
@@ -5508,39 +7303,238 @@
         <w:t>Ответ</w:t>
       </w:r>
     </w:p>
+    <w:p>
+      <w:r>
+        <w:t>Ответ успешного добавления выхода в Импульс – пакет данных с номером команды (0</w:t>
+      </w:r>
+      <w:r>
+        <w:rPr>
+          <w:lang w:val="en-US"/>
+        </w:rPr>
+        <w:t>x</w:t>
+      </w:r>
+      <w:r>
+        <w:t xml:space="preserve">51) </w:t>
+      </w:r>
+      <w:r>
+        <w:t>и нулевой длинной данных.</w:t>
+      </w:r>
+    </w:p>
+    <w:p>
+      <w:r>
+        <w:t xml:space="preserve">Не успешное завершение команды – пакет </w:t>
+      </w:r>
+      <w:r>
+        <w:rPr>
+          <w:lang w:val="en-US"/>
+        </w:rPr>
+        <w:t>CMD</w:t>
+      </w:r>
+      <w:r>
+        <w:t>_</w:t>
+      </w:r>
+      <w:r>
+        <w:rPr>
+          <w:lang w:val="en-US"/>
+        </w:rPr>
+        <w:t>ERR</w:t>
+      </w:r>
+      <w:r>
+        <w:t xml:space="preserve"> (0</w:t>
+      </w:r>
+      <w:r>
+        <w:rPr>
+          <w:lang w:val="en-US"/>
+        </w:rPr>
+        <w:t>x</w:t>
+      </w:r>
+      <w:r>
+        <w:t xml:space="preserve">01) </w:t>
+      </w:r>
+      <w:r>
+        <w:t>и 1 байт статуса (</w:t>
+      </w:r>
+      <w:proofErr w:type="spellStart"/>
+      <w:r>
+        <w:rPr>
+          <w:lang w:val="en-US"/>
+        </w:rPr>
+        <w:t>PulseError</w:t>
+      </w:r>
+      <w:proofErr w:type="spellEnd"/>
+      <w:r>
+        <w:t>):</w:t>
+      </w:r>
+    </w:p>
+    <w:p>
+      <w:pPr>
+        <w:pStyle w:val="a6"/>
+        <w:rPr>
+          <w:rStyle w:val="a9"/>
+          <w:lang w:val="en-US"/>
+        </w:rPr>
+      </w:pPr>
+      <w:r>
+        <w:rPr>
+          <w:rStyle w:val="a9"/>
+          <w:lang w:val="en-US"/>
+        </w:rPr>
+        <w:lastRenderedPageBreak/>
+        <w:t>PE_DECODE_ERROR</w:t>
+      </w:r>
+      <w:r>
+        <w:rPr>
+          <w:rStyle w:val="a9"/>
+          <w:lang w:val="en-US"/>
+        </w:rPr>
+        <w:t xml:space="preserve"> – </w:t>
+      </w:r>
+      <w:r>
+        <w:rPr>
+          <w:rStyle w:val="a9"/>
+        </w:rPr>
+        <w:t>Ошибка</w:t>
+      </w:r>
+      <w:r>
+        <w:rPr>
+          <w:rStyle w:val="a9"/>
+          <w:lang w:val="en-US"/>
+        </w:rPr>
+        <w:t xml:space="preserve"> </w:t>
+      </w:r>
+      <w:r>
+        <w:rPr>
+          <w:rStyle w:val="a9"/>
+        </w:rPr>
+        <w:t>декодирования</w:t>
+      </w:r>
+      <w:r>
+        <w:rPr>
+          <w:rStyle w:val="a9"/>
+          <w:lang w:val="en-US"/>
+        </w:rPr>
+        <w:t xml:space="preserve"> </w:t>
+      </w:r>
+      <w:proofErr w:type="spellStart"/>
+      <w:r>
+        <w:rPr>
+          <w:rStyle w:val="a9"/>
+          <w:lang w:val="en-US"/>
+        </w:rPr>
+        <w:t>Protobuf</w:t>
+      </w:r>
+      <w:proofErr w:type="spellEnd"/>
+    </w:p>
+    <w:p>
+      <w:pPr>
+        <w:pStyle w:val="a6"/>
+        <w:rPr>
+          <w:rStyle w:val="a9"/>
+        </w:rPr>
+      </w:pPr>
+      <w:r>
+        <w:rPr>
+          <w:rStyle w:val="a9"/>
+          <w:lang w:val="en-US"/>
+        </w:rPr>
+        <w:t>PE</w:t>
+      </w:r>
+      <w:r>
+        <w:rPr>
+          <w:rStyle w:val="a9"/>
+        </w:rPr>
+        <w:t>_</w:t>
+      </w:r>
+      <w:r>
+        <w:rPr>
+          <w:rStyle w:val="a9"/>
+          <w:lang w:val="en-US"/>
+        </w:rPr>
+        <w:t>NO</w:t>
+      </w:r>
+      <w:r>
+        <w:rPr>
+          <w:rStyle w:val="a9"/>
+        </w:rPr>
+        <w:t>_</w:t>
+      </w:r>
+      <w:r>
+        <w:rPr>
+          <w:rStyle w:val="a9"/>
+          <w:lang w:val="en-US"/>
+        </w:rPr>
+        <w:t>RESOURCES</w:t>
+      </w:r>
+      <w:r>
+        <w:rPr>
+          <w:rStyle w:val="a9"/>
+        </w:rPr>
+        <w:t xml:space="preserve"> – </w:t>
+      </w:r>
+      <w:r>
+        <w:rPr>
+          <w:rStyle w:val="a9"/>
+        </w:rPr>
+        <w:t>Закончились свободные ресурсы для импульсных выходов (максимум 5)</w:t>
+      </w:r>
+    </w:p>
+    <w:p>
+      <w:pPr>
+        <w:pStyle w:val="a6"/>
+        <w:rPr>
+          <w:rStyle w:val="a9"/>
+          <w:i w:val="0"/>
+        </w:rPr>
+      </w:pPr>
+      <w:r>
+        <w:rPr>
+          <w:rStyle w:val="a9"/>
+          <w:lang w:val="en-US"/>
+        </w:rPr>
+        <w:t>PE</w:t>
+      </w:r>
+      <w:r>
+        <w:rPr>
+          <w:rStyle w:val="a9"/>
+        </w:rPr>
+        <w:t>_</w:t>
+      </w:r>
+      <w:r>
+        <w:rPr>
+          <w:rStyle w:val="a9"/>
+          <w:lang w:val="en-US"/>
+        </w:rPr>
+        <w:t>PIN</w:t>
+      </w:r>
+      <w:r>
+        <w:rPr>
+          <w:rStyle w:val="a9"/>
+        </w:rPr>
+        <w:t>_</w:t>
+      </w:r>
+      <w:r>
+        <w:rPr>
+          <w:rStyle w:val="a9"/>
+          <w:lang w:val="en-US"/>
+        </w:rPr>
+        <w:t>BUSY</w:t>
+      </w:r>
+      <w:r>
+        <w:rPr>
+          <w:rStyle w:val="a9"/>
+        </w:rPr>
+        <w:t xml:space="preserve"> – Заданный выв</w:t>
+      </w:r>
+      <w:bookmarkStart w:id="20" w:name="_GoBack"/>
+      <w:bookmarkEnd w:id="20"/>
+      <w:r>
+        <w:rPr>
+          <w:rStyle w:val="a9"/>
+        </w:rPr>
+        <w:t>од уже в режиме Импульс, подождите.</w:t>
+      </w:r>
+    </w:p>
     <w:p/>
-    <w:p>
-      <w:pPr>
-        <w:pStyle w:val="1"/>
-      </w:pPr>
-      <w:r>
-        <w:t xml:space="preserve">Команда </w:t>
-      </w:r>
-    </w:p>
-    <w:p>
-      <w:pPr>
-        <w:pStyle w:val="2"/>
-      </w:pPr>
-      <w:r>
-        <w:t>Описание</w:t>
-      </w:r>
-    </w:p>
-    <w:p>
-      <w:pPr>
-        <w:pStyle w:val="2"/>
-      </w:pPr>
-      <w:r>
-        <w:t>Запрос</w:t>
-      </w:r>
-    </w:p>
-    <w:p>
-      <w:pPr>
-        <w:pStyle w:val="2"/>
-      </w:pPr>
-      <w:r>
-        <w:t>Ответ</w:t>
-      </w:r>
-    </w:p>
     <w:p/>
     <w:sectPr>
       <w:pgSz w:w="11906" w:h="16838"/>
@@ -6624,6 +8618,29 @@
       <w:u w:val="single"/>
     </w:rPr>
   </w:style>
+  <w:style w:type="character" w:styleId="a8">
+    <w:name w:val="Emphasis"/>
+    <w:basedOn w:val="a0"/>
+    <w:uiPriority w:val="20"/>
+    <w:qFormat/>
+    <w:rsid w:val="00626447"/>
+    <w:rPr>
+      <w:i/>
+      <w:iCs/>
+    </w:rPr>
+  </w:style>
+  <w:style w:type="character" w:styleId="a9">
+    <w:name w:val="Subtle Emphasis"/>
+    <w:basedOn w:val="a0"/>
+    <w:uiPriority w:val="19"/>
+    <w:qFormat/>
+    <w:rsid w:val="00B27563"/>
+    <w:rPr>
+      <w:i/>
+      <w:iCs/>
+      <w:color w:val="404040" w:themeColor="text1" w:themeTint="BF"/>
+    </w:rPr>
+  </w:style>
 </w:styles>
 </file>
 
@@ -6893,7 +8910,7 @@
 </file>
 
 <file path=customXml/itemProps1.xml><?xml version="1.0" encoding="utf-8"?>
-<ds:datastoreItem xmlns:ds="http://schemas.openxmlformats.org/officeDocument/2006/customXml" ds:itemID="{1A74CA81-FABC-41B3-AB15-761691F7F2A6}">
+<ds:datastoreItem xmlns:ds="http://schemas.openxmlformats.org/officeDocument/2006/customXml" ds:itemID="{815AF358-B7C6-4B69-9DB2-D74CD56997DC}">
   <ds:schemaRefs>
     <ds:schemaRef ds:uri="http://schemas.openxmlformats.org/officeDocument/2006/bibliography"/>
   </ds:schemaRefs>

</xml_diff>

<commit_message>
??????????? ?????? ?? ????????? ???????. ??? ?????? ??????????? ????? ???????? CMD_OUTPUT_ALL
</commit_message>
<xml_diff>
--- a/Commands.docx
+++ b/Commands.docx
@@ -1,6 +1,6 @@
 
 <file path=word/document.xml><?xml version="1.0" encoding="utf-8"?>
-<w:document xmlns:wpc="http://schemas.microsoft.com/office/word/2010/wordprocessingCanvas" xmlns:mc="http://schemas.openxmlformats.org/markup-compatibility/2006" xmlns:o="urn:schemas-microsoft-com:office:office" xmlns:r="http://schemas.openxmlformats.org/officeDocument/2006/relationships" xmlns:m="http://schemas.openxmlformats.org/officeDocument/2006/math" xmlns:v="urn:schemas-microsoft-com:vml" xmlns:wp14="http://schemas.microsoft.com/office/word/2010/wordprocessingDrawing" xmlns:wp="http://schemas.openxmlformats.org/drawingml/2006/wordprocessingDrawing" xmlns:w10="urn:schemas-microsoft-com:office:word" xmlns:w="http://schemas.openxmlformats.org/wordprocessingml/2006/main" xmlns:w14="http://schemas.microsoft.com/office/word/2010/wordml" xmlns:w15="http://schemas.microsoft.com/office/word/2012/wordml" xmlns:wpg="http://schemas.microsoft.com/office/word/2010/wordprocessingGroup" xmlns:wpi="http://schemas.microsoft.com/office/word/2010/wordprocessingInk" xmlns:wne="http://schemas.microsoft.com/office/word/2006/wordml" xmlns:wps="http://schemas.microsoft.com/office/word/2010/wordprocessingShape" mc:Ignorable="w14 w15 wp14">
+<w:document xmlns:wpc="http://schemas.microsoft.com/office/word/2010/wordprocessingCanvas" xmlns:mc="http://schemas.openxmlformats.org/markup-compatibility/2006" xmlns:o="urn:schemas-microsoft-com:office:office" xmlns:r="http://schemas.openxmlformats.org/officeDocument/2006/relationships" xmlns:m="http://schemas.openxmlformats.org/officeDocument/2006/math" xmlns:v="urn:schemas-microsoft-com:vml" xmlns:wp14="http://schemas.microsoft.com/office/word/2010/wordprocessingDrawing" xmlns:wp="http://schemas.openxmlformats.org/drawingml/2006/wordprocessingDrawing" xmlns:w10="urn:schemas-microsoft-com:office:word" xmlns:w="http://schemas.openxmlformats.org/wordprocessingml/2006/main" xmlns:w14="http://schemas.microsoft.com/office/word/2010/wordml" xmlns:wpg="http://schemas.microsoft.com/office/word/2010/wordprocessingGroup" xmlns:wpi="http://schemas.microsoft.com/office/word/2010/wordprocessingInk" xmlns:wne="http://schemas.microsoft.com/office/word/2006/wordml" xmlns:wps="http://schemas.microsoft.com/office/word/2010/wordprocessingShape" mc:Ignorable="w14 wp14">
   <w:body>
     <w:p>
       <w:r>
@@ -325,14 +325,12 @@
             <w:r>
               <w:t xml:space="preserve">Переключение в </w:t>
             </w:r>
-            <w:proofErr w:type="spellStart"/>
             <w:r>
               <w:rPr>
                 <w:lang w:val="en-US"/>
               </w:rPr>
               <w:t>Bootloader</w:t>
             </w:r>
-            <w:proofErr w:type="spellEnd"/>
           </w:p>
         </w:tc>
         <w:tc>
@@ -1628,14 +1626,12 @@
             <w:r>
               <w:t xml:space="preserve">Считать данные из </w:t>
             </w:r>
-            <w:proofErr w:type="spellStart"/>
             <w:r>
               <w:rPr>
                 <w:lang w:val="en-US"/>
               </w:rPr>
               <w:t>Wiegand</w:t>
             </w:r>
-            <w:proofErr w:type="spellEnd"/>
           </w:p>
         </w:tc>
         <w:tc>
@@ -1709,13 +1705,8 @@
           </w:tcPr>
           <w:p>
             <w:r>
-              <w:t xml:space="preserve">Считать информацию по </w:t>
-            </w:r>
-            <w:proofErr w:type="spellStart"/>
-            <w:r>
-              <w:t>климатике</w:t>
-            </w:r>
-            <w:proofErr w:type="spellEnd"/>
+              <w:t>Считать информацию по климатике</w:t>
+            </w:r>
           </w:p>
         </w:tc>
         <w:tc>
@@ -1794,13 +1785,8 @@
           </w:tcPr>
           <w:p>
             <w:r>
-              <w:t xml:space="preserve">Установить режим работы </w:t>
-            </w:r>
-            <w:proofErr w:type="spellStart"/>
-            <w:r>
-              <w:t>климатики</w:t>
-            </w:r>
-            <w:proofErr w:type="spellEnd"/>
+              <w:t>Установить режим работы климатики</w:t>
+            </w:r>
           </w:p>
         </w:tc>
         <w:tc>
@@ -1828,15 +1814,7 @@
     <w:p/>
     <w:p>
       <w:r>
-        <w:t xml:space="preserve">Протокол обмена данными со </w:t>
-      </w:r>
-      <w:proofErr w:type="spellStart"/>
-      <w:r>
-        <w:t>слейвом</w:t>
-      </w:r>
-      <w:proofErr w:type="spellEnd"/>
-      <w:r>
-        <w:t xml:space="preserve"> – немного модифицированный </w:t>
+        <w:t xml:space="preserve">Протокол обмена данными со слейвом – немного модифицированный </w:t>
       </w:r>
       <w:r>
         <w:rPr>
@@ -1962,14 +1940,12 @@
       <w:r>
         <w:t>’123456789’) == 0</w:t>
       </w:r>
-      <w:proofErr w:type="spellStart"/>
       <w:r>
         <w:rPr>
           <w:lang w:val="en-US"/>
         </w:rPr>
         <w:t>xA</w:t>
       </w:r>
-      <w:proofErr w:type="spellEnd"/>
       <w:r>
         <w:t>1.</w:t>
       </w:r>
@@ -2024,14 +2000,12 @@
       <w:r>
         <w:t>.</w:t>
       </w:r>
-      <w:proofErr w:type="spellStart"/>
       <w:r>
         <w:rPr>
           <w:lang w:val="en-US"/>
         </w:rPr>
         <w:t>py</w:t>
       </w:r>
-      <w:proofErr w:type="spellEnd"/>
       <w:r>
         <w:t xml:space="preserve"> – </w:t>
       </w:r>
@@ -2053,38 +2027,26 @@
           <w:numId w:val="5"/>
         </w:numPr>
       </w:pPr>
-      <w:proofErr w:type="spellStart"/>
       <w:r>
         <w:rPr>
           <w:lang w:val="en-US"/>
         </w:rPr>
         <w:t>ChangeToBoot</w:t>
       </w:r>
-      <w:proofErr w:type="spellEnd"/>
       <w:r>
         <w:t>.</w:t>
       </w:r>
-      <w:proofErr w:type="spellStart"/>
       <w:r>
         <w:rPr>
           <w:lang w:val="en-US"/>
         </w:rPr>
         <w:t>py</w:t>
       </w:r>
-      <w:proofErr w:type="spellEnd"/>
       <w:r>
         <w:t xml:space="preserve"> – </w:t>
       </w:r>
       <w:r>
-        <w:t xml:space="preserve">Переключение </w:t>
-      </w:r>
-      <w:proofErr w:type="spellStart"/>
-      <w:r>
-        <w:t>слейва</w:t>
-      </w:r>
-      <w:proofErr w:type="spellEnd"/>
-      <w:r>
-        <w:t xml:space="preserve"> в загрузчик</w:t>
+        <w:t>Переключение слейва в загрузчик</w:t>
       </w:r>
     </w:p>
     <w:p>
@@ -2104,27 +2066,17 @@
       <w:r>
         <w:t>.</w:t>
       </w:r>
-      <w:proofErr w:type="spellStart"/>
       <w:r>
         <w:rPr>
           <w:lang w:val="en-US"/>
         </w:rPr>
         <w:t>py</w:t>
       </w:r>
-      <w:proofErr w:type="spellEnd"/>
       <w:r>
         <w:t xml:space="preserve"> – </w:t>
       </w:r>
       <w:r>
-        <w:t xml:space="preserve">работа с </w:t>
-      </w:r>
-      <w:proofErr w:type="spellStart"/>
-      <w:r>
-        <w:t>дискретами</w:t>
-      </w:r>
-      <w:proofErr w:type="spellEnd"/>
-      <w:r>
-        <w:t xml:space="preserve"> </w:t>
+        <w:t xml:space="preserve">работа с дискретами </w:t>
       </w:r>
       <w:r>
         <w:rPr>
@@ -2171,27 +2123,17 @@
       <w:r>
         <w:t>.</w:t>
       </w:r>
-      <w:proofErr w:type="spellStart"/>
       <w:r>
         <w:rPr>
           <w:lang w:val="en-US"/>
         </w:rPr>
         <w:t>py</w:t>
       </w:r>
-      <w:proofErr w:type="spellEnd"/>
       <w:r>
         <w:t xml:space="preserve"> – </w:t>
       </w:r>
       <w:r>
-        <w:t xml:space="preserve">работа с дополнительными </w:t>
-      </w:r>
-      <w:proofErr w:type="spellStart"/>
-      <w:r>
-        <w:t>дискретами</w:t>
-      </w:r>
-      <w:proofErr w:type="spellEnd"/>
-      <w:r>
-        <w:t xml:space="preserve">, группа команд </w:t>
+        <w:t xml:space="preserve">работа с дополнительными дискретами, группа команд </w:t>
       </w:r>
       <w:r>
         <w:rPr>
@@ -2220,14 +2162,12 @@
       <w:r>
         <w:t>.</w:t>
       </w:r>
-      <w:proofErr w:type="spellStart"/>
       <w:r>
         <w:rPr>
           <w:lang w:val="en-US"/>
         </w:rPr>
         <w:t>py</w:t>
       </w:r>
-      <w:proofErr w:type="spellEnd"/>
       <w:r>
         <w:t xml:space="preserve"> – </w:t>
       </w:r>
@@ -2264,27 +2204,17 @@
       <w:r>
         <w:t>.</w:t>
       </w:r>
-      <w:proofErr w:type="spellStart"/>
       <w:r>
         <w:rPr>
           <w:lang w:val="en-US"/>
         </w:rPr>
         <w:t>py</w:t>
       </w:r>
-      <w:proofErr w:type="spellEnd"/>
       <w:r>
         <w:t xml:space="preserve"> – </w:t>
       </w:r>
       <w:r>
-        <w:t xml:space="preserve">работа с модулем </w:t>
-      </w:r>
-      <w:proofErr w:type="spellStart"/>
-      <w:r>
-        <w:t>климатики</w:t>
-      </w:r>
-      <w:proofErr w:type="spellEnd"/>
-      <w:r>
-        <w:t xml:space="preserve">, группа команд </w:t>
+        <w:t xml:space="preserve">работа с модулем климатики, группа команд </w:t>
       </w:r>
       <w:r>
         <w:rPr>
@@ -2304,38 +2234,26 @@
           <w:numId w:val="5"/>
         </w:numPr>
       </w:pPr>
-      <w:proofErr w:type="spellStart"/>
       <w:r>
         <w:rPr>
           <w:lang w:val="en-US"/>
         </w:rPr>
         <w:t>Wiegand</w:t>
       </w:r>
-      <w:proofErr w:type="spellEnd"/>
       <w:r>
         <w:t>.</w:t>
       </w:r>
-      <w:proofErr w:type="spellStart"/>
       <w:r>
         <w:rPr>
           <w:lang w:val="en-US"/>
         </w:rPr>
         <w:t>py</w:t>
       </w:r>
-      <w:proofErr w:type="spellEnd"/>
       <w:r>
         <w:t xml:space="preserve"> – </w:t>
       </w:r>
       <w:r>
-        <w:t xml:space="preserve">чтение модуля </w:t>
-      </w:r>
-      <w:proofErr w:type="spellStart"/>
-      <w:r>
-        <w:t>Виганда</w:t>
-      </w:r>
-      <w:proofErr w:type="spellEnd"/>
-      <w:r>
-        <w:t>.</w:t>
+        <w:t>чтение модуля Виганда.</w:t>
       </w:r>
     </w:p>
     <w:p>
@@ -2473,19 +2391,11 @@
       <w:r>
         <w:t xml:space="preserve">байт – </w:t>
       </w:r>
-      <w:proofErr w:type="spellStart"/>
-      <w:r>
-        <w:rPr>
-          <w:lang w:val="en-US"/>
-        </w:rPr>
-        <w:t>уникальный</w:t>
-      </w:r>
-      <w:proofErr w:type="spellEnd"/>
-      <w:r>
-        <w:rPr>
-          <w:lang w:val="en-US"/>
-        </w:rPr>
-        <w:t xml:space="preserve"> ID</w:t>
+      <w:r>
+        <w:rPr>
+          <w:lang w:val="en-US"/>
+        </w:rPr>
+        <w:t>уникальный ID</w:t>
       </w:r>
       <w:r>
         <w:t xml:space="preserve"> (</w:t>
@@ -2615,14 +2525,12 @@
       <w:r>
         <w:t xml:space="preserve">Переключает устройство в режим </w:t>
       </w:r>
-      <w:proofErr w:type="spellStart"/>
       <w:r>
         <w:rPr>
           <w:lang w:val="en-US"/>
         </w:rPr>
         <w:t>Bootloader</w:t>
       </w:r>
-      <w:proofErr w:type="spellEnd"/>
       <w:r>
         <w:t xml:space="preserve"> </w:t>
       </w:r>
@@ -2926,25 +2834,21 @@
       <w:r>
         <w:t xml:space="preserve"> Значащие в этих байтах – младшие 4 бита, отвечающие за </w:t>
       </w:r>
-      <w:proofErr w:type="spellStart"/>
       <w:r>
         <w:rPr>
           <w:lang w:val="en-US"/>
         </w:rPr>
         <w:t>Px</w:t>
       </w:r>
-      <w:proofErr w:type="spellEnd"/>
       <w:r>
         <w:t xml:space="preserve">0 – </w:t>
       </w:r>
-      <w:proofErr w:type="spellStart"/>
       <w:r>
         <w:rPr>
           <w:lang w:val="en-US"/>
         </w:rPr>
         <w:t>Px</w:t>
       </w:r>
-      <w:proofErr w:type="spellEnd"/>
       <w:r>
         <w:t>3 (</w:t>
       </w:r>
@@ -3132,25 +3036,21 @@
       <w:r>
         <w:t xml:space="preserve">). Значащие в этих байтах – младшие 4 бита, отвечающие за </w:t>
       </w:r>
-      <w:proofErr w:type="spellStart"/>
       <w:r>
         <w:rPr>
           <w:lang w:val="en-US"/>
         </w:rPr>
         <w:t>Px</w:t>
       </w:r>
-      <w:proofErr w:type="spellEnd"/>
       <w:r>
         <w:t xml:space="preserve">0 – </w:t>
       </w:r>
-      <w:proofErr w:type="spellStart"/>
       <w:r>
         <w:rPr>
           <w:lang w:val="en-US"/>
         </w:rPr>
         <w:t>Px</w:t>
       </w:r>
-      <w:proofErr w:type="spellEnd"/>
       <w:r>
         <w:t>3 (</w:t>
       </w:r>
@@ -3297,25 +3197,21 @@
       <w:r>
         <w:t xml:space="preserve">Значащие в этих байтах – младшие 4 бита, отвечающие за </w:t>
       </w:r>
-      <w:proofErr w:type="spellStart"/>
       <w:r>
         <w:rPr>
           <w:lang w:val="en-US"/>
         </w:rPr>
         <w:t>Px</w:t>
       </w:r>
-      <w:proofErr w:type="spellEnd"/>
       <w:r>
         <w:t xml:space="preserve">0 – </w:t>
       </w:r>
-      <w:proofErr w:type="spellStart"/>
       <w:r>
         <w:rPr>
           <w:lang w:val="en-US"/>
         </w:rPr>
         <w:t>Px</w:t>
       </w:r>
-      <w:proofErr w:type="spellEnd"/>
       <w:r>
         <w:t>3 (</w:t>
       </w:r>
@@ -3520,25 +3416,21 @@
       <w:r>
         <w:t xml:space="preserve">Значащие в этих байтах – младшие 4 бита, отвечающие за </w:t>
       </w:r>
-      <w:proofErr w:type="spellStart"/>
       <w:r>
         <w:rPr>
           <w:lang w:val="en-US"/>
         </w:rPr>
         <w:t>Px</w:t>
       </w:r>
-      <w:proofErr w:type="spellEnd"/>
       <w:r>
         <w:t xml:space="preserve">0 – </w:t>
       </w:r>
-      <w:proofErr w:type="spellStart"/>
       <w:r>
         <w:rPr>
           <w:lang w:val="en-US"/>
         </w:rPr>
         <w:t>Px</w:t>
       </w:r>
-      <w:proofErr w:type="spellEnd"/>
       <w:r>
         <w:t>3 (</w:t>
       </w:r>
@@ -3754,25 +3646,21 @@
       <w:r>
         <w:t xml:space="preserve">Значащие в этих байтах – младшие 4 бита, отвечающие за </w:t>
       </w:r>
-      <w:proofErr w:type="spellStart"/>
       <w:r>
         <w:rPr>
           <w:lang w:val="en-US"/>
         </w:rPr>
         <w:t>Px</w:t>
       </w:r>
-      <w:proofErr w:type="spellEnd"/>
       <w:r>
         <w:t xml:space="preserve">0 – </w:t>
       </w:r>
-      <w:proofErr w:type="spellStart"/>
       <w:r>
         <w:rPr>
           <w:lang w:val="en-US"/>
         </w:rPr>
         <w:t>Px</w:t>
       </w:r>
-      <w:proofErr w:type="spellEnd"/>
       <w:r>
         <w:t>3 (</w:t>
       </w:r>
@@ -3891,15 +3779,7 @@
     </w:p>
     <w:p>
       <w:r>
-        <w:t xml:space="preserve">Чтение дополнительных </w:t>
-      </w:r>
-      <w:proofErr w:type="spellStart"/>
-      <w:r>
-        <w:t>дискретых</w:t>
-      </w:r>
-      <w:proofErr w:type="spellEnd"/>
-      <w:r>
-        <w:t xml:space="preserve"> входов</w:t>
+        <w:t>Чтение дополнительных дискретых входов</w:t>
       </w:r>
     </w:p>
     <w:p>
@@ -4820,15 +4700,7 @@
     </w:p>
     <w:p>
       <w:r>
-        <w:t xml:space="preserve">Чтение данных из </w:t>
-      </w:r>
-      <w:proofErr w:type="spellStart"/>
-      <w:r>
-        <w:t>Виганда</w:t>
-      </w:r>
-      <w:proofErr w:type="spellEnd"/>
-      <w:r>
-        <w:t>.</w:t>
+        <w:t>Чтение данных из Виганда.</w:t>
       </w:r>
     </w:p>
     <w:p>
@@ -4918,15 +4790,7 @@
     </w:p>
     <w:p>
       <w:r>
-        <w:t xml:space="preserve">В полезной нагрузке 4 </w:t>
-      </w:r>
-      <w:proofErr w:type="spellStart"/>
-      <w:r>
-        <w:t>флоата</w:t>
-      </w:r>
-      <w:proofErr w:type="spellEnd"/>
-      <w:r>
-        <w:t xml:space="preserve"> по 32 бита </w:t>
+        <w:t xml:space="preserve">В полезной нагрузке 4 флоата по 32 бита </w:t>
       </w:r>
       <w:r>
         <w:t>(</w:t>
@@ -4965,15 +4829,7 @@
       </w:pPr>
       <w:r>
         <w:lastRenderedPageBreak/>
-        <w:t xml:space="preserve">Первый </w:t>
-      </w:r>
-      <w:proofErr w:type="spellStart"/>
-      <w:r>
-        <w:t>флоат</w:t>
-      </w:r>
-      <w:proofErr w:type="spellEnd"/>
-      <w:r>
-        <w:t xml:space="preserve"> – Локальная темпер</w:t>
+        <w:t>Первый флоат – Локальная темпер</w:t>
       </w:r>
       <w:r>
         <w:t>ат</w:t>
@@ -5008,15 +4864,7 @@
         <w:pStyle w:val="a6"/>
       </w:pPr>
       <w:r>
-        <w:t xml:space="preserve">Второй </w:t>
-      </w:r>
-      <w:proofErr w:type="spellStart"/>
-      <w:r>
-        <w:t>флоат</w:t>
-      </w:r>
-      <w:proofErr w:type="spellEnd"/>
-      <w:r>
-        <w:t xml:space="preserve"> – Температура внешнего датчика (</w:t>
+        <w:t>Второй флоат – Температура внешнего датчика (</w:t>
       </w:r>
       <w:r>
         <w:t>33 A7 96 43</w:t>
@@ -5042,15 +4890,7 @@
         <w:pStyle w:val="a6"/>
       </w:pPr>
       <w:r>
-        <w:t xml:space="preserve">Третий </w:t>
-      </w:r>
-      <w:proofErr w:type="spellStart"/>
-      <w:r>
-        <w:t>флоат</w:t>
-      </w:r>
-      <w:proofErr w:type="spellEnd"/>
-      <w:r>
-        <w:t xml:space="preserve"> – Температура гигрометра (</w:t>
+        <w:t>Третий флоат – Температура гигрометра (</w:t>
       </w:r>
       <w:r>
         <w:t>52 68 96 43</w:t>
@@ -5069,21 +4909,8 @@
       <w:pPr>
         <w:pStyle w:val="a6"/>
       </w:pPr>
-      <w:proofErr w:type="spellStart"/>
-      <w:r>
-        <w:t>Четверный</w:t>
-      </w:r>
-      <w:proofErr w:type="spellEnd"/>
-      <w:r>
-        <w:t xml:space="preserve"> </w:t>
-      </w:r>
-      <w:proofErr w:type="spellStart"/>
-      <w:r>
-        <w:t>флоат</w:t>
-      </w:r>
-      <w:proofErr w:type="spellEnd"/>
-      <w:r>
-        <w:t xml:space="preserve"> – Влажность относительная в процентах (</w:t>
+      <w:r>
+        <w:t>Четверный флоат – Влажность относительная в процентах (</w:t>
       </w:r>
       <w:r>
         <w:t>3B 0C 19 42</w:t>
@@ -5208,15 +5035,7 @@
     </w:p>
     <w:p>
       <w:r>
-        <w:t xml:space="preserve">Установить режим работы </w:t>
-      </w:r>
-      <w:proofErr w:type="spellStart"/>
-      <w:r>
-        <w:t>климатики</w:t>
-      </w:r>
-      <w:proofErr w:type="spellEnd"/>
-      <w:r>
-        <w:t>: ручное, автоматическое.</w:t>
+        <w:t>Установить режим работы климатики: ручное, автоматическое.</w:t>
       </w:r>
     </w:p>
     <w:p>
@@ -5325,7 +5144,6 @@
       <w:pPr>
         <w:ind w:left="360"/>
       </w:pPr>
-      <w:proofErr w:type="gramStart"/>
       <w:r>
         <w:rPr>
           <w:lang w:val="en-US"/>
@@ -5333,11 +5151,7 @@
         <w:t>ST</w:t>
       </w:r>
       <w:r>
-        <w:t>[</w:t>
-      </w:r>
-      <w:proofErr w:type="gramEnd"/>
-      <w:r>
-        <w:t xml:space="preserve">0], </w:t>
+        <w:t xml:space="preserve">[0], </w:t>
       </w:r>
       <w:r>
         <w:rPr>
@@ -5430,17 +5244,11 @@
     <w:p>
       <w:pPr>
         <w:pStyle w:val="1"/>
-        <w:rPr>
-          <w:lang w:val="en-US"/>
-        </w:rPr>
       </w:pPr>
       <w:r>
         <w:t>Команда</w:t>
       </w:r>
       <w:r>
-        <w:rPr>
-          <w:lang w:val="en-US"/>
-        </w:rPr>
         <w:t xml:space="preserve"> </w:t>
       </w:r>
       <w:r>
@@ -5448,13 +5256,45 @@
           <w:highlight w:val="lightGray"/>
           <w:lang w:val="en-US"/>
         </w:rPr>
-        <w:t>CMD_READ_ALL</w:t>
-      </w:r>
-      <w:r>
-        <w:rPr>
-          <w:lang w:val="en-US"/>
-        </w:rPr>
-        <w:t xml:space="preserve"> (0x50)</w:t>
+        <w:t>CMD</w:t>
+      </w:r>
+      <w:r>
+        <w:rPr>
+          <w:highlight w:val="lightGray"/>
+        </w:rPr>
+        <w:t>_</w:t>
+      </w:r>
+      <w:r>
+        <w:rPr>
+          <w:highlight w:val="lightGray"/>
+          <w:lang w:val="en-US"/>
+        </w:rPr>
+        <w:t>READ</w:t>
+      </w:r>
+      <w:r>
+        <w:rPr>
+          <w:highlight w:val="lightGray"/>
+        </w:rPr>
+        <w:t>_</w:t>
+      </w:r>
+      <w:r>
+        <w:rPr>
+          <w:highlight w:val="lightGray"/>
+          <w:lang w:val="en-US"/>
+        </w:rPr>
+        <w:t>ALL</w:t>
+      </w:r>
+      <w:r>
+        <w:t xml:space="preserve"> (0</w:t>
+      </w:r>
+      <w:r>
+        <w:rPr>
+          <w:lang w:val="en-US"/>
+        </w:rPr>
+        <w:t>x</w:t>
+      </w:r>
+      <w:r>
+        <w:t>50)</w:t>
       </w:r>
     </w:p>
     <w:p>
@@ -5467,23 +5307,7 @@
     </w:p>
     <w:p>
       <w:r>
-        <w:t xml:space="preserve">Запросить состояние всех входов, выходов и </w:t>
-      </w:r>
-      <w:proofErr w:type="spellStart"/>
-      <w:r>
-        <w:t>Вигандов</w:t>
-      </w:r>
-      <w:proofErr w:type="spellEnd"/>
-      <w:r>
-        <w:t xml:space="preserve"> </w:t>
-      </w:r>
-      <w:proofErr w:type="spellStart"/>
-      <w:r>
-        <w:t>Слейва</w:t>
-      </w:r>
-      <w:proofErr w:type="spellEnd"/>
-      <w:r>
-        <w:t>.</w:t>
+        <w:t>Запросить состояние всех входов, выходов и Вигандов Слейва.</w:t>
       </w:r>
     </w:p>
     <w:p>
@@ -5572,15 +5396,7 @@
               </w:rPr>
             </w:pPr>
             <w:r>
-              <w:t xml:space="preserve">(1 </w:t>
-            </w:r>
-            <w:proofErr w:type="gramStart"/>
-            <w:r>
-              <w:t>&lt;&lt; 0</w:t>
-            </w:r>
-            <w:proofErr w:type="gramEnd"/>
-            <w:r>
-              <w:t>)</w:t>
+              <w:t>(1 &lt;&lt; 0)</w:t>
             </w:r>
             <w:r>
               <w:rPr>
@@ -5646,19 +5462,11 @@
             <w:r>
               <w:t xml:space="preserve">(1 </w:t>
             </w:r>
-            <w:proofErr w:type="gramStart"/>
             <w:r>
               <w:rPr>
                 <w:lang w:val="en-US"/>
               </w:rPr>
-              <w:t>&lt;&lt; 1</w:t>
-            </w:r>
-            <w:proofErr w:type="gramEnd"/>
-            <w:r>
-              <w:rPr>
-                <w:lang w:val="en-US"/>
-              </w:rPr>
-              <w:t>) (0x02)</w:t>
+              <w:t>&lt;&lt; 1) (0x02)</w:t>
             </w:r>
           </w:p>
         </w:tc>
@@ -5800,15 +5608,7 @@
           </w:tcPr>
           <w:p>
             <w:r>
-              <w:t xml:space="preserve">Считать </w:t>
-            </w:r>
-            <w:proofErr w:type="spellStart"/>
-            <w:r>
-              <w:t>Виганд</w:t>
-            </w:r>
-            <w:proofErr w:type="spellEnd"/>
-            <w:r>
-              <w:t xml:space="preserve"> со входа 1</w:t>
+              <w:t>Считать Виганд со входа 1</w:t>
             </w:r>
           </w:p>
         </w:tc>
@@ -5848,15 +5648,7 @@
           </w:tcPr>
           <w:p>
             <w:r>
-              <w:t xml:space="preserve">Считать </w:t>
-            </w:r>
-            <w:proofErr w:type="spellStart"/>
-            <w:r>
-              <w:t>Виганд</w:t>
-            </w:r>
-            <w:proofErr w:type="spellEnd"/>
-            <w:r>
-              <w:t xml:space="preserve"> со входа 2</w:t>
+              <w:t>Считать Виганд со входа 2</w:t>
             </w:r>
           </w:p>
         </w:tc>
@@ -5879,25 +5671,21 @@
       <w:r>
         <w:t xml:space="preserve">Возвращает </w:t>
       </w:r>
-      <w:proofErr w:type="spellStart"/>
       <w:r>
         <w:rPr>
           <w:lang w:val="en-US"/>
         </w:rPr>
         <w:t>Protobuf</w:t>
       </w:r>
-      <w:proofErr w:type="spellEnd"/>
       <w:r>
         <w:t xml:space="preserve"> (</w:t>
       </w:r>
-      <w:proofErr w:type="spellStart"/>
       <w:r>
         <w:rPr>
           <w:lang w:val="en-US"/>
         </w:rPr>
         <w:t>ResponseAll</w:t>
       </w:r>
-      <w:proofErr w:type="spellEnd"/>
       <w:r>
         <w:t xml:space="preserve">) </w:t>
       </w:r>
@@ -5937,36 +5725,359 @@
         <w:pStyle w:val="a6"/>
         <w:rPr>
           <w:rStyle w:val="a8"/>
-        </w:rPr>
-      </w:pPr>
-      <w:proofErr w:type="spellStart"/>
-      <w:proofErr w:type="gramStart"/>
+          <w:lang w:val="en-US"/>
+        </w:rPr>
+      </w:pPr>
       <w:r>
         <w:rPr>
           <w:rStyle w:val="a8"/>
+          <w:lang w:val="en-US"/>
         </w:rPr>
         <w:lastRenderedPageBreak/>
-        <w:t>message</w:t>
-      </w:r>
-      <w:proofErr w:type="spellEnd"/>
-      <w:proofErr w:type="gramEnd"/>
-      <w:r>
+        <w:t>message Wieg {</w:t>
+      </w:r>
+    </w:p>
+    <w:p>
+      <w:pPr>
+        <w:pStyle w:val="a6"/>
         <w:rPr>
           <w:rStyle w:val="a8"/>
+          <w:lang w:val="en-US"/>
+        </w:rPr>
+      </w:pPr>
+      <w:r>
+        <w:rPr>
+          <w:rStyle w:val="a8"/>
+          <w:lang w:val="en-US"/>
+        </w:rPr>
+        <w:tab/>
+        <w:t>required uint32 size = 1;</w:t>
+      </w:r>
+    </w:p>
+    <w:p>
+      <w:pPr>
+        <w:pStyle w:val="a6"/>
+        <w:rPr>
+          <w:rStyle w:val="a8"/>
+        </w:rPr>
+      </w:pPr>
+      <w:r>
+        <w:rPr>
+          <w:rStyle w:val="a8"/>
+          <w:lang w:val="en-US"/>
+        </w:rPr>
+        <w:tab/>
+      </w:r>
+      <w:r>
+        <w:rPr>
+          <w:rStyle w:val="a8"/>
+        </w:rPr>
+        <w:t>required bytes data = 2;</w:t>
+      </w:r>
+    </w:p>
+    <w:p>
+      <w:pPr>
+        <w:pStyle w:val="a6"/>
+        <w:rPr>
+          <w:rStyle w:val="a8"/>
+        </w:rPr>
+      </w:pPr>
+      <w:r>
+        <w:rPr>
+          <w:rStyle w:val="a8"/>
+        </w:rPr>
+        <w:t>}</w:t>
+      </w:r>
+    </w:p>
+    <w:p>
+      <w:pPr>
+        <w:pStyle w:val="a6"/>
+        <w:rPr>
+          <w:rStyle w:val="a8"/>
+        </w:rPr>
+      </w:pPr>
+    </w:p>
+    <w:p>
+      <w:pPr>
+        <w:pStyle w:val="a6"/>
+        <w:rPr>
+          <w:rStyle w:val="a8"/>
+          <w:lang w:val="en-US"/>
+        </w:rPr>
+      </w:pPr>
+      <w:r>
+        <w:rPr>
+          <w:rStyle w:val="a8"/>
+          <w:lang w:val="en-US"/>
+        </w:rPr>
+        <w:t>message ResponseAll {</w:t>
+      </w:r>
+    </w:p>
+    <w:p>
+      <w:pPr>
+        <w:pStyle w:val="a6"/>
+        <w:rPr>
+          <w:rStyle w:val="a8"/>
+          <w:lang w:val="en-US"/>
+        </w:rPr>
+      </w:pPr>
+      <w:r>
+        <w:rPr>
+          <w:rStyle w:val="a8"/>
+          <w:lang w:val="en-US"/>
+        </w:rPr>
+        <w:tab/>
+        <w:t>optional uint32 PORTA_IDR = 1;</w:t>
+      </w:r>
+    </w:p>
+    <w:p>
+      <w:pPr>
+        <w:pStyle w:val="a6"/>
+        <w:rPr>
+          <w:rStyle w:val="a8"/>
+          <w:lang w:val="en-US"/>
+        </w:rPr>
+      </w:pPr>
+      <w:r>
+        <w:rPr>
+          <w:rStyle w:val="a8"/>
+          <w:lang w:val="en-US"/>
+        </w:rPr>
+        <w:tab/>
+        <w:t>optional uint32 PORTB_IDR = 2;</w:t>
+      </w:r>
+    </w:p>
+    <w:p>
+      <w:pPr>
+        <w:pStyle w:val="a6"/>
+        <w:rPr>
+          <w:rStyle w:val="a8"/>
+          <w:lang w:val="en-US"/>
+        </w:rPr>
+      </w:pPr>
+      <w:r>
+        <w:rPr>
+          <w:rStyle w:val="a8"/>
+          <w:lang w:val="en-US"/>
+        </w:rPr>
+        <w:tab/>
+        <w:t>optional uint32 PORTA_ODR = 3;</w:t>
+      </w:r>
+    </w:p>
+    <w:p>
+      <w:pPr>
+        <w:pStyle w:val="a6"/>
+        <w:rPr>
+          <w:rStyle w:val="a8"/>
+          <w:lang w:val="en-US"/>
+        </w:rPr>
+      </w:pPr>
+      <w:r>
+        <w:rPr>
+          <w:rStyle w:val="a8"/>
+          <w:lang w:val="en-US"/>
+        </w:rPr>
+        <w:tab/>
+        <w:t>optional uint32 PORTB_ODR = 4;</w:t>
+      </w:r>
+    </w:p>
+    <w:p>
+      <w:pPr>
+        <w:pStyle w:val="a6"/>
+        <w:rPr>
+          <w:rStyle w:val="a8"/>
+          <w:lang w:val="en-US"/>
+        </w:rPr>
+      </w:pPr>
+      <w:r>
+        <w:rPr>
+          <w:rStyle w:val="a8"/>
+          <w:lang w:val="en-US"/>
+        </w:rPr>
+        <w:tab/>
+        <w:t>optional uint32 RELAYS_IDR = 5;</w:t>
+      </w:r>
+    </w:p>
+    <w:p>
+      <w:pPr>
+        <w:pStyle w:val="a6"/>
+        <w:rPr>
+          <w:rStyle w:val="a8"/>
+          <w:lang w:val="en-US"/>
+        </w:rPr>
+      </w:pPr>
+      <w:r>
+        <w:rPr>
+          <w:rStyle w:val="a8"/>
+          <w:lang w:val="en-US"/>
+        </w:rPr>
+        <w:tab/>
+        <w:t>optional uint32 RELAYS_ODR = 6;</w:t>
+      </w:r>
+    </w:p>
+    <w:p>
+      <w:pPr>
+        <w:pStyle w:val="a6"/>
+        <w:rPr>
+          <w:rStyle w:val="a8"/>
+          <w:lang w:val="en-US"/>
+        </w:rPr>
+      </w:pPr>
+      <w:r>
+        <w:rPr>
+          <w:rStyle w:val="a8"/>
+          <w:lang w:val="en-US"/>
+        </w:rPr>
+        <w:tab/>
+        <w:t>optional Wieg WiegandCh1 = 7;</w:t>
+      </w:r>
+    </w:p>
+    <w:p>
+      <w:pPr>
+        <w:pStyle w:val="a6"/>
+        <w:rPr>
+          <w:rStyle w:val="a8"/>
+          <w:lang w:val="en-US"/>
+        </w:rPr>
+      </w:pPr>
+      <w:r>
+        <w:rPr>
+          <w:rStyle w:val="a8"/>
+          <w:lang w:val="en-US"/>
+        </w:rPr>
+        <w:tab/>
+        <w:t>optional Wieg WiegandCh2 = 8;</w:t>
+      </w:r>
+    </w:p>
+    <w:p>
+      <w:pPr>
+        <w:pStyle w:val="a6"/>
+        <w:rPr>
+          <w:rStyle w:val="a8"/>
+          <w:lang w:val="en-US"/>
+        </w:rPr>
+      </w:pPr>
+      <w:r>
+        <w:rPr>
+          <w:rStyle w:val="a8"/>
+          <w:lang w:val="en-US"/>
+        </w:rPr>
+        <w:t>}</w:t>
+      </w:r>
+    </w:p>
+    <w:p>
+      <w:pPr>
+        <w:rPr>
+          <w:lang w:val="en-US"/>
+        </w:rPr>
+      </w:pPr>
+    </w:p>
+    <w:p>
+      <w:pPr>
+        <w:pStyle w:val="1"/>
+        <w:rPr>
+          <w:lang w:val="en-US"/>
+        </w:rPr>
+      </w:pPr>
+      <w:r>
+        <w:t>Команда</w:t>
+      </w:r>
+      <w:r>
+        <w:rPr>
+          <w:lang w:val="en-US"/>
         </w:rPr>
         <w:t xml:space="preserve"> </w:t>
       </w:r>
-      <w:proofErr w:type="spellStart"/>
-      <w:r>
-        <w:rPr>
-          <w:rStyle w:val="a8"/>
-        </w:rPr>
-        <w:t>Wieg</w:t>
-      </w:r>
-      <w:proofErr w:type="spellEnd"/>
-      <w:r>
-        <w:rPr>
-          <w:rStyle w:val="a8"/>
+      <w:r>
+        <w:rPr>
+          <w:lang w:val="en-US"/>
+        </w:rPr>
+        <w:t>CMD_PULSE (0</w:t>
+      </w:r>
+      <w:r>
+        <w:rPr>
+          <w:lang w:val="en-US"/>
+        </w:rPr>
+        <w:t>x51)</w:t>
+      </w:r>
+    </w:p>
+    <w:p>
+      <w:pPr>
+        <w:pStyle w:val="2"/>
+      </w:pPr>
+      <w:r>
+        <w:t>Описание</w:t>
+      </w:r>
+    </w:p>
+    <w:p>
+      <w:r>
+        <w:t>«Дерныть» выход слейва с заданной длительностью и задержкой. Под словом дернуть подразумевается инвертирование выхода относительно текущего состояния с последующим возвратом в исходное.</w:t>
+      </w:r>
+    </w:p>
+    <w:p>
+      <w:pPr>
+        <w:pStyle w:val="2"/>
+      </w:pPr>
+      <w:r>
+        <w:t>Запрос</w:t>
+      </w:r>
+    </w:p>
+    <w:p>
+      <w:r>
+        <w:t xml:space="preserve">Запрос идет в виде </w:t>
+      </w:r>
+      <w:r>
+        <w:rPr>
+          <w:lang w:val="en-US"/>
+        </w:rPr>
+        <w:t>Protobuf</w:t>
+      </w:r>
+      <w:r>
+        <w:t xml:space="preserve"> (</w:t>
+      </w:r>
+      <w:r>
+        <w:rPr>
+          <w:lang w:val="en-US"/>
+        </w:rPr>
+        <w:t>Pulse</w:t>
+      </w:r>
+      <w:r>
+        <w:t>).</w:t>
+      </w:r>
+    </w:p>
+    <w:p>
+      <w:pPr>
+        <w:pStyle w:val="a6"/>
+        <w:rPr>
+          <w:rStyle w:val="a9"/>
+          <w:lang w:val="en-US"/>
+        </w:rPr>
+      </w:pPr>
+      <w:r>
+        <w:rPr>
+          <w:rStyle w:val="a9"/>
+          <w:lang w:val="en-US"/>
+        </w:rPr>
+        <w:t>enum</w:t>
+      </w:r>
+      <w:r>
+        <w:rPr>
+          <w:rStyle w:val="a9"/>
+          <w:lang w:val="en-US"/>
+        </w:rPr>
+        <w:t xml:space="preserve"> </w:t>
+      </w:r>
+      <w:r>
+        <w:rPr>
+          <w:rStyle w:val="a9"/>
+          <w:lang w:val="en-US"/>
+        </w:rPr>
+        <w:t>PulseError</w:t>
+      </w:r>
+      <w:r>
+        <w:rPr>
+          <w:rStyle w:val="a9"/>
+          <w:lang w:val="en-US"/>
         </w:rPr>
         <w:t xml:space="preserve"> {</w:t>
       </w:r>
@@ -5975,583 +6086,14 @@
       <w:pPr>
         <w:pStyle w:val="a6"/>
         <w:rPr>
-          <w:rStyle w:val="a8"/>
-        </w:rPr>
-      </w:pPr>
-      <w:r>
-        <w:rPr>
-          <w:rStyle w:val="a8"/>
-        </w:rPr>
-        <w:tab/>
-      </w:r>
-      <w:proofErr w:type="spellStart"/>
-      <w:proofErr w:type="gramStart"/>
-      <w:r>
-        <w:rPr>
-          <w:rStyle w:val="a8"/>
-        </w:rPr>
-        <w:t>required</w:t>
-      </w:r>
-      <w:proofErr w:type="spellEnd"/>
-      <w:proofErr w:type="gramEnd"/>
-      <w:r>
-        <w:rPr>
-          <w:rStyle w:val="a8"/>
-        </w:rPr>
-        <w:t xml:space="preserve"> uint32 </w:t>
-      </w:r>
-      <w:proofErr w:type="spellStart"/>
-      <w:r>
-        <w:rPr>
-          <w:rStyle w:val="a8"/>
-        </w:rPr>
-        <w:t>size</w:t>
-      </w:r>
-      <w:proofErr w:type="spellEnd"/>
-      <w:r>
-        <w:rPr>
-          <w:rStyle w:val="a8"/>
-        </w:rPr>
-        <w:t xml:space="preserve"> = 1;</w:t>
-      </w:r>
-    </w:p>
-    <w:p>
-      <w:pPr>
-        <w:pStyle w:val="a6"/>
-        <w:rPr>
-          <w:rStyle w:val="a8"/>
-        </w:rPr>
-      </w:pPr>
-      <w:r>
-        <w:rPr>
-          <w:rStyle w:val="a8"/>
-        </w:rPr>
-        <w:tab/>
-      </w:r>
-      <w:proofErr w:type="spellStart"/>
-      <w:proofErr w:type="gramStart"/>
-      <w:r>
-        <w:rPr>
-          <w:rStyle w:val="a8"/>
-        </w:rPr>
-        <w:t>required</w:t>
-      </w:r>
-      <w:proofErr w:type="spellEnd"/>
-      <w:proofErr w:type="gramEnd"/>
-      <w:r>
-        <w:rPr>
-          <w:rStyle w:val="a8"/>
-        </w:rPr>
-        <w:t xml:space="preserve"> </w:t>
-      </w:r>
-      <w:proofErr w:type="spellStart"/>
-      <w:r>
-        <w:rPr>
-          <w:rStyle w:val="a8"/>
-        </w:rPr>
-        <w:t>bytes</w:t>
-      </w:r>
-      <w:proofErr w:type="spellEnd"/>
-      <w:r>
-        <w:rPr>
-          <w:rStyle w:val="a8"/>
-        </w:rPr>
-        <w:t xml:space="preserve"> </w:t>
-      </w:r>
-      <w:proofErr w:type="spellStart"/>
-      <w:r>
-        <w:rPr>
-          <w:rStyle w:val="a8"/>
-        </w:rPr>
-        <w:t>data</w:t>
-      </w:r>
-      <w:proofErr w:type="spellEnd"/>
-      <w:r>
-        <w:rPr>
-          <w:rStyle w:val="a8"/>
-        </w:rPr>
-        <w:t xml:space="preserve"> = 2;</w:t>
-      </w:r>
-    </w:p>
-    <w:p>
-      <w:pPr>
-        <w:pStyle w:val="a6"/>
-        <w:rPr>
-          <w:rStyle w:val="a8"/>
-        </w:rPr>
-      </w:pPr>
-      <w:r>
-        <w:rPr>
-          <w:rStyle w:val="a8"/>
-        </w:rPr>
-        <w:t>}</w:t>
-      </w:r>
-    </w:p>
-    <w:p>
-      <w:pPr>
-        <w:pStyle w:val="a6"/>
-        <w:rPr>
-          <w:rStyle w:val="a8"/>
-        </w:rPr>
-      </w:pPr>
-    </w:p>
-    <w:p>
-      <w:pPr>
-        <w:pStyle w:val="a6"/>
-        <w:rPr>
-          <w:rStyle w:val="a8"/>
-        </w:rPr>
-      </w:pPr>
-      <w:proofErr w:type="spellStart"/>
-      <w:proofErr w:type="gramStart"/>
-      <w:r>
-        <w:rPr>
-          <w:rStyle w:val="a8"/>
-        </w:rPr>
-        <w:t>message</w:t>
-      </w:r>
-      <w:proofErr w:type="spellEnd"/>
-      <w:proofErr w:type="gramEnd"/>
-      <w:r>
-        <w:rPr>
-          <w:rStyle w:val="a8"/>
-        </w:rPr>
-        <w:t xml:space="preserve"> </w:t>
-      </w:r>
-      <w:proofErr w:type="spellStart"/>
-      <w:r>
-        <w:rPr>
-          <w:rStyle w:val="a8"/>
-        </w:rPr>
-        <w:t>ResponseAll</w:t>
-      </w:r>
-      <w:proofErr w:type="spellEnd"/>
-      <w:r>
-        <w:rPr>
-          <w:rStyle w:val="a8"/>
-        </w:rPr>
-        <w:t xml:space="preserve"> {</w:t>
-      </w:r>
-    </w:p>
-    <w:p>
-      <w:pPr>
-        <w:pStyle w:val="a6"/>
-        <w:rPr>
-          <w:rStyle w:val="a8"/>
-        </w:rPr>
-      </w:pPr>
-      <w:r>
-        <w:rPr>
-          <w:rStyle w:val="a8"/>
-        </w:rPr>
-        <w:tab/>
-      </w:r>
-      <w:proofErr w:type="spellStart"/>
-      <w:proofErr w:type="gramStart"/>
-      <w:r>
-        <w:rPr>
-          <w:rStyle w:val="a8"/>
-        </w:rPr>
-        <w:t>optional</w:t>
-      </w:r>
-      <w:proofErr w:type="spellEnd"/>
-      <w:proofErr w:type="gramEnd"/>
-      <w:r>
-        <w:rPr>
-          <w:rStyle w:val="a8"/>
-        </w:rPr>
-        <w:t xml:space="preserve"> uint32 PORTA_IDR = 1;</w:t>
-      </w:r>
-    </w:p>
-    <w:p>
-      <w:pPr>
-        <w:pStyle w:val="a6"/>
-        <w:rPr>
-          <w:rStyle w:val="a8"/>
-        </w:rPr>
-      </w:pPr>
-      <w:r>
-        <w:rPr>
-          <w:rStyle w:val="a8"/>
-        </w:rPr>
-        <w:tab/>
-      </w:r>
-      <w:proofErr w:type="spellStart"/>
-      <w:proofErr w:type="gramStart"/>
-      <w:r>
-        <w:rPr>
-          <w:rStyle w:val="a8"/>
-        </w:rPr>
-        <w:t>optional</w:t>
-      </w:r>
-      <w:proofErr w:type="spellEnd"/>
-      <w:proofErr w:type="gramEnd"/>
-      <w:r>
-        <w:rPr>
-          <w:rStyle w:val="a8"/>
-        </w:rPr>
-        <w:t xml:space="preserve"> uint32 PORTB_IDR = 2;</w:t>
-      </w:r>
-    </w:p>
-    <w:p>
-      <w:pPr>
-        <w:pStyle w:val="a6"/>
-        <w:rPr>
-          <w:rStyle w:val="a8"/>
-        </w:rPr>
-      </w:pPr>
-      <w:r>
-        <w:rPr>
-          <w:rStyle w:val="a8"/>
-        </w:rPr>
-        <w:tab/>
-      </w:r>
-      <w:proofErr w:type="spellStart"/>
-      <w:proofErr w:type="gramStart"/>
-      <w:r>
-        <w:rPr>
-          <w:rStyle w:val="a8"/>
-        </w:rPr>
-        <w:t>optional</w:t>
-      </w:r>
-      <w:proofErr w:type="spellEnd"/>
-      <w:proofErr w:type="gramEnd"/>
-      <w:r>
-        <w:rPr>
-          <w:rStyle w:val="a8"/>
-        </w:rPr>
-        <w:t xml:space="preserve"> uint32 PORTA_ODR = 3;</w:t>
-      </w:r>
-    </w:p>
-    <w:p>
-      <w:pPr>
-        <w:pStyle w:val="a6"/>
-        <w:rPr>
-          <w:rStyle w:val="a8"/>
-        </w:rPr>
-      </w:pPr>
-      <w:r>
-        <w:rPr>
-          <w:rStyle w:val="a8"/>
-        </w:rPr>
-        <w:tab/>
-      </w:r>
-      <w:proofErr w:type="spellStart"/>
-      <w:proofErr w:type="gramStart"/>
-      <w:r>
-        <w:rPr>
-          <w:rStyle w:val="a8"/>
-        </w:rPr>
-        <w:t>optional</w:t>
-      </w:r>
-      <w:proofErr w:type="spellEnd"/>
-      <w:proofErr w:type="gramEnd"/>
-      <w:r>
-        <w:rPr>
-          <w:rStyle w:val="a8"/>
-        </w:rPr>
-        <w:t xml:space="preserve"> uint32 PORTB_ODR = 4;</w:t>
-      </w:r>
-    </w:p>
-    <w:p>
-      <w:pPr>
-        <w:pStyle w:val="a6"/>
-        <w:rPr>
-          <w:rStyle w:val="a8"/>
-        </w:rPr>
-      </w:pPr>
-      <w:r>
-        <w:rPr>
-          <w:rStyle w:val="a8"/>
-        </w:rPr>
-        <w:tab/>
-      </w:r>
-      <w:proofErr w:type="spellStart"/>
-      <w:proofErr w:type="gramStart"/>
-      <w:r>
-        <w:rPr>
-          <w:rStyle w:val="a8"/>
-        </w:rPr>
-        <w:t>optional</w:t>
-      </w:r>
-      <w:proofErr w:type="spellEnd"/>
-      <w:proofErr w:type="gramEnd"/>
-      <w:r>
-        <w:rPr>
-          <w:rStyle w:val="a8"/>
-        </w:rPr>
-        <w:t xml:space="preserve"> uint32 RELAYS_IDR = 5;</w:t>
-      </w:r>
-    </w:p>
-    <w:p>
-      <w:pPr>
-        <w:pStyle w:val="a6"/>
-        <w:rPr>
-          <w:rStyle w:val="a8"/>
-        </w:rPr>
-      </w:pPr>
-      <w:r>
-        <w:rPr>
-          <w:rStyle w:val="a8"/>
-        </w:rPr>
-        <w:tab/>
-      </w:r>
-      <w:proofErr w:type="spellStart"/>
-      <w:proofErr w:type="gramStart"/>
-      <w:r>
-        <w:rPr>
-          <w:rStyle w:val="a8"/>
-        </w:rPr>
-        <w:t>optional</w:t>
-      </w:r>
-      <w:proofErr w:type="spellEnd"/>
-      <w:proofErr w:type="gramEnd"/>
-      <w:r>
-        <w:rPr>
-          <w:rStyle w:val="a8"/>
-        </w:rPr>
-        <w:t xml:space="preserve"> uint32 RELAYS_ODR = 6;</w:t>
-      </w:r>
-    </w:p>
-    <w:p>
-      <w:pPr>
-        <w:pStyle w:val="a6"/>
-        <w:rPr>
-          <w:rStyle w:val="a8"/>
-        </w:rPr>
-      </w:pPr>
-      <w:r>
-        <w:rPr>
-          <w:rStyle w:val="a8"/>
-        </w:rPr>
-        <w:tab/>
-      </w:r>
-      <w:proofErr w:type="spellStart"/>
-      <w:proofErr w:type="gramStart"/>
-      <w:r>
-        <w:rPr>
-          <w:rStyle w:val="a8"/>
-        </w:rPr>
-        <w:t>optional</w:t>
-      </w:r>
-      <w:proofErr w:type="spellEnd"/>
-      <w:proofErr w:type="gramEnd"/>
-      <w:r>
-        <w:rPr>
-          <w:rStyle w:val="a8"/>
-        </w:rPr>
-        <w:t xml:space="preserve"> </w:t>
-      </w:r>
-      <w:proofErr w:type="spellStart"/>
-      <w:r>
-        <w:rPr>
-          <w:rStyle w:val="a8"/>
-        </w:rPr>
-        <w:t>Wieg</w:t>
-      </w:r>
-      <w:proofErr w:type="spellEnd"/>
-      <w:r>
-        <w:rPr>
-          <w:rStyle w:val="a8"/>
-        </w:rPr>
-        <w:t xml:space="preserve"> WiegandCh1 = 7;</w:t>
-      </w:r>
-    </w:p>
-    <w:p>
-      <w:pPr>
-        <w:pStyle w:val="a6"/>
-        <w:rPr>
-          <w:rStyle w:val="a8"/>
-        </w:rPr>
-      </w:pPr>
-      <w:r>
-        <w:rPr>
-          <w:rStyle w:val="a8"/>
-        </w:rPr>
-        <w:tab/>
-      </w:r>
-      <w:proofErr w:type="spellStart"/>
-      <w:proofErr w:type="gramStart"/>
-      <w:r>
-        <w:rPr>
-          <w:rStyle w:val="a8"/>
-        </w:rPr>
-        <w:t>optional</w:t>
-      </w:r>
-      <w:proofErr w:type="spellEnd"/>
-      <w:proofErr w:type="gramEnd"/>
-      <w:r>
-        <w:rPr>
-          <w:rStyle w:val="a8"/>
-        </w:rPr>
-        <w:t xml:space="preserve"> </w:t>
-      </w:r>
-      <w:proofErr w:type="spellStart"/>
-      <w:r>
-        <w:rPr>
-          <w:rStyle w:val="a8"/>
-        </w:rPr>
-        <w:t>Wieg</w:t>
-      </w:r>
-      <w:proofErr w:type="spellEnd"/>
-      <w:r>
-        <w:rPr>
-          <w:rStyle w:val="a8"/>
-        </w:rPr>
-        <w:t xml:space="preserve"> WiegandCh2 = 8;</w:t>
-      </w:r>
-    </w:p>
-    <w:p>
-      <w:pPr>
-        <w:pStyle w:val="a6"/>
-        <w:rPr>
-          <w:rStyle w:val="a8"/>
-        </w:rPr>
-      </w:pPr>
-      <w:r>
-        <w:rPr>
-          <w:rStyle w:val="a8"/>
-        </w:rPr>
-        <w:t>}</w:t>
-      </w:r>
-    </w:p>
-    <w:p/>
-    <w:p>
-      <w:pPr>
-        <w:pStyle w:val="1"/>
-        <w:rPr>
-          <w:lang w:val="en-US"/>
-        </w:rPr>
-      </w:pPr>
-      <w:r>
-        <w:t xml:space="preserve">Команда </w:t>
-      </w:r>
-      <w:r>
-        <w:t>CMD_PULSE</w:t>
-      </w:r>
-      <w:r>
-        <w:t xml:space="preserve"> (0</w:t>
-      </w:r>
-      <w:r>
-        <w:rPr>
-          <w:lang w:val="en-US"/>
-        </w:rPr>
-        <w:t>x51)</w:t>
-      </w:r>
-    </w:p>
-    <w:p>
-      <w:pPr>
-        <w:pStyle w:val="2"/>
-      </w:pPr>
-      <w:r>
-        <w:t>Описание</w:t>
-      </w:r>
-    </w:p>
-    <w:p>
-      <w:r>
-        <w:t>«</w:t>
-      </w:r>
-      <w:proofErr w:type="spellStart"/>
-      <w:r>
-        <w:t>Дерныть</w:t>
-      </w:r>
-      <w:proofErr w:type="spellEnd"/>
-      <w:r>
-        <w:t xml:space="preserve">» выход </w:t>
-      </w:r>
-      <w:proofErr w:type="spellStart"/>
-      <w:r>
-        <w:t>слейва</w:t>
-      </w:r>
-      <w:proofErr w:type="spellEnd"/>
-      <w:r>
-        <w:t xml:space="preserve"> с заданной длительностью и задержкой. Под словом дернуть подразумевается инвертирование выхода относительно текущего состояния с последующим возвратом в исходное.</w:t>
-      </w:r>
-    </w:p>
-    <w:p>
-      <w:pPr>
-        <w:pStyle w:val="2"/>
-      </w:pPr>
-      <w:r>
-        <w:t>Запрос</w:t>
-      </w:r>
-    </w:p>
-    <w:p>
-      <w:r>
-        <w:t xml:space="preserve">Запрос идет в виде </w:t>
-      </w:r>
-      <w:proofErr w:type="spellStart"/>
-      <w:r>
-        <w:rPr>
-          <w:lang w:val="en-US"/>
-        </w:rPr>
-        <w:t>Protobuf</w:t>
-      </w:r>
-      <w:proofErr w:type="spellEnd"/>
-      <w:r>
-        <w:t xml:space="preserve"> (</w:t>
-      </w:r>
-      <w:r>
-        <w:rPr>
-          <w:lang w:val="en-US"/>
-        </w:rPr>
-        <w:t>Pulse</w:t>
-      </w:r>
-      <w:r>
-        <w:t>).</w:t>
-      </w:r>
-    </w:p>
-    <w:p>
-      <w:pPr>
-        <w:pStyle w:val="a6"/>
-        <w:rPr>
-          <w:rStyle w:val="a9"/>
-        </w:rPr>
-      </w:pPr>
-      <w:proofErr w:type="spellStart"/>
-      <w:proofErr w:type="gramStart"/>
-      <w:r>
-        <w:rPr>
-          <w:rStyle w:val="a9"/>
-          <w:lang w:val="en-US"/>
-        </w:rPr>
-        <w:t>enum</w:t>
-      </w:r>
-      <w:proofErr w:type="spellEnd"/>
-      <w:proofErr w:type="gramEnd"/>
-      <w:r>
-        <w:rPr>
-          <w:rStyle w:val="a9"/>
-        </w:rPr>
-        <w:t xml:space="preserve"> </w:t>
-      </w:r>
-      <w:proofErr w:type="spellStart"/>
-      <w:r>
-        <w:rPr>
-          <w:rStyle w:val="a9"/>
-          <w:lang w:val="en-US"/>
-        </w:rPr>
-        <w:t>PulseError</w:t>
-      </w:r>
-      <w:proofErr w:type="spellEnd"/>
-      <w:r>
-        <w:rPr>
-          <w:rStyle w:val="a9"/>
-        </w:rPr>
-        <w:t xml:space="preserve"> {</w:t>
-      </w:r>
-    </w:p>
-    <w:p>
-      <w:pPr>
-        <w:pStyle w:val="a6"/>
-        <w:rPr>
-          <w:rStyle w:val="a9"/>
-          <w:lang w:val="en-US"/>
-        </w:rPr>
-      </w:pPr>
-      <w:r>
-        <w:rPr>
-          <w:rStyle w:val="a9"/>
+          <w:rStyle w:val="a9"/>
+          <w:lang w:val="en-US"/>
+        </w:rPr>
+      </w:pPr>
+      <w:r>
+        <w:rPr>
+          <w:rStyle w:val="a9"/>
+          <w:lang w:val="en-US"/>
         </w:rPr>
         <w:tab/>
       </w:r>
@@ -6630,21 +6172,12 @@
           <w:lang w:val="en-US"/>
         </w:rPr>
       </w:pPr>
-      <w:proofErr w:type="gramStart"/>
-      <w:r>
-        <w:rPr>
-          <w:rStyle w:val="a9"/>
-          <w:lang w:val="en-US"/>
-        </w:rPr>
-        <w:t>message</w:t>
-      </w:r>
-      <w:proofErr w:type="gramEnd"/>
-      <w:r>
-        <w:rPr>
-          <w:rStyle w:val="a9"/>
-          <w:lang w:val="en-US"/>
-        </w:rPr>
-        <w:t xml:space="preserve"> Pulse {</w:t>
+      <w:r>
+        <w:rPr>
+          <w:rStyle w:val="a9"/>
+          <w:lang w:val="en-US"/>
+        </w:rPr>
+        <w:t>message Pulse {</w:t>
       </w:r>
     </w:p>
     <w:p>
@@ -6661,22 +6194,7 @@
           <w:lang w:val="en-US"/>
         </w:rPr>
         <w:tab/>
-      </w:r>
-      <w:proofErr w:type="gramStart"/>
-      <w:r>
-        <w:rPr>
-          <w:rStyle w:val="a9"/>
-          <w:lang w:val="en-US"/>
-        </w:rPr>
-        <w:t>required</w:t>
-      </w:r>
-      <w:proofErr w:type="gramEnd"/>
-      <w:r>
-        <w:rPr>
-          <w:rStyle w:val="a9"/>
-          <w:lang w:val="en-US"/>
-        </w:rPr>
-        <w:t xml:space="preserve"> uint32 pin = 1;  </w:t>
+        <w:t xml:space="preserve">required uint32 pin = 1;  </w:t>
       </w:r>
       <w:r>
         <w:rPr>
@@ -6684,259 +6202,274 @@
           <w:lang w:val="en-US"/>
         </w:rPr>
         <w:tab/>
-        <w:t xml:space="preserve">// </w:t>
-      </w:r>
-      <w:proofErr w:type="spellStart"/>
-      <w:r>
-        <w:rPr>
-          <w:rStyle w:val="a9"/>
-          <w:lang w:val="en-US"/>
-        </w:rPr>
-        <w:t>Номер</w:t>
-      </w:r>
-      <w:proofErr w:type="spellEnd"/>
-      <w:r>
-        <w:rPr>
-          <w:rStyle w:val="a9"/>
-          <w:lang w:val="en-US"/>
+        <w:t>// Номер вывода, 0-3 - PORTA, 4-7 - PORTB, 8-17 - Relays</w:t>
+      </w:r>
+    </w:p>
+    <w:p>
+      <w:pPr>
+        <w:pStyle w:val="a6"/>
+        <w:rPr>
+          <w:rStyle w:val="a9"/>
+          <w:lang w:val="en-US"/>
+        </w:rPr>
+      </w:pPr>
+      <w:r>
+        <w:rPr>
+          <w:rStyle w:val="a9"/>
+          <w:lang w:val="en-US"/>
+        </w:rPr>
+        <w:tab/>
+        <w:t xml:space="preserve">required uint32 width = 2;  </w:t>
+      </w:r>
+      <w:r>
+        <w:rPr>
+          <w:rStyle w:val="a9"/>
+          <w:lang w:val="en-US"/>
+        </w:rPr>
+        <w:t xml:space="preserve">        </w:t>
+      </w:r>
+      <w:r>
+        <w:rPr>
+          <w:rStyle w:val="a9"/>
+          <w:lang w:val="en-US"/>
+        </w:rPr>
+        <w:t>// Длительность импульса</w:t>
+      </w:r>
+    </w:p>
+    <w:p>
+      <w:pPr>
+        <w:pStyle w:val="a6"/>
+        <w:rPr>
+          <w:rStyle w:val="a9"/>
+          <w:lang w:val="en-US"/>
+        </w:rPr>
+      </w:pPr>
+      <w:r>
+        <w:rPr>
+          <w:rStyle w:val="a9"/>
+          <w:lang w:val="en-US"/>
+        </w:rPr>
+        <w:tab/>
+        <w:t xml:space="preserve">optional uint32 delay = 3;  </w:t>
+      </w:r>
+      <w:r>
+        <w:rPr>
+          <w:rStyle w:val="a9"/>
+          <w:lang w:val="en-US"/>
+        </w:rPr>
+        <w:t xml:space="preserve">        </w:t>
+      </w:r>
+      <w:r>
+        <w:rPr>
+          <w:rStyle w:val="a9"/>
+          <w:lang w:val="en-US"/>
+        </w:rPr>
+        <w:t>// Задержка переключения вывода</w:t>
+      </w:r>
+    </w:p>
+    <w:p>
+      <w:pPr>
+        <w:pStyle w:val="a6"/>
+        <w:rPr>
+          <w:rStyle w:val="a9"/>
+        </w:rPr>
+      </w:pPr>
+      <w:r>
+        <w:rPr>
+          <w:rStyle w:val="a9"/>
+        </w:rPr>
+        <w:t>}</w:t>
+      </w:r>
+    </w:p>
+    <w:p>
+      <w:pPr>
+        <w:rPr>
+          <w:rStyle w:val="a9"/>
+          <w:i w:val="0"/>
+        </w:rPr>
+      </w:pPr>
+    </w:p>
+    <w:p>
+      <w:pPr>
+        <w:rPr>
+          <w:rStyle w:val="a9"/>
+          <w:i w:val="0"/>
+        </w:rPr>
+      </w:pPr>
+      <w:r>
+        <w:rPr>
+          <w:rStyle w:val="a9"/>
+          <w:i w:val="0"/>
+        </w:rPr>
+        <w:t xml:space="preserve">Где </w:t>
+      </w:r>
+      <w:r>
+        <w:rPr>
+          <w:rStyle w:val="a9"/>
+          <w:i w:val="0"/>
+          <w:lang w:val="en-US"/>
+        </w:rPr>
+        <w:t>pin</w:t>
+      </w:r>
+      <w:r>
+        <w:rPr>
+          <w:rStyle w:val="a9"/>
+          <w:i w:val="0"/>
+        </w:rPr>
+        <w:t xml:space="preserve"> – </w:t>
+      </w:r>
+      <w:r>
+        <w:rPr>
+          <w:rStyle w:val="a9"/>
+          <w:i w:val="0"/>
+        </w:rPr>
+        <w:t xml:space="preserve">номер вывода (0-3 – </w:t>
+      </w:r>
+      <w:r>
+        <w:rPr>
+          <w:rStyle w:val="a9"/>
+          <w:i w:val="0"/>
+          <w:lang w:val="en-US"/>
+        </w:rPr>
+        <w:t>PORTA</w:t>
+      </w:r>
+      <w:r>
+        <w:rPr>
+          <w:rStyle w:val="a9"/>
+          <w:i w:val="0"/>
+        </w:rPr>
+        <w:t xml:space="preserve">, 4-7 – </w:t>
+      </w:r>
+      <w:r>
+        <w:rPr>
+          <w:rStyle w:val="a9"/>
+          <w:i w:val="0"/>
+          <w:lang w:val="en-US"/>
+        </w:rPr>
+        <w:t>PORTB</w:t>
+      </w:r>
+      <w:r>
+        <w:rPr>
+          <w:rStyle w:val="a9"/>
+          <w:i w:val="0"/>
+        </w:rPr>
+        <w:t xml:space="preserve">, 8-17 </w:t>
+      </w:r>
+      <w:r>
+        <w:rPr>
+          <w:rStyle w:val="a9"/>
+          <w:i w:val="0"/>
+        </w:rPr>
+        <w:t>–</w:t>
+      </w:r>
+      <w:r>
+        <w:rPr>
+          <w:rStyle w:val="a9"/>
+          <w:i w:val="0"/>
         </w:rPr>
         <w:t xml:space="preserve"> </w:t>
       </w:r>
-      <w:proofErr w:type="spellStart"/>
-      <w:r>
-        <w:rPr>
-          <w:rStyle w:val="a9"/>
-          <w:lang w:val="en-US"/>
-        </w:rPr>
-        <w:t>вывода</w:t>
-      </w:r>
-      <w:proofErr w:type="spellEnd"/>
-      <w:r>
-        <w:rPr>
-          <w:rStyle w:val="a9"/>
-          <w:lang w:val="en-US"/>
-        </w:rPr>
-        <w:t>, 0-3 - PORTA, 4-7 - PORTB, 8-17 - Relays</w:t>
-      </w:r>
-    </w:p>
-    <w:p>
-      <w:pPr>
-        <w:pStyle w:val="a6"/>
-        <w:rPr>
-          <w:rStyle w:val="a9"/>
-          <w:lang w:val="en-US"/>
-        </w:rPr>
-      </w:pPr>
-      <w:r>
-        <w:rPr>
-          <w:rStyle w:val="a9"/>
-          <w:lang w:val="en-US"/>
-        </w:rPr>
-        <w:tab/>
-      </w:r>
-      <w:proofErr w:type="gramStart"/>
-      <w:r>
-        <w:rPr>
-          <w:rStyle w:val="a9"/>
-          <w:lang w:val="en-US"/>
-        </w:rPr>
-        <w:t>required</w:t>
-      </w:r>
-      <w:proofErr w:type="gramEnd"/>
-      <w:r>
-        <w:rPr>
-          <w:rStyle w:val="a9"/>
-          <w:lang w:val="en-US"/>
-        </w:rPr>
-        <w:t xml:space="preserve"> uint32 width = 2;  </w:t>
-      </w:r>
-      <w:r>
-        <w:rPr>
-          <w:rStyle w:val="a9"/>
-          <w:lang w:val="en-US"/>
-        </w:rPr>
-        <w:t xml:space="preserve">        </w:t>
-      </w:r>
-      <w:r>
-        <w:rPr>
-          <w:rStyle w:val="a9"/>
-          <w:lang w:val="en-US"/>
-        </w:rPr>
-        <w:t xml:space="preserve">// </w:t>
-      </w:r>
-      <w:proofErr w:type="spellStart"/>
-      <w:r>
-        <w:rPr>
-          <w:rStyle w:val="a9"/>
-          <w:lang w:val="en-US"/>
-        </w:rPr>
-        <w:t>Длительность</w:t>
-      </w:r>
-      <w:proofErr w:type="spellEnd"/>
-      <w:r>
-        <w:rPr>
-          <w:rStyle w:val="a9"/>
-          <w:lang w:val="en-US"/>
+      <w:r>
+        <w:rPr>
+          <w:rStyle w:val="a9"/>
+          <w:i w:val="0"/>
+        </w:rPr>
+        <w:t xml:space="preserve">Релейные выходы), обязательный параметр; </w:t>
+      </w:r>
+      <w:r>
+        <w:rPr>
+          <w:rStyle w:val="a9"/>
+          <w:i w:val="0"/>
+          <w:lang w:val="en-US"/>
+        </w:rPr>
+        <w:t>width</w:t>
+      </w:r>
+      <w:r>
+        <w:rPr>
+          <w:rStyle w:val="a9"/>
+          <w:i w:val="0"/>
         </w:rPr>
         <w:t xml:space="preserve"> </w:t>
       </w:r>
-      <w:proofErr w:type="spellStart"/>
-      <w:r>
-        <w:rPr>
-          <w:rStyle w:val="a9"/>
-          <w:lang w:val="en-US"/>
-        </w:rPr>
-        <w:t>импульса</w:t>
-      </w:r>
-      <w:proofErr w:type="spellEnd"/>
-    </w:p>
-    <w:p>
-      <w:pPr>
-        <w:pStyle w:val="a6"/>
-        <w:rPr>
-          <w:rStyle w:val="a9"/>
-          <w:lang w:val="en-US"/>
-        </w:rPr>
-      </w:pPr>
-      <w:r>
-        <w:rPr>
-          <w:rStyle w:val="a9"/>
-          <w:lang w:val="en-US"/>
-        </w:rPr>
-        <w:tab/>
-      </w:r>
-      <w:proofErr w:type="gramStart"/>
-      <w:r>
-        <w:rPr>
-          <w:rStyle w:val="a9"/>
-          <w:lang w:val="en-US"/>
-        </w:rPr>
-        <w:t>optional</w:t>
-      </w:r>
-      <w:proofErr w:type="gramEnd"/>
-      <w:r>
-        <w:rPr>
-          <w:rStyle w:val="a9"/>
-          <w:lang w:val="en-US"/>
-        </w:rPr>
-        <w:t xml:space="preserve"> uint32 delay = 3;  </w:t>
-      </w:r>
-      <w:r>
-        <w:rPr>
-          <w:rStyle w:val="a9"/>
-          <w:lang w:val="en-US"/>
-        </w:rPr>
-        <w:t xml:space="preserve">        </w:t>
-      </w:r>
-      <w:r>
-        <w:rPr>
-          <w:rStyle w:val="a9"/>
-          <w:lang w:val="en-US"/>
-        </w:rPr>
-        <w:t xml:space="preserve">// </w:t>
-      </w:r>
-      <w:proofErr w:type="spellStart"/>
-      <w:r>
-        <w:rPr>
-          <w:rStyle w:val="a9"/>
-          <w:lang w:val="en-US"/>
-        </w:rPr>
-        <w:t>Задержка</w:t>
-      </w:r>
-      <w:proofErr w:type="spellEnd"/>
-      <w:r>
-        <w:rPr>
-          <w:rStyle w:val="a9"/>
-          <w:lang w:val="en-US"/>
+      <w:r>
+        <w:rPr>
+          <w:rStyle w:val="a9"/>
+          <w:i w:val="0"/>
+        </w:rPr>
+        <w:t>–</w:t>
+      </w:r>
+      <w:r>
+        <w:rPr>
+          <w:rStyle w:val="a9"/>
+          <w:i w:val="0"/>
         </w:rPr>
         <w:t xml:space="preserve"> </w:t>
       </w:r>
-      <w:proofErr w:type="spellStart"/>
-      <w:r>
-        <w:rPr>
-          <w:rStyle w:val="a9"/>
-          <w:lang w:val="en-US"/>
-        </w:rPr>
-        <w:t>переключения</w:t>
-      </w:r>
-      <w:proofErr w:type="spellEnd"/>
-      <w:r>
-        <w:rPr>
-          <w:rStyle w:val="a9"/>
-          <w:lang w:val="en-US"/>
+      <w:r>
+        <w:rPr>
+          <w:rStyle w:val="a9"/>
+          <w:i w:val="0"/>
+        </w:rPr>
+        <w:t xml:space="preserve">длительность импульса в мс, обязательный параметр; </w:t>
+      </w:r>
+      <w:r>
+        <w:rPr>
+          <w:rStyle w:val="a9"/>
+          <w:i w:val="0"/>
+          <w:lang w:val="en-US"/>
+        </w:rPr>
+        <w:t>delay</w:t>
+      </w:r>
+      <w:r>
+        <w:rPr>
+          <w:rStyle w:val="a9"/>
+          <w:i w:val="0"/>
         </w:rPr>
         <w:t xml:space="preserve"> </w:t>
       </w:r>
-      <w:proofErr w:type="spellStart"/>
-      <w:r>
-        <w:rPr>
-          <w:rStyle w:val="a9"/>
-          <w:lang w:val="en-US"/>
-        </w:rPr>
-        <w:t>вывода</w:t>
-      </w:r>
-      <w:proofErr w:type="spellEnd"/>
-    </w:p>
-    <w:p>
-      <w:pPr>
-        <w:pStyle w:val="a6"/>
-        <w:rPr>
-          <w:rStyle w:val="a9"/>
-          <w:lang w:val="en-US"/>
-        </w:rPr>
-      </w:pPr>
-      <w:r>
-        <w:rPr>
-          <w:rStyle w:val="a9"/>
-          <w:lang w:val="en-US"/>
-        </w:rPr>
-        <w:t>}</w:t>
-      </w:r>
-    </w:p>
-    <w:p>
-      <w:pPr>
+      <w:r>
         <w:rPr>
           <w:rStyle w:val="a9"/>
           <w:i w:val="0"/>
-          <w:lang w:val="en-US"/>
-        </w:rPr>
-      </w:pPr>
-    </w:p>
-    <w:p>
-      <w:pPr>
+        </w:rPr>
+        <w:t>–</w:t>
+      </w:r>
+      <w:r>
         <w:rPr>
           <w:rStyle w:val="a9"/>
           <w:i w:val="0"/>
         </w:rPr>
-      </w:pPr>
+        <w:t xml:space="preserve"> </w:t>
+      </w:r>
       <w:r>
         <w:rPr>
           <w:rStyle w:val="a9"/>
           <w:i w:val="0"/>
         </w:rPr>
-        <w:t xml:space="preserve">Где </w:t>
+        <w:t>задержка переключение после получе</w:t>
       </w:r>
       <w:r>
         <w:rPr>
           <w:rStyle w:val="a9"/>
           <w:i w:val="0"/>
-          <w:lang w:val="en-US"/>
-        </w:rPr>
-        <w:t>pin</w:t>
-      </w:r>
-      <w:r>
+        </w:rPr>
+        <w:t>ния команды, мс, необязательный.</w:t>
+      </w:r>
+    </w:p>
+    <w:p>
+      <w:pPr>
+        <w:ind w:firstLine="708"/>
         <w:rPr>
           <w:rStyle w:val="a9"/>
           <w:i w:val="0"/>
         </w:rPr>
-        <w:t xml:space="preserve"> – </w:t>
-      </w:r>
+      </w:pPr>
       <w:r>
         <w:rPr>
           <w:rStyle w:val="a9"/>
           <w:i w:val="0"/>
         </w:rPr>
-        <w:t xml:space="preserve">номер вывода (0-3 – </w:t>
+        <w:t xml:space="preserve">После получения команды при установленном </w:t>
       </w:r>
       <w:r>
         <w:rPr>
@@ -6944,42 +6477,57 @@
           <w:i w:val="0"/>
           <w:lang w:val="en-US"/>
         </w:rPr>
-        <w:t>PORTA</w:t>
+        <w:t>delay</w:t>
       </w:r>
       <w:r>
         <w:rPr>
           <w:rStyle w:val="a9"/>
           <w:i w:val="0"/>
         </w:rPr>
-        <w:t xml:space="preserve">, 4-7 – </w:t>
+        <w:t xml:space="preserve"> </w:t>
       </w:r>
       <w:r>
         <w:rPr>
           <w:rStyle w:val="a9"/>
           <w:i w:val="0"/>
-          <w:lang w:val="en-US"/>
-        </w:rPr>
-        <w:t>PORTB</w:t>
+        </w:rPr>
+        <w:t xml:space="preserve">выход не меняет своего состояния </w:t>
       </w:r>
       <w:r>
         <w:rPr>
           <w:rStyle w:val="a9"/>
           <w:i w:val="0"/>
-        </w:rPr>
-        <w:t xml:space="preserve">, 8-17 </w:t>
+          <w:lang w:val="en-US"/>
+        </w:rPr>
+        <w:t>delay</w:t>
       </w:r>
       <w:r>
         <w:rPr>
           <w:rStyle w:val="a9"/>
           <w:i w:val="0"/>
         </w:rPr>
-        <w:t>–</w:t>
+        <w:t xml:space="preserve"> </w:t>
       </w:r>
       <w:r>
         <w:rPr>
           <w:rStyle w:val="a9"/>
           <w:i w:val="0"/>
         </w:rPr>
+        <w:t xml:space="preserve">мс. По прошествии </w:t>
+      </w:r>
+      <w:r>
+        <w:rPr>
+          <w:rStyle w:val="a9"/>
+          <w:i w:val="0"/>
+          <w:lang w:val="en-US"/>
+        </w:rPr>
+        <w:t>delay</w:t>
+      </w:r>
+      <w:r>
+        <w:rPr>
+          <w:rStyle w:val="a9"/>
+          <w:i w:val="0"/>
+        </w:rPr>
         <w:t xml:space="preserve"> </w:t>
       </w:r>
       <w:r>
@@ -6987,7 +6535,7 @@
           <w:rStyle w:val="a9"/>
           <w:i w:val="0"/>
         </w:rPr>
-        <w:t xml:space="preserve">Релейные выходы), обязательный параметр; </w:t>
+        <w:t xml:space="preserve">мс выход переключается. Обратно вывод переключается по прошествии </w:t>
       </w:r>
       <w:r>
         <w:rPr>
@@ -7009,37 +6557,36 @@
           <w:rStyle w:val="a9"/>
           <w:i w:val="0"/>
         </w:rPr>
-        <w:t>–</w:t>
+        <w:t xml:space="preserve">мс. Минимально достигнутое время переключений 1 мс. </w:t>
       </w:r>
       <w:r>
         <w:rPr>
           <w:rStyle w:val="a9"/>
           <w:i w:val="0"/>
         </w:rPr>
-        <w:t xml:space="preserve"> </w:t>
+        <w:t xml:space="preserve">Если выход включен в режим Импульса, то его не переключить обратно, пока не отработает импульс. Состояние выхода можно переключать командами </w:t>
       </w:r>
       <w:r>
         <w:rPr>
           <w:rStyle w:val="a9"/>
           <w:i w:val="0"/>
-        </w:rPr>
-        <w:t xml:space="preserve">длительность импульса в </w:t>
-      </w:r>
-      <w:proofErr w:type="spellStart"/>
+          <w:lang w:val="en-US"/>
+        </w:rPr>
+        <w:t>PORTS</w:t>
+      </w:r>
       <w:r>
         <w:rPr>
           <w:rStyle w:val="a9"/>
           <w:i w:val="0"/>
         </w:rPr>
-        <w:t>мс</w:t>
-      </w:r>
-      <w:proofErr w:type="spellEnd"/>
+        <w:t xml:space="preserve">* </w:t>
+      </w:r>
       <w:r>
         <w:rPr>
           <w:rStyle w:val="a9"/>
           <w:i w:val="0"/>
         </w:rPr>
-        <w:t xml:space="preserve">, обязательный параметр; </w:t>
+        <w:t xml:space="preserve">и </w:t>
       </w:r>
       <w:r>
         <w:rPr>
@@ -7047,236 +6594,14 @@
           <w:i w:val="0"/>
           <w:lang w:val="en-US"/>
         </w:rPr>
-        <w:t>delay</w:t>
+        <w:t>RELAY</w:t>
       </w:r>
       <w:r>
         <w:rPr>
           <w:rStyle w:val="a9"/>
           <w:i w:val="0"/>
         </w:rPr>
-        <w:t xml:space="preserve"> </w:t>
-      </w:r>
-      <w:r>
-        <w:rPr>
-          <w:rStyle w:val="a9"/>
-          <w:i w:val="0"/>
-        </w:rPr>
-        <w:t>–</w:t>
-      </w:r>
-      <w:r>
-        <w:rPr>
-          <w:rStyle w:val="a9"/>
-          <w:i w:val="0"/>
-        </w:rPr>
-        <w:t xml:space="preserve"> </w:t>
-      </w:r>
-      <w:r>
-        <w:rPr>
-          <w:rStyle w:val="a9"/>
-          <w:i w:val="0"/>
-        </w:rPr>
-        <w:t>задержка переключение после получе</w:t>
-      </w:r>
-      <w:r>
-        <w:rPr>
-          <w:rStyle w:val="a9"/>
-          <w:i w:val="0"/>
-        </w:rPr>
-        <w:t xml:space="preserve">ния команды, </w:t>
-      </w:r>
-      <w:proofErr w:type="spellStart"/>
-      <w:r>
-        <w:rPr>
-          <w:rStyle w:val="a9"/>
-          <w:i w:val="0"/>
-        </w:rPr>
-        <w:t>мс</w:t>
-      </w:r>
-      <w:proofErr w:type="spellEnd"/>
-      <w:r>
-        <w:rPr>
-          <w:rStyle w:val="a9"/>
-          <w:i w:val="0"/>
-        </w:rPr>
-        <w:t>, необязательный.</w:t>
-      </w:r>
-    </w:p>
-    <w:p>
-      <w:pPr>
-        <w:ind w:firstLine="708"/>
-        <w:rPr>
-          <w:rStyle w:val="a9"/>
-          <w:i w:val="0"/>
-          <w:lang w:val="en-US"/>
-        </w:rPr>
-      </w:pPr>
-      <w:r>
-        <w:rPr>
-          <w:rStyle w:val="a9"/>
-          <w:i w:val="0"/>
-        </w:rPr>
-        <w:t xml:space="preserve">После получения команды при установленном </w:t>
-      </w:r>
-      <w:r>
-        <w:rPr>
-          <w:rStyle w:val="a9"/>
-          <w:i w:val="0"/>
-          <w:lang w:val="en-US"/>
-        </w:rPr>
-        <w:t>delay</w:t>
-      </w:r>
-      <w:r>
-        <w:rPr>
-          <w:rStyle w:val="a9"/>
-          <w:i w:val="0"/>
-        </w:rPr>
-        <w:t xml:space="preserve"> </w:t>
-      </w:r>
-      <w:r>
-        <w:rPr>
-          <w:rStyle w:val="a9"/>
-          <w:i w:val="0"/>
-        </w:rPr>
-        <w:t xml:space="preserve">выход не меняет своего состояния </w:t>
-      </w:r>
-      <w:r>
-        <w:rPr>
-          <w:rStyle w:val="a9"/>
-          <w:i w:val="0"/>
-          <w:lang w:val="en-US"/>
-        </w:rPr>
-        <w:t>delay</w:t>
-      </w:r>
-      <w:r>
-        <w:rPr>
-          <w:rStyle w:val="a9"/>
-          <w:i w:val="0"/>
-        </w:rPr>
-        <w:t xml:space="preserve"> </w:t>
-      </w:r>
-      <w:proofErr w:type="spellStart"/>
-      <w:r>
-        <w:rPr>
-          <w:rStyle w:val="a9"/>
-          <w:i w:val="0"/>
-        </w:rPr>
-        <w:t>мс</w:t>
-      </w:r>
-      <w:proofErr w:type="spellEnd"/>
-      <w:r>
-        <w:rPr>
-          <w:rStyle w:val="a9"/>
-          <w:i w:val="0"/>
-        </w:rPr>
-        <w:t xml:space="preserve">. По прошествии </w:t>
-      </w:r>
-      <w:r>
-        <w:rPr>
-          <w:rStyle w:val="a9"/>
-          <w:i w:val="0"/>
-          <w:lang w:val="en-US"/>
-        </w:rPr>
-        <w:t>delay</w:t>
-      </w:r>
-      <w:r>
-        <w:rPr>
-          <w:rStyle w:val="a9"/>
-          <w:i w:val="0"/>
-        </w:rPr>
-        <w:t xml:space="preserve"> </w:t>
-      </w:r>
-      <w:proofErr w:type="spellStart"/>
-      <w:r>
-        <w:rPr>
-          <w:rStyle w:val="a9"/>
-          <w:i w:val="0"/>
-        </w:rPr>
-        <w:t>мс</w:t>
-      </w:r>
-      <w:proofErr w:type="spellEnd"/>
-      <w:r>
-        <w:rPr>
-          <w:rStyle w:val="a9"/>
-          <w:i w:val="0"/>
-        </w:rPr>
-        <w:t xml:space="preserve"> выход переключается. Обратно вывод переключается по прошествии </w:t>
-      </w:r>
-      <w:r>
-        <w:rPr>
-          <w:rStyle w:val="a9"/>
-          <w:i w:val="0"/>
-          <w:lang w:val="en-US"/>
-        </w:rPr>
-        <w:t>width</w:t>
-      </w:r>
-      <w:r>
-        <w:rPr>
-          <w:rStyle w:val="a9"/>
-          <w:i w:val="0"/>
-        </w:rPr>
-        <w:t xml:space="preserve"> </w:t>
-      </w:r>
-      <w:proofErr w:type="spellStart"/>
-      <w:r>
-        <w:rPr>
-          <w:rStyle w:val="a9"/>
-          <w:i w:val="0"/>
-        </w:rPr>
-        <w:t>мс</w:t>
-      </w:r>
-      <w:proofErr w:type="spellEnd"/>
-      <w:r>
-        <w:rPr>
-          <w:rStyle w:val="a9"/>
-          <w:i w:val="0"/>
-        </w:rPr>
-        <w:t xml:space="preserve">. Минимально достигнутое время переключений 1 </w:t>
-      </w:r>
-      <w:proofErr w:type="spellStart"/>
-      <w:r>
-        <w:rPr>
-          <w:rStyle w:val="a9"/>
-          <w:i w:val="0"/>
-        </w:rPr>
-        <w:t>мс</w:t>
-      </w:r>
-      <w:proofErr w:type="spellEnd"/>
-      <w:r>
-        <w:rPr>
-          <w:rStyle w:val="a9"/>
-          <w:i w:val="0"/>
-        </w:rPr>
-        <w:t xml:space="preserve">. </w:t>
-      </w:r>
-      <w:r>
-        <w:rPr>
-          <w:rStyle w:val="a9"/>
-          <w:i w:val="0"/>
-        </w:rPr>
-        <w:t xml:space="preserve">Если выход включен в режим Импульса, то его не переключить обратно, пока не отработает импульс. Состояние выхода можно переключать командами </w:t>
-      </w:r>
-      <w:r>
-        <w:rPr>
-          <w:rStyle w:val="a9"/>
-          <w:i w:val="0"/>
-          <w:lang w:val="en-US"/>
-        </w:rPr>
-        <w:t xml:space="preserve">PORTS* </w:t>
-      </w:r>
-      <w:r>
-        <w:rPr>
-          <w:rStyle w:val="a9"/>
-          <w:i w:val="0"/>
-        </w:rPr>
-        <w:t xml:space="preserve">и </w:t>
-      </w:r>
-      <w:r>
-        <w:rPr>
-          <w:rStyle w:val="a9"/>
-          <w:i w:val="0"/>
-          <w:lang w:val="en-US"/>
-        </w:rPr>
-        <w:t>RELAY*.</w:t>
+        <w:t>*.</w:t>
       </w:r>
     </w:p>
     <w:p>
@@ -7354,14 +6679,12 @@
       <w:r>
         <w:t>и 1 байт статуса (</w:t>
       </w:r>
-      <w:proofErr w:type="spellStart"/>
       <w:r>
         <w:rPr>
           <w:lang w:val="en-US"/>
         </w:rPr>
         <w:t>PulseError</w:t>
       </w:r>
-      <w:proofErr w:type="spellEnd"/>
       <w:r>
         <w:t>):</w:t>
       </w:r>
@@ -7413,129 +6736,400 @@
           <w:rStyle w:val="a9"/>
           <w:lang w:val="en-US"/>
         </w:rPr>
+        <w:t xml:space="preserve"> Protobuf</w:t>
+      </w:r>
+    </w:p>
+    <w:p>
+      <w:pPr>
+        <w:pStyle w:val="a6"/>
+        <w:rPr>
+          <w:rStyle w:val="a9"/>
+        </w:rPr>
+      </w:pPr>
+      <w:r>
+        <w:rPr>
+          <w:rStyle w:val="a9"/>
+          <w:lang w:val="en-US"/>
+        </w:rPr>
+        <w:t>PE</w:t>
+      </w:r>
+      <w:r>
+        <w:rPr>
+          <w:rStyle w:val="a9"/>
+        </w:rPr>
+        <w:t>_</w:t>
+      </w:r>
+      <w:r>
+        <w:rPr>
+          <w:rStyle w:val="a9"/>
+          <w:lang w:val="en-US"/>
+        </w:rPr>
+        <w:t>NO</w:t>
+      </w:r>
+      <w:r>
+        <w:rPr>
+          <w:rStyle w:val="a9"/>
+        </w:rPr>
+        <w:t>_</w:t>
+      </w:r>
+      <w:r>
+        <w:rPr>
+          <w:rStyle w:val="a9"/>
+          <w:lang w:val="en-US"/>
+        </w:rPr>
+        <w:t>RESOURCES</w:t>
+      </w:r>
+      <w:r>
+        <w:rPr>
+          <w:rStyle w:val="a9"/>
+        </w:rPr>
+        <w:t xml:space="preserve"> – </w:t>
+      </w:r>
+      <w:r>
+        <w:rPr>
+          <w:rStyle w:val="a9"/>
+        </w:rPr>
+        <w:t>Закончились свободные ресурсы для импульсных выходов (максимум 5)</w:t>
+      </w:r>
+    </w:p>
+    <w:p>
+      <w:pPr>
+        <w:pStyle w:val="a6"/>
+        <w:rPr>
+          <w:rStyle w:val="a9"/>
+          <w:i w:val="0"/>
+        </w:rPr>
+      </w:pPr>
+      <w:r>
+        <w:rPr>
+          <w:rStyle w:val="a9"/>
+          <w:lang w:val="en-US"/>
+        </w:rPr>
+        <w:t>PE</w:t>
+      </w:r>
+      <w:r>
+        <w:rPr>
+          <w:rStyle w:val="a9"/>
+        </w:rPr>
+        <w:t>_</w:t>
+      </w:r>
+      <w:r>
+        <w:rPr>
+          <w:rStyle w:val="a9"/>
+          <w:lang w:val="en-US"/>
+        </w:rPr>
+        <w:t>PIN</w:t>
+      </w:r>
+      <w:r>
+        <w:rPr>
+          <w:rStyle w:val="a9"/>
+        </w:rPr>
+        <w:t>_</w:t>
+      </w:r>
+      <w:r>
+        <w:rPr>
+          <w:rStyle w:val="a9"/>
+          <w:lang w:val="en-US"/>
+        </w:rPr>
+        <w:t>BUSY</w:t>
+      </w:r>
+      <w:r>
+        <w:rPr>
+          <w:rStyle w:val="a9"/>
+        </w:rPr>
+        <w:t xml:space="preserve"> – Заданный вывод уже в режиме Импульс, подождите.</w:t>
+      </w:r>
+    </w:p>
+    <w:p/>
+    <w:p>
+      <w:pPr>
+        <w:pStyle w:val="1"/>
+        <w:rPr>
+          <w:lang w:val="en-US"/>
+        </w:rPr>
+      </w:pPr>
+      <w:r>
+        <w:t>Команда</w:t>
+      </w:r>
+      <w:r>
+        <w:rPr>
+          <w:lang w:val="en-US"/>
+        </w:rPr>
+        <w:t xml:space="preserve"> OUTPUT_ALL_ODRW (0</w:t>
+      </w:r>
+      <w:r>
+        <w:rPr>
+          <w:lang w:val="en-US"/>
+        </w:rPr>
+        <w:t>x54)</w:t>
+      </w:r>
+      <w:r>
+        <w:rPr>
+          <w:lang w:val="en-US"/>
+        </w:rPr>
+        <w:t>, OUTPUT_ALL_SET</w:t>
+      </w:r>
+      <w:r>
+        <w:rPr>
+          <w:lang w:val="en-US"/>
+        </w:rPr>
+        <w:t xml:space="preserve"> (0x55)</w:t>
+      </w:r>
+      <w:r>
+        <w:rPr>
+          <w:lang w:val="en-US"/>
+        </w:rPr>
+        <w:t>, OUTPUT_ALL_RESET</w:t>
+      </w:r>
+      <w:r>
+        <w:rPr>
+          <w:lang w:val="en-US"/>
+        </w:rPr>
+        <w:t xml:space="preserve"> (0x56), </w:t>
+      </w:r>
+      <w:r>
+        <w:rPr>
+          <w:lang w:val="en-US"/>
+        </w:rPr>
+        <w:t>OUTPUT_ALL_TOGGLE</w:t>
+      </w:r>
+      <w:r>
+        <w:rPr>
+          <w:lang w:val="en-US"/>
+        </w:rPr>
+        <w:t>(0x57)</w:t>
+      </w:r>
+    </w:p>
+    <w:p>
+      <w:pPr>
+        <w:pStyle w:val="2"/>
+      </w:pPr>
+      <w:r>
+        <w:t>Описание</w:t>
+      </w:r>
+    </w:p>
+    <w:p>
+      <w:r>
+        <w:t xml:space="preserve">Записать выходное состояние </w:t>
+      </w:r>
+      <w:r>
+        <w:rPr>
+          <w:lang w:val="en-US"/>
+        </w:rPr>
+        <w:t>PORTA</w:t>
+      </w:r>
+      <w:r>
+        <w:t xml:space="preserve">, </w:t>
+      </w:r>
+      <w:r>
+        <w:rPr>
+          <w:lang w:val="en-US"/>
+        </w:rPr>
+        <w:t>PORTB</w:t>
+      </w:r>
+      <w:r>
         <w:t xml:space="preserve"> </w:t>
       </w:r>
-      <w:proofErr w:type="spellStart"/>
-      <w:r>
-        <w:rPr>
-          <w:rStyle w:val="a9"/>
-          <w:lang w:val="en-US"/>
-        </w:rPr>
-        <w:t>Protobuf</w:t>
-      </w:r>
-      <w:proofErr w:type="spellEnd"/>
-    </w:p>
-    <w:p>
-      <w:pPr>
-        <w:pStyle w:val="a6"/>
-        <w:rPr>
-          <w:rStyle w:val="a9"/>
-        </w:rPr>
-      </w:pPr>
-      <w:r>
-        <w:rPr>
-          <w:rStyle w:val="a9"/>
-          <w:lang w:val="en-US"/>
-        </w:rPr>
-        <w:t>PE</w:t>
-      </w:r>
-      <w:r>
-        <w:rPr>
-          <w:rStyle w:val="a9"/>
-        </w:rPr>
+      <w:r>
+        <w:t xml:space="preserve">и </w:t>
+      </w:r>
+      <w:r>
+        <w:rPr>
+          <w:lang w:val="en-US"/>
+        </w:rPr>
+        <w:t>Relays</w:t>
+      </w:r>
+      <w:r>
+        <w:t xml:space="preserve">. </w:t>
+      </w:r>
+      <w:r>
+        <w:t>По сути</w:t>
+      </w:r>
+      <w:r>
+        <w:t>,</w:t>
+      </w:r>
+      <w:r>
+        <w:t xml:space="preserve"> соединение команд </w:t>
+      </w:r>
+      <w:r>
+        <w:rPr>
+          <w:lang w:val="en-US"/>
+        </w:rPr>
+        <w:t>PORTS</w:t>
+      </w:r>
+      <w:r>
+        <w:t xml:space="preserve">* </w:t>
+      </w:r>
+      <w:r>
+        <w:t xml:space="preserve">и </w:t>
+      </w:r>
+      <w:r>
+        <w:t xml:space="preserve"> </w:t>
+      </w:r>
+      <w:r>
+        <w:rPr>
+          <w:lang w:val="en-US"/>
+        </w:rPr>
+        <w:t>RELAYS</w:t>
+      </w:r>
+      <w:r>
+        <w:t xml:space="preserve">* </w:t>
+      </w:r>
+      <w:r>
+        <w:t>в одну.</w:t>
+      </w:r>
+    </w:p>
+    <w:p>
+      <w:r>
+        <w:t>*_</w:t>
+      </w:r>
+      <w:r>
+        <w:rPr>
+          <w:lang w:val="en-US"/>
+        </w:rPr>
+        <w:t>ODRW</w:t>
+      </w:r>
+      <w:r>
+        <w:t xml:space="preserve"> – </w:t>
+      </w:r>
+      <w:r>
+        <w:t>установка значения; _</w:t>
+      </w:r>
+      <w:r>
+        <w:rPr>
+          <w:lang w:val="en-US"/>
+        </w:rPr>
+        <w:t>SET</w:t>
+      </w:r>
+      <w:r>
+        <w:t xml:space="preserve"> – </w:t>
+      </w:r>
+      <w:r>
+        <w:t xml:space="preserve">установка в 1; </w:t>
+      </w:r>
+      <w:r>
         <w:t>_</w:t>
       </w:r>
       <w:r>
         <w:rPr>
-          <w:rStyle w:val="a9"/>
-          <w:lang w:val="en-US"/>
-        </w:rPr>
-        <w:t>NO</w:t>
-      </w:r>
-      <w:r>
-        <w:rPr>
-          <w:rStyle w:val="a9"/>
-        </w:rPr>
+          <w:lang w:val="en-US"/>
+        </w:rPr>
+        <w:t>RESET</w:t>
+      </w:r>
+      <w:r>
+        <w:t xml:space="preserve"> </w:t>
+      </w:r>
+      <w:r>
+        <w:t>–</w:t>
+      </w:r>
+      <w:r>
+        <w:t xml:space="preserve"> </w:t>
+      </w:r>
+      <w:r>
+        <w:t xml:space="preserve">установка в 0; </w:t>
+      </w:r>
+      <w:r>
         <w:t>_</w:t>
       </w:r>
       <w:r>
         <w:rPr>
-          <w:rStyle w:val="a9"/>
-          <w:lang w:val="en-US"/>
-        </w:rPr>
-        <w:t>RESOURCES</w:t>
-      </w:r>
-      <w:r>
-        <w:rPr>
-          <w:rStyle w:val="a9"/>
-        </w:rPr>
-        <w:t xml:space="preserve"> – </w:t>
-      </w:r>
-      <w:r>
-        <w:rPr>
-          <w:rStyle w:val="a9"/>
-        </w:rPr>
-        <w:t>Закончились свободные ресурсы для импульсных выходов (максимум 5)</w:t>
-      </w:r>
-    </w:p>
-    <w:p>
-      <w:pPr>
-        <w:pStyle w:val="a6"/>
-        <w:rPr>
-          <w:rStyle w:val="a9"/>
-          <w:i w:val="0"/>
-        </w:rPr>
-      </w:pPr>
-      <w:r>
-        <w:rPr>
-          <w:rStyle w:val="a9"/>
-          <w:lang w:val="en-US"/>
-        </w:rPr>
-        <w:t>PE</w:t>
-      </w:r>
-      <w:r>
-        <w:rPr>
-          <w:rStyle w:val="a9"/>
-        </w:rPr>
-        <w:t>_</w:t>
-      </w:r>
-      <w:r>
-        <w:rPr>
-          <w:rStyle w:val="a9"/>
-          <w:lang w:val="en-US"/>
-        </w:rPr>
-        <w:t>PIN</w:t>
-      </w:r>
-      <w:r>
-        <w:rPr>
-          <w:rStyle w:val="a9"/>
-        </w:rPr>
-        <w:t>_</w:t>
-      </w:r>
-      <w:r>
-        <w:rPr>
-          <w:rStyle w:val="a9"/>
-          <w:lang w:val="en-US"/>
-        </w:rPr>
-        <w:t>BUSY</w:t>
-      </w:r>
-      <w:r>
-        <w:rPr>
-          <w:rStyle w:val="a9"/>
-        </w:rPr>
-        <w:t xml:space="preserve"> – Заданный выв</w:t>
+          <w:lang w:val="en-US"/>
+        </w:rPr>
+        <w:t>TOGGLE</w:t>
+      </w:r>
+      <w:r>
+        <w:t xml:space="preserve"> </w:t>
+      </w:r>
+      <w:r>
+        <w:t>–</w:t>
+      </w:r>
+      <w:r>
+        <w:t xml:space="preserve"> </w:t>
+      </w:r>
+      <w:r>
+        <w:t>переключение выхода.</w:t>
+      </w:r>
+    </w:p>
+    <w:p>
+      <w:pPr>
+        <w:pStyle w:val="2"/>
+      </w:pPr>
+      <w:r>
+        <w:t>Запрос</w:t>
+      </w:r>
+    </w:p>
+    <w:p>
+      <w:r>
+        <w:t>C0 82 54 04 01 02 00 84 61</w:t>
+      </w:r>
+    </w:p>
+    <w:p>
+      <w:r>
+        <w:rPr>
+          <w:lang w:val="en-US"/>
+        </w:rPr>
+        <w:t xml:space="preserve">4 </w:t>
+      </w:r>
+      <w:r>
+        <w:t>значащих</w:t>
+      </w:r>
+      <w:r>
+        <w:rPr>
+          <w:lang w:val="en-US"/>
+        </w:rPr>
+        <w:t xml:space="preserve"> </w:t>
+      </w:r>
+      <w:r>
+        <w:t>байта</w:t>
+      </w:r>
+      <w:r>
+        <w:rPr>
+          <w:lang w:val="en-US"/>
+        </w:rPr>
+        <w:t xml:space="preserve"> (01 02 00 84). </w:t>
+      </w:r>
+      <w:r>
+        <w:t xml:space="preserve">01 – </w:t>
+      </w:r>
+      <w:r>
+        <w:rPr>
+          <w:lang w:val="en-US"/>
+        </w:rPr>
+        <w:t>PORTA</w:t>
+      </w:r>
+      <w:r>
+        <w:t xml:space="preserve">, 02 – </w:t>
+      </w:r>
+      <w:r>
+        <w:rPr>
+          <w:lang w:val="en-US"/>
+        </w:rPr>
+        <w:t>PORTB</w:t>
+      </w:r>
+      <w:r>
+        <w:t xml:space="preserve">, 0084 – </w:t>
+      </w:r>
+      <w:r>
+        <w:rPr>
+          <w:lang w:val="en-US"/>
+        </w:rPr>
+        <w:t>RELAYS</w:t>
+      </w:r>
+      <w:r>
+        <w:t xml:space="preserve">. </w:t>
+      </w:r>
+      <w:r>
+        <w:t>Позиции байт такие же</w:t>
+      </w:r>
+      <w:r>
+        <w:t xml:space="preserve"> </w:t>
+      </w:r>
+      <w:r>
+        <w:t>как в материнских командах.</w:t>
       </w:r>
       <w:bookmarkStart w:id="20" w:name="_GoBack"/>
       <w:bookmarkEnd w:id="20"/>
-      <w:r>
-        <w:rPr>
-          <w:rStyle w:val="a9"/>
-        </w:rPr>
-        <w:t>од уже в режиме Импульс, подождите.</w:t>
-      </w:r>
-    </w:p>
-    <w:p/>
-    <w:p/>
+    </w:p>
     <w:sectPr>
       <w:pgSz w:w="11906" w:h="16838"/>
       <w:pgMar w:top="1134" w:right="850" w:bottom="426" w:left="1701" w:header="708" w:footer="708" w:gutter="0"/>
@@ -7547,7 +7141,7 @@
 </file>
 
 <file path=word/numbering.xml><?xml version="1.0" encoding="utf-8"?>
-<w:numbering xmlns:wpc="http://schemas.microsoft.com/office/word/2010/wordprocessingCanvas" xmlns:mc="http://schemas.openxmlformats.org/markup-compatibility/2006" xmlns:o="urn:schemas-microsoft-com:office:office" xmlns:r="http://schemas.openxmlformats.org/officeDocument/2006/relationships" xmlns:m="http://schemas.openxmlformats.org/officeDocument/2006/math" xmlns:v="urn:schemas-microsoft-com:vml" xmlns:wp14="http://schemas.microsoft.com/office/word/2010/wordprocessingDrawing" xmlns:wp="http://schemas.openxmlformats.org/drawingml/2006/wordprocessingDrawing" xmlns:w10="urn:schemas-microsoft-com:office:word" xmlns:w="http://schemas.openxmlformats.org/wordprocessingml/2006/main" xmlns:w14="http://schemas.microsoft.com/office/word/2010/wordml" xmlns:w15="http://schemas.microsoft.com/office/word/2012/wordml" xmlns:wpg="http://schemas.microsoft.com/office/word/2010/wordprocessingGroup" xmlns:wpi="http://schemas.microsoft.com/office/word/2010/wordprocessingInk" xmlns:wne="http://schemas.microsoft.com/office/word/2006/wordml" xmlns:wps="http://schemas.microsoft.com/office/word/2010/wordprocessingShape" mc:Ignorable="w14 w15 wp14">
+<w:numbering xmlns:wpc="http://schemas.microsoft.com/office/word/2010/wordprocessingCanvas" xmlns:mc="http://schemas.openxmlformats.org/markup-compatibility/2006" xmlns:o="urn:schemas-microsoft-com:office:office" xmlns:r="http://schemas.openxmlformats.org/officeDocument/2006/relationships" xmlns:m="http://schemas.openxmlformats.org/officeDocument/2006/math" xmlns:v="urn:schemas-microsoft-com:vml" xmlns:wp14="http://schemas.microsoft.com/office/word/2010/wordprocessingDrawing" xmlns:wp="http://schemas.openxmlformats.org/drawingml/2006/wordprocessingDrawing" xmlns:w10="urn:schemas-microsoft-com:office:word" xmlns:w="http://schemas.openxmlformats.org/wordprocessingml/2006/main" xmlns:w14="http://schemas.microsoft.com/office/word/2010/wordml" xmlns:wpg="http://schemas.microsoft.com/office/word/2010/wordprocessingGroup" xmlns:wpi="http://schemas.microsoft.com/office/word/2010/wordprocessingInk" xmlns:wne="http://schemas.microsoft.com/office/word/2006/wordml" xmlns:wps="http://schemas.microsoft.com/office/word/2010/wordprocessingShape" mc:Ignorable="w14 wp14">
   <w:abstractNum w:abstractNumId="0">
     <w:nsid w:val="541D1E02"/>
     <w:multiLevelType w:val="hybridMultilevel"/>
@@ -8060,7 +7654,7 @@
 </file>
 
 <file path=word/styles.xml><?xml version="1.0" encoding="utf-8"?>
-<w:styles xmlns:mc="http://schemas.openxmlformats.org/markup-compatibility/2006" xmlns:r="http://schemas.openxmlformats.org/officeDocument/2006/relationships" xmlns:w="http://schemas.openxmlformats.org/wordprocessingml/2006/main" xmlns:w14="http://schemas.microsoft.com/office/word/2010/wordml" xmlns:w15="http://schemas.microsoft.com/office/word/2012/wordml" mc:Ignorable="w14 w15">
+<w:styles xmlns:mc="http://schemas.openxmlformats.org/markup-compatibility/2006" xmlns:r="http://schemas.openxmlformats.org/officeDocument/2006/relationships" xmlns:w="http://schemas.openxmlformats.org/wordprocessingml/2006/main" xmlns:w14="http://schemas.microsoft.com/office/word/2010/wordml" mc:Ignorable="w14">
   <w:docDefaults>
     <w:rPrDefault>
       <w:rPr>
@@ -8076,378 +7670,495 @@
       </w:pPr>
     </w:pPrDefault>
   </w:docDefaults>
-  <w:latentStyles w:defLockedState="0" w:defUIPriority="99" w:defSemiHidden="0" w:defUnhideWhenUsed="0" w:defQFormat="0" w:count="371">
-    <w:lsdException w:name="Normal" w:uiPriority="0" w:qFormat="1"/>
-    <w:lsdException w:name="heading 1" w:uiPriority="9" w:qFormat="1"/>
-    <w:lsdException w:name="heading 2" w:semiHidden="1" w:uiPriority="9" w:unhideWhenUsed="1" w:qFormat="1"/>
-    <w:lsdException w:name="heading 3" w:semiHidden="1" w:uiPriority="9" w:unhideWhenUsed="1" w:qFormat="1"/>
-    <w:lsdException w:name="heading 4" w:semiHidden="1" w:uiPriority="9" w:unhideWhenUsed="1" w:qFormat="1"/>
-    <w:lsdException w:name="heading 5" w:semiHidden="1" w:uiPriority="9" w:unhideWhenUsed="1" w:qFormat="1"/>
-    <w:lsdException w:name="heading 6" w:semiHidden="1" w:uiPriority="9" w:unhideWhenUsed="1" w:qFormat="1"/>
-    <w:lsdException w:name="heading 7" w:semiHidden="1" w:uiPriority="9" w:unhideWhenUsed="1" w:qFormat="1"/>
-    <w:lsdException w:name="heading 8" w:semiHidden="1" w:uiPriority="9" w:unhideWhenUsed="1" w:qFormat="1"/>
-    <w:lsdException w:name="heading 9" w:semiHidden="1" w:uiPriority="9" w:unhideWhenUsed="1" w:qFormat="1"/>
-    <w:lsdException w:name="index 1" w:semiHidden="1" w:unhideWhenUsed="1"/>
-    <w:lsdException w:name="index 2" w:semiHidden="1" w:unhideWhenUsed="1"/>
-    <w:lsdException w:name="index 3" w:semiHidden="1" w:unhideWhenUsed="1"/>
-    <w:lsdException w:name="index 4" w:semiHidden="1" w:unhideWhenUsed="1"/>
-    <w:lsdException w:name="index 5" w:semiHidden="1" w:unhideWhenUsed="1"/>
-    <w:lsdException w:name="index 6" w:semiHidden="1" w:unhideWhenUsed="1"/>
-    <w:lsdException w:name="index 7" w:semiHidden="1" w:unhideWhenUsed="1"/>
-    <w:lsdException w:name="index 8" w:semiHidden="1" w:unhideWhenUsed="1"/>
-    <w:lsdException w:name="index 9" w:semiHidden="1" w:unhideWhenUsed="1"/>
-    <w:lsdException w:name="toc 1" w:semiHidden="1" w:uiPriority="39" w:unhideWhenUsed="1"/>
-    <w:lsdException w:name="toc 2" w:semiHidden="1" w:uiPriority="39" w:unhideWhenUsed="1"/>
-    <w:lsdException w:name="toc 3" w:semiHidden="1" w:uiPriority="39" w:unhideWhenUsed="1"/>
-    <w:lsdException w:name="toc 4" w:semiHidden="1" w:uiPriority="39" w:unhideWhenUsed="1"/>
-    <w:lsdException w:name="toc 5" w:semiHidden="1" w:uiPriority="39" w:unhideWhenUsed="1"/>
-    <w:lsdException w:name="toc 6" w:semiHidden="1" w:uiPriority="39" w:unhideWhenUsed="1"/>
-    <w:lsdException w:name="toc 7" w:semiHidden="1" w:uiPriority="39" w:unhideWhenUsed="1"/>
-    <w:lsdException w:name="toc 8" w:semiHidden="1" w:uiPriority="39" w:unhideWhenUsed="1"/>
-    <w:lsdException w:name="toc 9" w:semiHidden="1" w:uiPriority="39" w:unhideWhenUsed="1"/>
-    <w:lsdException w:name="Normal Indent" w:semiHidden="1" w:unhideWhenUsed="1"/>
-    <w:lsdException w:name="footnote text" w:semiHidden="1" w:unhideWhenUsed="1"/>
-    <w:lsdException w:name="annotation text" w:semiHidden="1" w:unhideWhenUsed="1"/>
-    <w:lsdException w:name="header" w:semiHidden="1" w:unhideWhenUsed="1"/>
-    <w:lsdException w:name="footer" w:semiHidden="1" w:unhideWhenUsed="1"/>
-    <w:lsdException w:name="index heading" w:semiHidden="1" w:unhideWhenUsed="1"/>
-    <w:lsdException w:name="caption" w:semiHidden="1" w:uiPriority="35" w:unhideWhenUsed="1" w:qFormat="1"/>
-    <w:lsdException w:name="table of figures" w:semiHidden="1" w:unhideWhenUsed="1"/>
-    <w:lsdException w:name="envelope address" w:semiHidden="1" w:unhideWhenUsed="1"/>
-    <w:lsdException w:name="envelope return" w:semiHidden="1" w:unhideWhenUsed="1"/>
-    <w:lsdException w:name="footnote reference" w:semiHidden="1" w:unhideWhenUsed="1"/>
-    <w:lsdException w:name="annotation reference" w:semiHidden="1" w:unhideWhenUsed="1"/>
-    <w:lsdException w:name="line number" w:semiHidden="1" w:unhideWhenUsed="1"/>
-    <w:lsdException w:name="page number" w:semiHidden="1" w:unhideWhenUsed="1"/>
-    <w:lsdException w:name="endnote reference" w:semiHidden="1" w:unhideWhenUsed="1"/>
-    <w:lsdException w:name="endnote text" w:semiHidden="1" w:unhideWhenUsed="1"/>
-    <w:lsdException w:name="table of authorities" w:semiHidden="1" w:unhideWhenUsed="1"/>
-    <w:lsdException w:name="macro" w:semiHidden="1" w:unhideWhenUsed="1"/>
-    <w:lsdException w:name="toa heading" w:semiHidden="1" w:unhideWhenUsed="1"/>
-    <w:lsdException w:name="List" w:semiHidden="1" w:unhideWhenUsed="1"/>
-    <w:lsdException w:name="List Bullet" w:semiHidden="1" w:unhideWhenUsed="1"/>
-    <w:lsdException w:name="List Number" w:semiHidden="1" w:unhideWhenUsed="1"/>
-    <w:lsdException w:name="List 2" w:semiHidden="1" w:unhideWhenUsed="1"/>
-    <w:lsdException w:name="List 3" w:semiHidden="1" w:unhideWhenUsed="1"/>
-    <w:lsdException w:name="List 4" w:semiHidden="1" w:unhideWhenUsed="1"/>
-    <w:lsdException w:name="List 5" w:semiHidden="1" w:unhideWhenUsed="1"/>
-    <w:lsdException w:name="List Bullet 2" w:semiHidden="1" w:unhideWhenUsed="1"/>
-    <w:lsdException w:name="List Bullet 3" w:semiHidden="1" w:unhideWhenUsed="1"/>
-    <w:lsdException w:name="List Bullet 4" w:semiHidden="1" w:unhideWhenUsed="1"/>
-    <w:lsdException w:name="List Bullet 5" w:semiHidden="1" w:unhideWhenUsed="1"/>
-    <w:lsdException w:name="List Number 2" w:semiHidden="1" w:unhideWhenUsed="1"/>
-    <w:lsdException w:name="List Number 3" w:semiHidden="1" w:unhideWhenUsed="1"/>
-    <w:lsdException w:name="List Number 4" w:semiHidden="1" w:unhideWhenUsed="1"/>
-    <w:lsdException w:name="List Number 5" w:semiHidden="1" w:unhideWhenUsed="1"/>
-    <w:lsdException w:name="Title" w:uiPriority="10" w:qFormat="1"/>
-    <w:lsdException w:name="Closing" w:semiHidden="1" w:unhideWhenUsed="1"/>
-    <w:lsdException w:name="Signature" w:semiHidden="1" w:unhideWhenUsed="1"/>
-    <w:lsdException w:name="Default Paragraph Font" w:semiHidden="1" w:uiPriority="1" w:unhideWhenUsed="1"/>
-    <w:lsdException w:name="Body Text" w:semiHidden="1" w:unhideWhenUsed="1"/>
-    <w:lsdException w:name="Body Text Indent" w:semiHidden="1" w:unhideWhenUsed="1"/>
-    <w:lsdException w:name="List Continue" w:semiHidden="1" w:unhideWhenUsed="1"/>
-    <w:lsdException w:name="List Continue 2" w:semiHidden="1" w:unhideWhenUsed="1"/>
-    <w:lsdException w:name="List Continue 3" w:semiHidden="1" w:unhideWhenUsed="1"/>
-    <w:lsdException w:name="List Continue 4" w:semiHidden="1" w:unhideWhenUsed="1"/>
-    <w:lsdException w:name="List Continue 5" w:semiHidden="1" w:unhideWhenUsed="1"/>
-    <w:lsdException w:name="Message Header" w:semiHidden="1" w:unhideWhenUsed="1"/>
-    <w:lsdException w:name="Subtitle" w:uiPriority="11" w:qFormat="1"/>
-    <w:lsdException w:name="Salutation" w:semiHidden="1" w:unhideWhenUsed="1"/>
-    <w:lsdException w:name="Date" w:semiHidden="1" w:unhideWhenUsed="1"/>
-    <w:lsdException w:name="Body Text First Indent" w:semiHidden="1" w:unhideWhenUsed="1"/>
-    <w:lsdException w:name="Body Text First Indent 2" w:semiHidden="1" w:unhideWhenUsed="1"/>
-    <w:lsdException w:name="Note Heading" w:semiHidden="1" w:unhideWhenUsed="1"/>
-    <w:lsdException w:name="Body Text 2" w:semiHidden="1" w:unhideWhenUsed="1"/>
-    <w:lsdException w:name="Body Text 3" w:semiHidden="1" w:unhideWhenUsed="1"/>
-    <w:lsdException w:name="Body Text Indent 2" w:semiHidden="1" w:unhideWhenUsed="1"/>
-    <w:lsdException w:name="Body Text Indent 3" w:semiHidden="1" w:unhideWhenUsed="1"/>
-    <w:lsdException w:name="Block Text" w:semiHidden="1" w:unhideWhenUsed="1"/>
-    <w:lsdException w:name="Hyperlink" w:semiHidden="1" w:unhideWhenUsed="1"/>
-    <w:lsdException w:name="FollowedHyperlink" w:semiHidden="1" w:unhideWhenUsed="1"/>
-    <w:lsdException w:name="Strong" w:uiPriority="22" w:qFormat="1"/>
-    <w:lsdException w:name="Emphasis" w:uiPriority="20" w:qFormat="1"/>
-    <w:lsdException w:name="Document Map" w:semiHidden="1" w:unhideWhenUsed="1"/>
-    <w:lsdException w:name="Plain Text" w:semiHidden="1" w:unhideWhenUsed="1"/>
-    <w:lsdException w:name="E-mail Signature" w:semiHidden="1" w:unhideWhenUsed="1"/>
-    <w:lsdException w:name="HTML Top of Form" w:semiHidden="1" w:unhideWhenUsed="1"/>
-    <w:lsdException w:name="HTML Bottom of Form" w:semiHidden="1" w:unhideWhenUsed="1"/>
-    <w:lsdException w:name="Normal (Web)" w:semiHidden="1" w:unhideWhenUsed="1"/>
-    <w:lsdException w:name="HTML Acronym" w:semiHidden="1" w:unhideWhenUsed="1"/>
-    <w:lsdException w:name="HTML Address" w:semiHidden="1" w:unhideWhenUsed="1"/>
-    <w:lsdException w:name="HTML Cite" w:semiHidden="1" w:unhideWhenUsed="1"/>
-    <w:lsdException w:name="HTML Code" w:semiHidden="1" w:unhideWhenUsed="1"/>
-    <w:lsdException w:name="HTML Definition" w:semiHidden="1" w:unhideWhenUsed="1"/>
-    <w:lsdException w:name="HTML Keyboard" w:semiHidden="1" w:unhideWhenUsed="1"/>
-    <w:lsdException w:name="HTML Preformatted" w:semiHidden="1" w:unhideWhenUsed="1"/>
-    <w:lsdException w:name="HTML Sample" w:semiHidden="1" w:unhideWhenUsed="1"/>
-    <w:lsdException w:name="HTML Typewriter" w:semiHidden="1" w:unhideWhenUsed="1"/>
-    <w:lsdException w:name="HTML Variable" w:semiHidden="1" w:unhideWhenUsed="1"/>
-    <w:lsdException w:name="Normal Table" w:semiHidden="1" w:unhideWhenUsed="1"/>
-    <w:lsdException w:name="annotation subject" w:semiHidden="1" w:unhideWhenUsed="1"/>
-    <w:lsdException w:name="No List" w:semiHidden="1" w:unhideWhenUsed="1"/>
-    <w:lsdException w:name="Outline List 1" w:semiHidden="1" w:unhideWhenUsed="1"/>
-    <w:lsdException w:name="Outline List 2" w:semiHidden="1" w:unhideWhenUsed="1"/>
-    <w:lsdException w:name="Outline List 3" w:semiHidden="1" w:unhideWhenUsed="1"/>
-    <w:lsdException w:name="Table Simple 1" w:semiHidden="1" w:unhideWhenUsed="1"/>
-    <w:lsdException w:name="Table Simple 2" w:semiHidden="1" w:unhideWhenUsed="1"/>
-    <w:lsdException w:name="Table Simple 3" w:semiHidden="1" w:unhideWhenUsed="1"/>
-    <w:lsdException w:name="Table Classic 1" w:semiHidden="1" w:unhideWhenUsed="1"/>
-    <w:lsdException w:name="Table Classic 2" w:semiHidden="1" w:unhideWhenUsed="1"/>
-    <w:lsdException w:name="Table Classic 3" w:semiHidden="1" w:unhideWhenUsed="1"/>
-    <w:lsdException w:name="Table Classic 4" w:semiHidden="1" w:unhideWhenUsed="1"/>
-    <w:lsdException w:name="Table Colorful 1" w:semiHidden="1" w:unhideWhenUsed="1"/>
-    <w:lsdException w:name="Table Colorful 2" w:semiHidden="1" w:unhideWhenUsed="1"/>
-    <w:lsdException w:name="Table Colorful 3" w:semiHidden="1" w:unhideWhenUsed="1"/>
-    <w:lsdException w:name="Table Columns 1" w:semiHidden="1" w:unhideWhenUsed="1"/>
-    <w:lsdException w:name="Table Columns 2" w:semiHidden="1" w:unhideWhenUsed="1"/>
-    <w:lsdException w:name="Table Columns 3" w:semiHidden="1" w:unhideWhenUsed="1"/>
-    <w:lsdException w:name="Table Columns 4" w:semiHidden="1" w:unhideWhenUsed="1"/>
-    <w:lsdException w:name="Table Columns 5" w:semiHidden="1" w:unhideWhenUsed="1"/>
-    <w:lsdException w:name="Table Grid 1" w:semiHidden="1" w:unhideWhenUsed="1"/>
-    <w:lsdException w:name="Table Grid 2" w:semiHidden="1" w:unhideWhenUsed="1"/>
-    <w:lsdException w:name="Table Grid 3" w:semiHidden="1" w:unhideWhenUsed="1"/>
-    <w:lsdException w:name="Table Grid 4" w:semiHidden="1" w:unhideWhenUsed="1"/>
-    <w:lsdException w:name="Table Grid 5" w:semiHidden="1" w:unhideWhenUsed="1"/>
-    <w:lsdException w:name="Table Grid 6" w:semiHidden="1" w:unhideWhenUsed="1"/>
-    <w:lsdException w:name="Table Grid 7" w:semiHidden="1" w:unhideWhenUsed="1"/>
-    <w:lsdException w:name="Table Grid 8" w:semiHidden="1" w:unhideWhenUsed="1"/>
-    <w:lsdException w:name="Table List 1" w:semiHidden="1" w:unhideWhenUsed="1"/>
-    <w:lsdException w:name="Table List 2" w:semiHidden="1" w:unhideWhenUsed="1"/>
-    <w:lsdException w:name="Table List 3" w:semiHidden="1" w:unhideWhenUsed="1"/>
-    <w:lsdException w:name="Table List 4" w:semiHidden="1" w:unhideWhenUsed="1"/>
-    <w:lsdException w:name="Table List 5" w:semiHidden="1" w:unhideWhenUsed="1"/>
-    <w:lsdException w:name="Table List 6" w:semiHidden="1" w:unhideWhenUsed="1"/>
-    <w:lsdException w:name="Table List 7" w:semiHidden="1" w:unhideWhenUsed="1"/>
-    <w:lsdException w:name="Table List 8" w:semiHidden="1" w:unhideWhenUsed="1"/>
-    <w:lsdException w:name="Table 3D effects 1" w:semiHidden="1" w:unhideWhenUsed="1"/>
-    <w:lsdException w:name="Table 3D effects 2" w:semiHidden="1" w:unhideWhenUsed="1"/>
-    <w:lsdException w:name="Table 3D effects 3" w:semiHidden="1" w:unhideWhenUsed="1"/>
-    <w:lsdException w:name="Table Contemporary" w:semiHidden="1" w:unhideWhenUsed="1"/>
-    <w:lsdException w:name="Table Elegant" w:semiHidden="1" w:unhideWhenUsed="1"/>
-    <w:lsdException w:name="Table Professional" w:semiHidden="1" w:unhideWhenUsed="1"/>
-    <w:lsdException w:name="Table Subtle 1" w:semiHidden="1" w:unhideWhenUsed="1"/>
-    <w:lsdException w:name="Table Subtle 2" w:semiHidden="1" w:unhideWhenUsed="1"/>
-    <w:lsdException w:name="Table Web 1" w:semiHidden="1" w:unhideWhenUsed="1"/>
-    <w:lsdException w:name="Table Web 2" w:semiHidden="1" w:unhideWhenUsed="1"/>
-    <w:lsdException w:name="Table Web 3" w:semiHidden="1" w:unhideWhenUsed="1"/>
-    <w:lsdException w:name="Balloon Text" w:semiHidden="1" w:unhideWhenUsed="1"/>
-    <w:lsdException w:name="Table Grid" w:uiPriority="39"/>
-    <w:lsdException w:name="Table Theme" w:semiHidden="1" w:unhideWhenUsed="1"/>
-    <w:lsdException w:name="Placeholder Text" w:semiHidden="1"/>
-    <w:lsdException w:name="No Spacing" w:uiPriority="1" w:qFormat="1"/>
-    <w:lsdException w:name="Light Shading" w:uiPriority="60"/>
-    <w:lsdException w:name="Light List" w:uiPriority="61"/>
-    <w:lsdException w:name="Light Grid" w:uiPriority="62"/>
-    <w:lsdException w:name="Medium Shading 1" w:uiPriority="63"/>
-    <w:lsdException w:name="Medium Shading 2" w:uiPriority="64"/>
-    <w:lsdException w:name="Medium List 1" w:uiPriority="65"/>
-    <w:lsdException w:name="Medium List 2" w:uiPriority="66"/>
-    <w:lsdException w:name="Medium Grid 1" w:uiPriority="67"/>
-    <w:lsdException w:name="Medium Grid 2" w:uiPriority="68"/>
-    <w:lsdException w:name="Medium Grid 3" w:uiPriority="69"/>
-    <w:lsdException w:name="Dark List" w:uiPriority="70"/>
-    <w:lsdException w:name="Colorful Shading" w:uiPriority="71"/>
-    <w:lsdException w:name="Colorful List" w:uiPriority="72"/>
-    <w:lsdException w:name="Colorful Grid" w:uiPriority="73"/>
-    <w:lsdException w:name="Light Shading Accent 1" w:uiPriority="60"/>
-    <w:lsdException w:name="Light List Accent 1" w:uiPriority="61"/>
-    <w:lsdException w:name="Light Grid Accent 1" w:uiPriority="62"/>
-    <w:lsdException w:name="Medium Shading 1 Accent 1" w:uiPriority="63"/>
-    <w:lsdException w:name="Medium Shading 2 Accent 1" w:uiPriority="64"/>
-    <w:lsdException w:name="Medium List 1 Accent 1" w:uiPriority="65"/>
-    <w:lsdException w:name="Revision" w:semiHidden="1"/>
-    <w:lsdException w:name="List Paragraph" w:uiPriority="34" w:qFormat="1"/>
-    <w:lsdException w:name="Quote" w:uiPriority="29" w:qFormat="1"/>
-    <w:lsdException w:name="Intense Quote" w:uiPriority="30" w:qFormat="1"/>
-    <w:lsdException w:name="Medium List 2 Accent 1" w:uiPriority="66"/>
-    <w:lsdException w:name="Medium Grid 1 Accent 1" w:uiPriority="67"/>
-    <w:lsdException w:name="Medium Grid 2 Accent 1" w:uiPriority="68"/>
-    <w:lsdException w:name="Medium Grid 3 Accent 1" w:uiPriority="69"/>
-    <w:lsdException w:name="Dark List Accent 1" w:uiPriority="70"/>
-    <w:lsdException w:name="Colorful Shading Accent 1" w:uiPriority="71"/>
-    <w:lsdException w:name="Colorful List Accent 1" w:uiPriority="72"/>
-    <w:lsdException w:name="Colorful Grid Accent 1" w:uiPriority="73"/>
-    <w:lsdException w:name="Light Shading Accent 2" w:uiPriority="60"/>
-    <w:lsdException w:name="Light List Accent 2" w:uiPriority="61"/>
-    <w:lsdException w:name="Light Grid Accent 2" w:uiPriority="62"/>
-    <w:lsdException w:name="Medium Shading 1 Accent 2" w:uiPriority="63"/>
-    <w:lsdException w:name="Medium Shading 2 Accent 2" w:uiPriority="64"/>
-    <w:lsdException w:name="Medium List 1 Accent 2" w:uiPriority="65"/>
-    <w:lsdException w:name="Medium List 2 Accent 2" w:uiPriority="66"/>
-    <w:lsdException w:name="Medium Grid 1 Accent 2" w:uiPriority="67"/>
-    <w:lsdException w:name="Medium Grid 2 Accent 2" w:uiPriority="68"/>
-    <w:lsdException w:name="Medium Grid 3 Accent 2" w:uiPriority="69"/>
-    <w:lsdException w:name="Dark List Accent 2" w:uiPriority="70"/>
-    <w:lsdException w:name="Colorful Shading Accent 2" w:uiPriority="71"/>
-    <w:lsdException w:name="Colorful List Accent 2" w:uiPriority="72"/>
-    <w:lsdException w:name="Colorful Grid Accent 2" w:uiPriority="73"/>
-    <w:lsdException w:name="Light Shading Accent 3" w:uiPriority="60"/>
-    <w:lsdException w:name="Light List Accent 3" w:uiPriority="61"/>
-    <w:lsdException w:name="Light Grid Accent 3" w:uiPriority="62"/>
-    <w:lsdException w:name="Medium Shading 1 Accent 3" w:uiPriority="63"/>
-    <w:lsdException w:name="Medium Shading 2 Accent 3" w:uiPriority="64"/>
-    <w:lsdException w:name="Medium List 1 Accent 3" w:uiPriority="65"/>
-    <w:lsdException w:name="Medium List 2 Accent 3" w:uiPriority="66"/>
-    <w:lsdException w:name="Medium Grid 1 Accent 3" w:uiPriority="67"/>
-    <w:lsdException w:name="Medium Grid 2 Accent 3" w:uiPriority="68"/>
-    <w:lsdException w:name="Medium Grid 3 Accent 3" w:uiPriority="69"/>
-    <w:lsdException w:name="Dark List Accent 3" w:uiPriority="70"/>
-    <w:lsdException w:name="Colorful Shading Accent 3" w:uiPriority="71"/>
-    <w:lsdException w:name="Colorful List Accent 3" w:uiPriority="72"/>
-    <w:lsdException w:name="Colorful Grid Accent 3" w:uiPriority="73"/>
-    <w:lsdException w:name="Light Shading Accent 4" w:uiPriority="60"/>
-    <w:lsdException w:name="Light List Accent 4" w:uiPriority="61"/>
-    <w:lsdException w:name="Light Grid Accent 4" w:uiPriority="62"/>
-    <w:lsdException w:name="Medium Shading 1 Accent 4" w:uiPriority="63"/>
-    <w:lsdException w:name="Medium Shading 2 Accent 4" w:uiPriority="64"/>
-    <w:lsdException w:name="Medium List 1 Accent 4" w:uiPriority="65"/>
-    <w:lsdException w:name="Medium List 2 Accent 4" w:uiPriority="66"/>
-    <w:lsdException w:name="Medium Grid 1 Accent 4" w:uiPriority="67"/>
-    <w:lsdException w:name="Medium Grid 2 Accent 4" w:uiPriority="68"/>
-    <w:lsdException w:name="Medium Grid 3 Accent 4" w:uiPriority="69"/>
-    <w:lsdException w:name="Dark List Accent 4" w:uiPriority="70"/>
-    <w:lsdException w:name="Colorful Shading Accent 4" w:uiPriority="71"/>
-    <w:lsdException w:name="Colorful List Accent 4" w:uiPriority="72"/>
-    <w:lsdException w:name="Colorful Grid Accent 4" w:uiPriority="73"/>
-    <w:lsdException w:name="Light Shading Accent 5" w:uiPriority="60"/>
-    <w:lsdException w:name="Light List Accent 5" w:uiPriority="61"/>
-    <w:lsdException w:name="Light Grid Accent 5" w:uiPriority="62"/>
-    <w:lsdException w:name="Medium Shading 1 Accent 5" w:uiPriority="63"/>
-    <w:lsdException w:name="Medium Shading 2 Accent 5" w:uiPriority="64"/>
-    <w:lsdException w:name="Medium List 1 Accent 5" w:uiPriority="65"/>
-    <w:lsdException w:name="Medium List 2 Accent 5" w:uiPriority="66"/>
-    <w:lsdException w:name="Medium Grid 1 Accent 5" w:uiPriority="67"/>
-    <w:lsdException w:name="Medium Grid 2 Accent 5" w:uiPriority="68"/>
-    <w:lsdException w:name="Medium Grid 3 Accent 5" w:uiPriority="69"/>
-    <w:lsdException w:name="Dark List Accent 5" w:uiPriority="70"/>
-    <w:lsdException w:name="Colorful Shading Accent 5" w:uiPriority="71"/>
-    <w:lsdException w:name="Colorful List Accent 5" w:uiPriority="72"/>
-    <w:lsdException w:name="Colorful Grid Accent 5" w:uiPriority="73"/>
-    <w:lsdException w:name="Light Shading Accent 6" w:uiPriority="60"/>
-    <w:lsdException w:name="Light List Accent 6" w:uiPriority="61"/>
-    <w:lsdException w:name="Light Grid Accent 6" w:uiPriority="62"/>
-    <w:lsdException w:name="Medium Shading 1 Accent 6" w:uiPriority="63"/>
-    <w:lsdException w:name="Medium Shading 2 Accent 6" w:uiPriority="64"/>
-    <w:lsdException w:name="Medium List 1 Accent 6" w:uiPriority="65"/>
-    <w:lsdException w:name="Medium List 2 Accent 6" w:uiPriority="66"/>
-    <w:lsdException w:name="Medium Grid 1 Accent 6" w:uiPriority="67"/>
-    <w:lsdException w:name="Medium Grid 2 Accent 6" w:uiPriority="68"/>
-    <w:lsdException w:name="Medium Grid 3 Accent 6" w:uiPriority="69"/>
-    <w:lsdException w:name="Dark List Accent 6" w:uiPriority="70"/>
-    <w:lsdException w:name="Colorful Shading Accent 6" w:uiPriority="71"/>
-    <w:lsdException w:name="Colorful List Accent 6" w:uiPriority="72"/>
-    <w:lsdException w:name="Colorful Grid Accent 6" w:uiPriority="73"/>
-    <w:lsdException w:name="Subtle Emphasis" w:uiPriority="19" w:qFormat="1"/>
-    <w:lsdException w:name="Intense Emphasis" w:uiPriority="21" w:qFormat="1"/>
-    <w:lsdException w:name="Subtle Reference" w:uiPriority="31" w:qFormat="1"/>
-    <w:lsdException w:name="Intense Reference" w:uiPriority="32" w:qFormat="1"/>
-    <w:lsdException w:name="Book Title" w:uiPriority="33" w:qFormat="1"/>
-    <w:lsdException w:name="Bibliography" w:semiHidden="1" w:uiPriority="37" w:unhideWhenUsed="1"/>
-    <w:lsdException w:name="TOC Heading" w:semiHidden="1" w:uiPriority="39" w:unhideWhenUsed="1" w:qFormat="1"/>
-    <w:lsdException w:name="Plain Table 1" w:uiPriority="41"/>
-    <w:lsdException w:name="Plain Table 2" w:uiPriority="42"/>
-    <w:lsdException w:name="Plain Table 3" w:uiPriority="43"/>
-    <w:lsdException w:name="Plain Table 4" w:uiPriority="44"/>
-    <w:lsdException w:name="Plain Table 5" w:uiPriority="45"/>
-    <w:lsdException w:name="Grid Table Light" w:uiPriority="40"/>
-    <w:lsdException w:name="Grid Table 1 Light" w:uiPriority="46"/>
-    <w:lsdException w:name="Grid Table 2" w:uiPriority="47"/>
-    <w:lsdException w:name="Grid Table 3" w:uiPriority="48"/>
-    <w:lsdException w:name="Grid Table 4" w:uiPriority="49"/>
-    <w:lsdException w:name="Grid Table 5 Dark" w:uiPriority="50"/>
-    <w:lsdException w:name="Grid Table 6 Colorful" w:uiPriority="51"/>
-    <w:lsdException w:name="Grid Table 7 Colorful" w:uiPriority="52"/>
-    <w:lsdException w:name="Grid Table 1 Light Accent 1" w:uiPriority="46"/>
-    <w:lsdException w:name="Grid Table 2 Accent 1" w:uiPriority="47"/>
-    <w:lsdException w:name="Grid Table 3 Accent 1" w:uiPriority="48"/>
-    <w:lsdException w:name="Grid Table 4 Accent 1" w:uiPriority="49"/>
-    <w:lsdException w:name="Grid Table 5 Dark Accent 1" w:uiPriority="50"/>
-    <w:lsdException w:name="Grid Table 6 Colorful Accent 1" w:uiPriority="51"/>
-    <w:lsdException w:name="Grid Table 7 Colorful Accent 1" w:uiPriority="52"/>
-    <w:lsdException w:name="Grid Table 1 Light Accent 2" w:uiPriority="46"/>
-    <w:lsdException w:name="Grid Table 2 Accent 2" w:uiPriority="47"/>
-    <w:lsdException w:name="Grid Table 3 Accent 2" w:uiPriority="48"/>
-    <w:lsdException w:name="Grid Table 4 Accent 2" w:uiPriority="49"/>
-    <w:lsdException w:name="Grid Table 5 Dark Accent 2" w:uiPriority="50"/>
-    <w:lsdException w:name="Grid Table 6 Colorful Accent 2" w:uiPriority="51"/>
-    <w:lsdException w:name="Grid Table 7 Colorful Accent 2" w:uiPriority="52"/>
-    <w:lsdException w:name="Grid Table 1 Light Accent 3" w:uiPriority="46"/>
-    <w:lsdException w:name="Grid Table 2 Accent 3" w:uiPriority="47"/>
-    <w:lsdException w:name="Grid Table 3 Accent 3" w:uiPriority="48"/>
-    <w:lsdException w:name="Grid Table 4 Accent 3" w:uiPriority="49"/>
-    <w:lsdException w:name="Grid Table 5 Dark Accent 3" w:uiPriority="50"/>
-    <w:lsdException w:name="Grid Table 6 Colorful Accent 3" w:uiPriority="51"/>
-    <w:lsdException w:name="Grid Table 7 Colorful Accent 3" w:uiPriority="52"/>
-    <w:lsdException w:name="Grid Table 1 Light Accent 4" w:uiPriority="46"/>
-    <w:lsdException w:name="Grid Table 2 Accent 4" w:uiPriority="47"/>
-    <w:lsdException w:name="Grid Table 3 Accent 4" w:uiPriority="48"/>
-    <w:lsdException w:name="Grid Table 4 Accent 4" w:uiPriority="49"/>
-    <w:lsdException w:name="Grid Table 5 Dark Accent 4" w:uiPriority="50"/>
-    <w:lsdException w:name="Grid Table 6 Colorful Accent 4" w:uiPriority="51"/>
-    <w:lsdException w:name="Grid Table 7 Colorful Accent 4" w:uiPriority="52"/>
-    <w:lsdException w:name="Grid Table 1 Light Accent 5" w:uiPriority="46"/>
-    <w:lsdException w:name="Grid Table 2 Accent 5" w:uiPriority="47"/>
-    <w:lsdException w:name="Grid Table 3 Accent 5" w:uiPriority="48"/>
-    <w:lsdException w:name="Grid Table 4 Accent 5" w:uiPriority="49"/>
-    <w:lsdException w:name="Grid Table 5 Dark Accent 5" w:uiPriority="50"/>
-    <w:lsdException w:name="Grid Table 6 Colorful Accent 5" w:uiPriority="51"/>
-    <w:lsdException w:name="Grid Table 7 Colorful Accent 5" w:uiPriority="52"/>
-    <w:lsdException w:name="Grid Table 1 Light Accent 6" w:uiPriority="46"/>
-    <w:lsdException w:name="Grid Table 2 Accent 6" w:uiPriority="47"/>
-    <w:lsdException w:name="Grid Table 3 Accent 6" w:uiPriority="48"/>
-    <w:lsdException w:name="Grid Table 4 Accent 6" w:uiPriority="49"/>
-    <w:lsdException w:name="Grid Table 5 Dark Accent 6" w:uiPriority="50"/>
-    <w:lsdException w:name="Grid Table 6 Colorful Accent 6" w:uiPriority="51"/>
-    <w:lsdException w:name="Grid Table 7 Colorful Accent 6" w:uiPriority="52"/>
-    <w:lsdException w:name="List Table 1 Light" w:uiPriority="46"/>
-    <w:lsdException w:name="List Table 2" w:uiPriority="47"/>
-    <w:lsdException w:name="List Table 3" w:uiPriority="48"/>
-    <w:lsdException w:name="List Table 4" w:uiPriority="49"/>
-    <w:lsdException w:name="List Table 5 Dark" w:uiPriority="50"/>
-    <w:lsdException w:name="List Table 6 Colorful" w:uiPriority="51"/>
-    <w:lsdException w:name="List Table 7 Colorful" w:uiPriority="52"/>
-    <w:lsdException w:name="List Table 1 Light Accent 1" w:uiPriority="46"/>
-    <w:lsdException w:name="List Table 2 Accent 1" w:uiPriority="47"/>
-    <w:lsdException w:name="List Table 3 Accent 1" w:uiPriority="48"/>
-    <w:lsdException w:name="List Table 4 Accent 1" w:uiPriority="49"/>
-    <w:lsdException w:name="List Table 5 Dark Accent 1" w:uiPriority="50"/>
-    <w:lsdException w:name="List Table 6 Colorful Accent 1" w:uiPriority="51"/>
-    <w:lsdException w:name="List Table 7 Colorful Accent 1" w:uiPriority="52"/>
-    <w:lsdException w:name="List Table 1 Light Accent 2" w:uiPriority="46"/>
-    <w:lsdException w:name="List Table 2 Accent 2" w:uiPriority="47"/>
-    <w:lsdException w:name="List Table 3 Accent 2" w:uiPriority="48"/>
-    <w:lsdException w:name="List Table 4 Accent 2" w:uiPriority="49"/>
-    <w:lsdException w:name="List Table 5 Dark Accent 2" w:uiPriority="50"/>
-    <w:lsdException w:name="List Table 6 Colorful Accent 2" w:uiPriority="51"/>
-    <w:lsdException w:name="List Table 7 Colorful Accent 2" w:uiPriority="52"/>
-    <w:lsdException w:name="List Table 1 Light Accent 3" w:uiPriority="46"/>
-    <w:lsdException w:name="List Table 2 Accent 3" w:uiPriority="47"/>
-    <w:lsdException w:name="List Table 3 Accent 3" w:uiPriority="48"/>
-    <w:lsdException w:name="List Table 4 Accent 3" w:uiPriority="49"/>
-    <w:lsdException w:name="List Table 5 Dark Accent 3" w:uiPriority="50"/>
-    <w:lsdException w:name="List Table 6 Colorful Accent 3" w:uiPriority="51"/>
-    <w:lsdException w:name="List Table 7 Colorful Accent 3" w:uiPriority="52"/>
-    <w:lsdException w:name="List Table 1 Light Accent 4" w:uiPriority="46"/>
-    <w:lsdException w:name="List Table 2 Accent 4" w:uiPriority="47"/>
-    <w:lsdException w:name="List Table 3 Accent 4" w:uiPriority="48"/>
-    <w:lsdException w:name="List Table 4 Accent 4" w:uiPriority="49"/>
-    <w:lsdException w:name="List Table 5 Dark Accent 4" w:uiPriority="50"/>
-    <w:lsdException w:name="List Table 6 Colorful Accent 4" w:uiPriority="51"/>
-    <w:lsdException w:name="List Table 7 Colorful Accent 4" w:uiPriority="52"/>
-    <w:lsdException w:name="List Table 1 Light Accent 5" w:uiPriority="46"/>
-    <w:lsdException w:name="List Table 2 Accent 5" w:uiPriority="47"/>
-    <w:lsdException w:name="List Table 3 Accent 5" w:uiPriority="48"/>
-    <w:lsdException w:name="List Table 4 Accent 5" w:uiPriority="49"/>
-    <w:lsdException w:name="List Table 5 Dark Accent 5" w:uiPriority="50"/>
-    <w:lsdException w:name="List Table 6 Colorful Accent 5" w:uiPriority="51"/>
-    <w:lsdException w:name="List Table 7 Colorful Accent 5" w:uiPriority="52"/>
-    <w:lsdException w:name="List Table 1 Light Accent 6" w:uiPriority="46"/>
-    <w:lsdException w:name="List Table 2 Accent 6" w:uiPriority="47"/>
-    <w:lsdException w:name="List Table 3 Accent 6" w:uiPriority="48"/>
-    <w:lsdException w:name="List Table 4 Accent 6" w:uiPriority="49"/>
-    <w:lsdException w:name="List Table 5 Dark Accent 6" w:uiPriority="50"/>
-    <w:lsdException w:name="List Table 6 Colorful Accent 6" w:uiPriority="51"/>
-    <w:lsdException w:name="List Table 7 Colorful Accent 6" w:uiPriority="52"/>
+  <w:latentStyles w:defLockedState="0" w:defUIPriority="99" w:defSemiHidden="1" w:defUnhideWhenUsed="1" w:defQFormat="0" w:count="267">
+    <w:lsdException w:name="Normal" w:semiHidden="0" w:uiPriority="0" w:unhideWhenUsed="0" w:qFormat="1"/>
+    <w:lsdException w:name="heading 1" w:semiHidden="0" w:uiPriority="9" w:unhideWhenUsed="0" w:qFormat="1"/>
+    <w:lsdException w:name="heading 2" w:uiPriority="9" w:qFormat="1"/>
+    <w:lsdException w:name="heading 3" w:uiPriority="9" w:qFormat="1"/>
+    <w:lsdException w:name="heading 4" w:uiPriority="9" w:qFormat="1"/>
+    <w:lsdException w:name="heading 5" w:uiPriority="9" w:qFormat="1"/>
+    <w:lsdException w:name="heading 6" w:uiPriority="9" w:qFormat="1"/>
+    <w:lsdException w:name="heading 7" w:uiPriority="9" w:qFormat="1"/>
+    <w:lsdException w:name="heading 8" w:uiPriority="9" w:qFormat="1"/>
+    <w:lsdException w:name="heading 9" w:uiPriority="9" w:qFormat="1"/>
+    <w:lsdException w:name="toc 1" w:uiPriority="39"/>
+    <w:lsdException w:name="toc 2" w:uiPriority="39"/>
+    <w:lsdException w:name="toc 3" w:uiPriority="39"/>
+    <w:lsdException w:name="toc 4" w:uiPriority="39"/>
+    <w:lsdException w:name="toc 5" w:uiPriority="39"/>
+    <w:lsdException w:name="toc 6" w:uiPriority="39"/>
+    <w:lsdException w:name="toc 7" w:uiPriority="39"/>
+    <w:lsdException w:name="toc 8" w:uiPriority="39"/>
+    <w:lsdException w:name="toc 9" w:uiPriority="39"/>
+    <w:lsdException w:name="caption" w:uiPriority="35" w:qFormat="1"/>
+    <w:lsdException w:name="Title" w:semiHidden="0" w:uiPriority="10" w:unhideWhenUsed="0" w:qFormat="1"/>
+    <w:lsdException w:name="Default Paragraph Font" w:uiPriority="1"/>
+    <w:lsdException w:name="Subtitle" w:semiHidden="0" w:uiPriority="11" w:unhideWhenUsed="0" w:qFormat="1"/>
+    <w:lsdException w:name="Strong" w:semiHidden="0" w:uiPriority="22" w:unhideWhenUsed="0" w:qFormat="1"/>
+    <w:lsdException w:name="Emphasis" w:semiHidden="0" w:uiPriority="20" w:unhideWhenUsed="0" w:qFormat="1"/>
+    <w:lsdException w:name="Table Grid" w:semiHidden="0" w:uiPriority="39" w:unhideWhenUsed="0"/>
+    <w:lsdException w:name="Placeholder Text" w:unhideWhenUsed="0"/>
+    <w:lsdException w:name="No Spacing" w:semiHidden="0" w:uiPriority="1" w:unhideWhenUsed="0" w:qFormat="1"/>
+    <w:lsdException w:name="Light Shading" w:semiHidden="0" w:uiPriority="60" w:unhideWhenUsed="0"/>
+    <w:lsdException w:name="Light List" w:semiHidden="0" w:uiPriority="61" w:unhideWhenUsed="0"/>
+    <w:lsdException w:name="Light Grid" w:semiHidden="0" w:uiPriority="62" w:unhideWhenUsed="0"/>
+    <w:lsdException w:name="Medium Shading 1" w:semiHidden="0" w:uiPriority="63" w:unhideWhenUsed="0"/>
+    <w:lsdException w:name="Medium Shading 2" w:semiHidden="0" w:uiPriority="64" w:unhideWhenUsed="0"/>
+    <w:lsdException w:name="Medium List 1" w:semiHidden="0" w:uiPriority="65" w:unhideWhenUsed="0"/>
+    <w:lsdException w:name="Medium List 2" w:semiHidden="0" w:uiPriority="66" w:unhideWhenUsed="0"/>
+    <w:lsdException w:name="Medium Grid 1" w:semiHidden="0" w:uiPriority="67" w:unhideWhenUsed="0"/>
+    <w:lsdException w:name="Medium Grid 2" w:semiHidden="0" w:uiPriority="68" w:unhideWhenUsed="0"/>
+    <w:lsdException w:name="Medium Grid 3" w:semiHidden="0" w:uiPriority="69" w:unhideWhenUsed="0"/>
+    <w:lsdException w:name="Dark List" w:semiHidden="0" w:uiPriority="70" w:unhideWhenUsed="0"/>
+    <w:lsdException w:name="Colorful Shading" w:semiHidden="0" w:uiPriority="71" w:unhideWhenUsed="0"/>
+    <w:lsdException w:name="Colorful List" w:semiHidden="0" w:uiPriority="72" w:unhideWhenUsed="0"/>
+    <w:lsdException w:name="Colorful Grid" w:semiHidden="0" w:uiPriority="73" w:unhideWhenUsed="0"/>
+    <w:lsdException w:name="Light Shading Accent 1" w:semiHidden="0" w:uiPriority="60" w:unhideWhenUsed="0"/>
+    <w:lsdException w:name="Light List Accent 1" w:semiHidden="0" w:uiPriority="61" w:unhideWhenUsed="0"/>
+    <w:lsdException w:name="Light Grid Accent 1" w:semiHidden="0" w:uiPriority="62" w:unhideWhenUsed="0"/>
+    <w:lsdException w:name="Medium Shading 1 Accent 1" w:semiHidden="0" w:uiPriority="63" w:unhideWhenUsed="0"/>
+    <w:lsdException w:name="Medium Shading 2 Accent 1" w:semiHidden="0" w:uiPriority="64" w:unhideWhenUsed="0"/>
+    <w:lsdException w:name="Medium List 1 Accent 1" w:semiHidden="0" w:uiPriority="65" w:unhideWhenUsed="0"/>
+    <w:lsdException w:name="Revision" w:unhideWhenUsed="0"/>
+    <w:lsdException w:name="List Paragraph" w:semiHidden="0" w:uiPriority="34" w:unhideWhenUsed="0" w:qFormat="1"/>
+    <w:lsdException w:name="Quote" w:semiHidden="0" w:uiPriority="29" w:unhideWhenUsed="0" w:qFormat="1"/>
+    <w:lsdException w:name="Intense Quote" w:semiHidden="0" w:uiPriority="30" w:unhideWhenUsed="0" w:qFormat="1"/>
+    <w:lsdException w:name="Medium List 2 Accent 1" w:semiHidden="0" w:uiPriority="66" w:unhideWhenUsed="0"/>
+    <w:lsdException w:name="Medium Grid 1 Accent 1" w:semiHidden="0" w:uiPriority="67" w:unhideWhenUsed="0"/>
+    <w:lsdException w:name="Medium Grid 2 Accent 1" w:semiHidden="0" w:uiPriority="68" w:unhideWhenUsed="0"/>
+    <w:lsdException w:name="Medium Grid 3 Accent 1" w:semiHidden="0" w:uiPriority="69" w:unhideWhenUsed="0"/>
+    <w:lsdException w:name="Dark List Accent 1" w:semiHidden="0" w:uiPriority="70" w:unhideWhenUsed="0"/>
+    <w:lsdException w:name="Colorful Shading Accent 1" w:semiHidden="0" w:uiPriority="71" w:unhideWhenUsed="0"/>
+    <w:lsdException w:name="Colorful List Accent 1" w:semiHidden="0" w:uiPriority="72" w:unhideWhenUsed="0"/>
+    <w:lsdException w:name="Colorful Grid Accent 1" w:semiHidden="0" w:uiPriority="73" w:unhideWhenUsed="0"/>
+    <w:lsdException w:name="Light Shading Accent 2" w:semiHidden="0" w:uiPriority="60" w:unhideWhenUsed="0"/>
+    <w:lsdException w:name="Light List Accent 2" w:semiHidden="0" w:uiPriority="61" w:unhideWhenUsed="0"/>
+    <w:lsdException w:name="Light Grid Accent 2" w:semiHidden="0" w:uiPriority="62" w:unhideWhenUsed="0"/>
+    <w:lsdException w:name="Medium Shading 1 Accent 2" w:semiHidden="0" w:uiPriority="63" w:unhideWhenUsed="0"/>
+    <w:lsdException w:name="Medium Shading 2 Accent 2" w:semiHidden="0" w:uiPriority="64" w:unhideWhenUsed="0"/>
+    <w:lsdException w:name="Medium List 1 Accent 2" w:semiHidden="0" w:uiPriority="65" w:unhideWhenUsed="0"/>
+    <w:lsdException w:name="Medium List 2 Accent 2" w:semiHidden="0" w:uiPriority="66" w:unhideWhenUsed="0"/>
+    <w:lsdException w:name="Medium Grid 1 Accent 2" w:semiHidden="0" w:uiPriority="67" w:unhideWhenUsed="0"/>
+    <w:lsdException w:name="Medium Grid 2 Accent 2" w:semiHidden="0" w:uiPriority="68" w:unhideWhenUsed="0"/>
+    <w:lsdException w:name="Medium Grid 3 Accent 2" w:semiHidden="0" w:uiPriority="69" w:unhideWhenUsed="0"/>
+    <w:lsdException w:name="Dark List Accent 2" w:semiHidden="0" w:uiPriority="70" w:unhideWhenUsed="0"/>
+    <w:lsdException w:name="Colorful Shading Accent 2" w:semiHidden="0" w:uiPriority="71" w:unhideWhenUsed="0"/>
+    <w:lsdException w:name="Colorful List Accent 2" w:semiHidden="0" w:uiPriority="72" w:unhideWhenUsed="0"/>
+    <w:lsdException w:name="Colorful Grid Accent 2" w:semiHidden="0" w:uiPriority="73" w:unhideWhenUsed="0"/>
+    <w:lsdException w:name="Light Shading Accent 3" w:semiHidden="0" w:uiPriority="60" w:unhideWhenUsed="0"/>
+    <w:lsdException w:name="Light List Accent 3" w:semiHidden="0" w:uiPriority="61" w:unhideWhenUsed="0"/>
+    <w:lsdException w:name="Light Grid Accent 3" w:semiHidden="0" w:uiPriority="62" w:unhideWhenUsed="0"/>
+    <w:lsdException w:name="Medium Shading 1 Accent 3" w:semiHidden="0" w:uiPriority="63" w:unhideWhenUsed="0"/>
+    <w:lsdException w:name="Medium Shading 2 Accent 3" w:semiHidden="0" w:uiPriority="64" w:unhideWhenUsed="0"/>
+    <w:lsdException w:name="Medium List 1 Accent 3" w:semiHidden="0" w:uiPriority="65" w:unhideWhenUsed="0"/>
+    <w:lsdException w:name="Medium List 2 Accent 3" w:semiHidden="0" w:uiPriority="66" w:unhideWhenUsed="0"/>
+    <w:lsdException w:name="Medium Grid 1 Accent 3" w:semiHidden="0" w:uiPriority="67" w:unhideWhenUsed="0"/>
+    <w:lsdException w:name="Medium Grid 2 Accent 3" w:semiHidden="0" w:uiPriority="68" w:unhideWhenUsed="0"/>
+    <w:lsdException w:name="Medium Grid 3 Accent 3" w:semiHidden="0" w:uiPriority="69" w:unhideWhenUsed="0"/>
+    <w:lsdException w:name="Dark List Accent 3" w:semiHidden="0" w:uiPriority="70" w:unhideWhenUsed="0"/>
+    <w:lsdException w:name="Colorful Shading Accent 3" w:semiHidden="0" w:uiPriority="71" w:unhideWhenUsed="0"/>
+    <w:lsdException w:name="Colorful List Accent 3" w:semiHidden="0" w:uiPriority="72" w:unhideWhenUsed="0"/>
+    <w:lsdException w:name="Colorful Grid Accent 3" w:semiHidden="0" w:uiPriority="73" w:unhideWhenUsed="0"/>
+    <w:lsdException w:name="Light Shading Accent 4" w:semiHidden="0" w:uiPriority="60" w:unhideWhenUsed="0"/>
+    <w:lsdException w:name="Light List Accent 4" w:semiHidden="0" w:uiPriority="61" w:unhideWhenUsed="0"/>
+    <w:lsdException w:name="Light Grid Accent 4" w:semiHidden="0" w:uiPriority="62" w:unhideWhenUsed="0"/>
+    <w:lsdException w:name="Medium Shading 1 Accent 4" w:semiHidden="0" w:uiPriority="63" w:unhideWhenUsed="0"/>
+    <w:lsdException w:name="Medium Shading 2 Accent 4" w:semiHidden="0" w:uiPriority="64" w:unhideWhenUsed="0"/>
+    <w:lsdException w:name="Medium List 1 Accent 4" w:semiHidden="0" w:uiPriority="65" w:unhideWhenUsed="0"/>
+    <w:lsdException w:name="Medium List 2 Accent 4" w:semiHidden="0" w:uiPriority="66" w:unhideWhenUsed="0"/>
+    <w:lsdException w:name="Medium Grid 1 Accent 4" w:semiHidden="0" w:uiPriority="67" w:unhideWhenUsed="0"/>
+    <w:lsdException w:name="Medium Grid 2 Accent 4" w:semiHidden="0" w:uiPriority="68" w:unhideWhenUsed="0"/>
+    <w:lsdException w:name="Medium Grid 3 Accent 4" w:semiHidden="0" w:uiPriority="69" w:unhideWhenUsed="0"/>
+    <w:lsdException w:name="Dark List Accent 4" w:semiHidden="0" w:uiPriority="70" w:unhideWhenUsed="0"/>
+    <w:lsdException w:name="Colorful Shading Accent 4" w:semiHidden="0" w:uiPriority="71" w:unhideWhenUsed="0"/>
+    <w:lsdException w:name="Colorful List Accent 4" w:semiHidden="0" w:uiPriority="72" w:unhideWhenUsed="0"/>
+    <w:lsdException w:name="Colorful Grid Accent 4" w:semiHidden="0" w:uiPriority="73" w:unhideWhenUsed="0"/>
+    <w:lsdException w:name="Light Shading Accent 5" w:semiHidden="0" w:uiPriority="60" w:unhideWhenUsed="0"/>
+    <w:lsdException w:name="Light List Accent 5" w:semiHidden="0" w:uiPriority="61" w:unhideWhenUsed="0"/>
+    <w:lsdException w:name="Light Grid Accent 5" w:semiHidden="0" w:uiPriority="62" w:unhideWhenUsed="0"/>
+    <w:lsdException w:name="Medium Shading 1 Accent 5" w:semiHidden="0" w:uiPriority="63" w:unhideWhenUsed="0"/>
+    <w:lsdException w:name="Medium Shading 2 Accent 5" w:semiHidden="0" w:uiPriority="64" w:unhideWhenUsed="0"/>
+    <w:lsdException w:name="Medium List 1 Accent 5" w:semiHidden="0" w:uiPriority="65" w:unhideWhenUsed="0"/>
+    <w:lsdException w:name="Medium List 2 Accent 5" w:semiHidden="0" w:uiPriority="66" w:unhideWhenUsed="0"/>
+    <w:lsdException w:name="Medium Grid 1 Accent 5" w:semiHidden="0" w:uiPriority="67" w:unhideWhenUsed="0"/>
+    <w:lsdException w:name="Medium Grid 2 Accent 5" w:semiHidden="0" w:uiPriority="68" w:unhideWhenUsed="0"/>
+    <w:lsdException w:name="Medium Grid 3 Accent 5" w:semiHidden="0" w:uiPriority="69" w:unhideWhenUsed="0"/>
+    <w:lsdException w:name="Dark List Accent 5" w:semiHidden="0" w:uiPriority="70" w:unhideWhenUsed="0"/>
+    <w:lsdException w:name="Colorful Shading Accent 5" w:semiHidden="0" w:uiPriority="71" w:unhideWhenUsed="0"/>
+    <w:lsdException w:name="Colorful List Accent 5" w:semiHidden="0" w:uiPriority="72" w:unhideWhenUsed="0"/>
+    <w:lsdException w:name="Colorful Grid Accent 5" w:semiHidden="0" w:uiPriority="73" w:unhideWhenUsed="0"/>
+    <w:lsdException w:name="Light Shading Accent 6" w:semiHidden="0" w:uiPriority="60" w:unhideWhenUsed="0"/>
+    <w:lsdException w:name="Light List Accent 6" w:semiHidden="0" w:uiPriority="61" w:unhideWhenUsed="0"/>
+    <w:lsdException w:name="Light Grid Accent 6" w:semiHidden="0" w:uiPriority="62" w:unhideWhenUsed="0"/>
+    <w:lsdException w:name="Medium Shading 1 Accent 6" w:semiHidden="0" w:uiPriority="63" w:unhideWhenUsed="0"/>
+    <w:lsdException w:name="Medium Shading 2 Accent 6" w:semiHidden="0" w:uiPriority="64" w:unhideWhenUsed="0"/>
+    <w:lsdException w:name="Medium List 1 Accent 6" w:semiHidden="0" w:uiPriority="65" w:unhideWhenUsed="0"/>
+    <w:lsdException w:name="Medium List 2 Accent 6" w:semiHidden="0" w:uiPriority="66" w:unhideWhenUsed="0"/>
+    <w:lsdException w:name="Medium Grid 1 Accent 6" w:semiHidden="0" w:uiPriority="67" w:unhideWhenUsed="0"/>
+    <w:lsdException w:name="Medium Grid 2 Accent 6" w:semiHidden="0" w:uiPriority="68" w:unhideWhenUsed="0"/>
+    <w:lsdException w:name="Medium Grid 3 Accent 6" w:semiHidden="0" w:uiPriority="69" w:unhideWhenUsed="0"/>
+    <w:lsdException w:name="Dark List Accent 6" w:semiHidden="0" w:uiPriority="70" w:unhideWhenUsed="0"/>
+    <w:lsdException w:name="Colorful Shading Accent 6" w:semiHidden="0" w:uiPriority="71" w:unhideWhenUsed="0"/>
+    <w:lsdException w:name="Colorful List Accent 6" w:semiHidden="0" w:uiPriority="72" w:unhideWhenUsed="0"/>
+    <w:lsdException w:name="Colorful Grid Accent 6" w:semiHidden="0" w:uiPriority="73" w:unhideWhenUsed="0"/>
+    <w:lsdException w:name="Subtle Emphasis" w:semiHidden="0" w:uiPriority="19" w:unhideWhenUsed="0" w:qFormat="1"/>
+    <w:lsdException w:name="Intense Emphasis" w:semiHidden="0" w:uiPriority="21" w:unhideWhenUsed="0" w:qFormat="1"/>
+    <w:lsdException w:name="Subtle Reference" w:semiHidden="0" w:uiPriority="31" w:unhideWhenUsed="0" w:qFormat="1"/>
+    <w:lsdException w:name="Intense Reference" w:semiHidden="0" w:uiPriority="32" w:unhideWhenUsed="0" w:qFormat="1"/>
+    <w:lsdException w:name="Book Title" w:semiHidden="0" w:uiPriority="33" w:unhideWhenUsed="0" w:qFormat="1"/>
+    <w:lsdException w:name="Bibliography" w:uiPriority="37"/>
+    <w:lsdException w:name="TOC Heading" w:uiPriority="39" w:qFormat="1"/>
+  </w:latentStyles>
+  <w:style w:type="paragraph" w:default="1" w:styleId="a">
+    <w:name w:val="Normal"/>
+    <w:qFormat/>
+  </w:style>
+  <w:style w:type="paragraph" w:styleId="1">
+    <w:name w:val="heading 1"/>
+    <w:basedOn w:val="a"/>
+    <w:next w:val="a"/>
+    <w:link w:val="10"/>
+    <w:uiPriority w:val="9"/>
+    <w:qFormat/>
+    <w:rsid w:val="00EB13FC"/>
+    <w:pPr>
+      <w:keepNext/>
+      <w:keepLines/>
+      <w:spacing w:before="240" w:after="0"/>
+      <w:outlineLvl w:val="0"/>
+    </w:pPr>
+    <w:rPr>
+      <w:rFonts w:asciiTheme="majorHAnsi" w:eastAsiaTheme="majorEastAsia" w:hAnsiTheme="majorHAnsi" w:cstheme="majorBidi"/>
+      <w:color w:val="2E74B5" w:themeColor="accent1" w:themeShade="BF"/>
+      <w:sz w:val="32"/>
+      <w:szCs w:val="32"/>
+    </w:rPr>
+  </w:style>
+  <w:style w:type="paragraph" w:styleId="2">
+    <w:name w:val="heading 2"/>
+    <w:basedOn w:val="a"/>
+    <w:next w:val="a"/>
+    <w:link w:val="20"/>
+    <w:uiPriority w:val="9"/>
+    <w:unhideWhenUsed/>
+    <w:qFormat/>
+    <w:rsid w:val="00EB13FC"/>
+    <w:pPr>
+      <w:keepNext/>
+      <w:keepLines/>
+      <w:spacing w:before="40" w:after="0"/>
+      <w:outlineLvl w:val="1"/>
+    </w:pPr>
+    <w:rPr>
+      <w:rFonts w:asciiTheme="majorHAnsi" w:eastAsiaTheme="majorEastAsia" w:hAnsiTheme="majorHAnsi" w:cstheme="majorBidi"/>
+      <w:color w:val="2E74B5" w:themeColor="accent1" w:themeShade="BF"/>
+      <w:sz w:val="26"/>
+      <w:szCs w:val="26"/>
+    </w:rPr>
+  </w:style>
+  <w:style w:type="character" w:default="1" w:styleId="a0">
+    <w:name w:val="Default Paragraph Font"/>
+    <w:uiPriority w:val="1"/>
+    <w:semiHidden/>
+    <w:unhideWhenUsed/>
+  </w:style>
+  <w:style w:type="table" w:default="1" w:styleId="a1">
+    <w:name w:val="Normal Table"/>
+    <w:uiPriority w:val="99"/>
+    <w:semiHidden/>
+    <w:unhideWhenUsed/>
+    <w:tblPr>
+      <w:tblInd w:w="0" w:type="dxa"/>
+      <w:tblCellMar>
+        <w:top w:w="0" w:type="dxa"/>
+        <w:left w:w="108" w:type="dxa"/>
+        <w:bottom w:w="0" w:type="dxa"/>
+        <w:right w:w="108" w:type="dxa"/>
+      </w:tblCellMar>
+    </w:tblPr>
+  </w:style>
+  <w:style w:type="numbering" w:default="1" w:styleId="a2">
+    <w:name w:val="No List"/>
+    <w:uiPriority w:val="99"/>
+    <w:semiHidden/>
+    <w:unhideWhenUsed/>
+  </w:style>
+  <w:style w:type="table" w:styleId="a3">
+    <w:name w:val="Table Grid"/>
+    <w:basedOn w:val="a1"/>
+    <w:uiPriority w:val="39"/>
+    <w:rsid w:val="0089337D"/>
+    <w:pPr>
+      <w:spacing w:after="0" w:line="240" w:lineRule="auto"/>
+    </w:pPr>
+    <w:tblPr>
+      <w:tblInd w:w="0" w:type="dxa"/>
+      <w:tblBorders>
+        <w:top w:val="single" w:sz="4" w:space="0" w:color="auto"/>
+        <w:left w:val="single" w:sz="4" w:space="0" w:color="auto"/>
+        <w:bottom w:val="single" w:sz="4" w:space="0" w:color="auto"/>
+        <w:right w:val="single" w:sz="4" w:space="0" w:color="auto"/>
+        <w:insideH w:val="single" w:sz="4" w:space="0" w:color="auto"/>
+        <w:insideV w:val="single" w:sz="4" w:space="0" w:color="auto"/>
+      </w:tblBorders>
+      <w:tblCellMar>
+        <w:top w:w="0" w:type="dxa"/>
+        <w:left w:w="108" w:type="dxa"/>
+        <w:bottom w:w="0" w:type="dxa"/>
+        <w:right w:w="108" w:type="dxa"/>
+      </w:tblCellMar>
+    </w:tblPr>
+  </w:style>
+  <w:style w:type="paragraph" w:styleId="a4">
+    <w:name w:val="List Paragraph"/>
+    <w:basedOn w:val="a"/>
+    <w:uiPriority w:val="34"/>
+    <w:qFormat/>
+    <w:rsid w:val="006208DA"/>
+    <w:pPr>
+      <w:ind w:left="720"/>
+      <w:contextualSpacing/>
+    </w:pPr>
+  </w:style>
+  <w:style w:type="character" w:customStyle="1" w:styleId="10">
+    <w:name w:val="Заголовок 1 Знак"/>
+    <w:basedOn w:val="a0"/>
+    <w:link w:val="1"/>
+    <w:uiPriority w:val="9"/>
+    <w:rsid w:val="00EB13FC"/>
+    <w:rPr>
+      <w:rFonts w:asciiTheme="majorHAnsi" w:eastAsiaTheme="majorEastAsia" w:hAnsiTheme="majorHAnsi" w:cstheme="majorBidi"/>
+      <w:color w:val="2E74B5" w:themeColor="accent1" w:themeShade="BF"/>
+      <w:sz w:val="32"/>
+      <w:szCs w:val="32"/>
+    </w:rPr>
+  </w:style>
+  <w:style w:type="character" w:styleId="a5">
+    <w:name w:val="Hyperlink"/>
+    <w:basedOn w:val="a0"/>
+    <w:uiPriority w:val="99"/>
+    <w:unhideWhenUsed/>
+    <w:rsid w:val="00EB13FC"/>
+    <w:rPr>
+      <w:color w:val="0563C1" w:themeColor="hyperlink"/>
+      <w:u w:val="single"/>
+    </w:rPr>
+  </w:style>
+  <w:style w:type="character" w:customStyle="1" w:styleId="20">
+    <w:name w:val="Заголовок 2 Знак"/>
+    <w:basedOn w:val="a0"/>
+    <w:link w:val="2"/>
+    <w:uiPriority w:val="9"/>
+    <w:rsid w:val="00EB13FC"/>
+    <w:rPr>
+      <w:rFonts w:asciiTheme="majorHAnsi" w:eastAsiaTheme="majorEastAsia" w:hAnsiTheme="majorHAnsi" w:cstheme="majorBidi"/>
+      <w:color w:val="2E74B5" w:themeColor="accent1" w:themeShade="BF"/>
+      <w:sz w:val="26"/>
+      <w:szCs w:val="26"/>
+    </w:rPr>
+  </w:style>
+  <w:style w:type="paragraph" w:styleId="a6">
+    <w:name w:val="No Spacing"/>
+    <w:uiPriority w:val="1"/>
+    <w:qFormat/>
+    <w:rsid w:val="00794E64"/>
+    <w:pPr>
+      <w:spacing w:after="0" w:line="240" w:lineRule="auto"/>
+    </w:pPr>
+  </w:style>
+  <w:style w:type="character" w:styleId="a7">
+    <w:name w:val="FollowedHyperlink"/>
+    <w:basedOn w:val="a0"/>
+    <w:uiPriority w:val="99"/>
+    <w:semiHidden/>
+    <w:unhideWhenUsed/>
+    <w:rsid w:val="009D15B6"/>
+    <w:rPr>
+      <w:color w:val="954F72" w:themeColor="followedHyperlink"/>
+      <w:u w:val="single"/>
+    </w:rPr>
+  </w:style>
+  <w:style w:type="character" w:styleId="a8">
+    <w:name w:val="Emphasis"/>
+    <w:basedOn w:val="a0"/>
+    <w:uiPriority w:val="20"/>
+    <w:qFormat/>
+    <w:rsid w:val="00626447"/>
+    <w:rPr>
+      <w:i/>
+      <w:iCs/>
+    </w:rPr>
+  </w:style>
+  <w:style w:type="character" w:styleId="a9">
+    <w:name w:val="Subtle Emphasis"/>
+    <w:basedOn w:val="a0"/>
+    <w:uiPriority w:val="19"/>
+    <w:qFormat/>
+    <w:rsid w:val="00B27563"/>
+    <w:rPr>
+      <w:i/>
+      <w:iCs/>
+      <w:color w:val="404040" w:themeColor="text1" w:themeTint="BF"/>
+    </w:rPr>
+  </w:style>
+</w:styles>
+</file>
+
+<file path=word/stylesWithEffects.xml><?xml version="1.0" encoding="utf-8"?>
+<w:styles xmlns:wpc="http://schemas.microsoft.com/office/word/2010/wordprocessingCanvas" xmlns:mc="http://schemas.openxmlformats.org/markup-compatibility/2006" xmlns:o="urn:schemas-microsoft-com:office:office" xmlns:r="http://schemas.openxmlformats.org/officeDocument/2006/relationships" xmlns:m="http://schemas.openxmlformats.org/officeDocument/2006/math" xmlns:v="urn:schemas-microsoft-com:vml" xmlns:wp14="http://schemas.microsoft.com/office/word/2010/wordprocessingDrawing" xmlns:wp="http://schemas.openxmlformats.org/drawingml/2006/wordprocessingDrawing" xmlns:w10="urn:schemas-microsoft-com:office:word" xmlns:w="http://schemas.openxmlformats.org/wordprocessingml/2006/main" xmlns:w14="http://schemas.microsoft.com/office/word/2010/wordml" xmlns:wpg="http://schemas.microsoft.com/office/word/2010/wordprocessingGroup" xmlns:wpi="http://schemas.microsoft.com/office/word/2010/wordprocessingInk" xmlns:wne="http://schemas.microsoft.com/office/word/2006/wordml" xmlns:wps="http://schemas.microsoft.com/office/word/2010/wordprocessingShape" mc:Ignorable="w14 wp14">
+  <w:docDefaults>
+    <w:rPrDefault>
+      <w:rPr>
+        <w:rFonts w:asciiTheme="minorHAnsi" w:eastAsiaTheme="minorHAnsi" w:hAnsiTheme="minorHAnsi" w:cstheme="minorBidi"/>
+        <w:sz w:val="22"/>
+        <w:szCs w:val="22"/>
+        <w:lang w:val="ru-RU" w:eastAsia="en-US" w:bidi="ar-SA"/>
+      </w:rPr>
+    </w:rPrDefault>
+    <w:pPrDefault>
+      <w:pPr>
+        <w:spacing w:after="160" w:line="259" w:lineRule="auto"/>
+      </w:pPr>
+    </w:pPrDefault>
+  </w:docDefaults>
+  <w:latentStyles w:defLockedState="0" w:defUIPriority="99" w:defSemiHidden="1" w:defUnhideWhenUsed="1" w:defQFormat="0" w:count="267">
+    <w:lsdException w:name="Normal" w:semiHidden="0" w:uiPriority="0" w:unhideWhenUsed="0" w:qFormat="1"/>
+    <w:lsdException w:name="heading 1" w:semiHidden="0" w:uiPriority="9" w:unhideWhenUsed="0" w:qFormat="1"/>
+    <w:lsdException w:name="heading 2" w:uiPriority="9" w:qFormat="1"/>
+    <w:lsdException w:name="heading 3" w:uiPriority="9" w:qFormat="1"/>
+    <w:lsdException w:name="heading 4" w:uiPriority="9" w:qFormat="1"/>
+    <w:lsdException w:name="heading 5" w:uiPriority="9" w:qFormat="1"/>
+    <w:lsdException w:name="heading 6" w:uiPriority="9" w:qFormat="1"/>
+    <w:lsdException w:name="heading 7" w:uiPriority="9" w:qFormat="1"/>
+    <w:lsdException w:name="heading 8" w:uiPriority="9" w:qFormat="1"/>
+    <w:lsdException w:name="heading 9" w:uiPriority="9" w:qFormat="1"/>
+    <w:lsdException w:name="toc 1" w:uiPriority="39"/>
+    <w:lsdException w:name="toc 2" w:uiPriority="39"/>
+    <w:lsdException w:name="toc 3" w:uiPriority="39"/>
+    <w:lsdException w:name="toc 4" w:uiPriority="39"/>
+    <w:lsdException w:name="toc 5" w:uiPriority="39"/>
+    <w:lsdException w:name="toc 6" w:uiPriority="39"/>
+    <w:lsdException w:name="toc 7" w:uiPriority="39"/>
+    <w:lsdException w:name="toc 8" w:uiPriority="39"/>
+    <w:lsdException w:name="toc 9" w:uiPriority="39"/>
+    <w:lsdException w:name="caption" w:uiPriority="35" w:qFormat="1"/>
+    <w:lsdException w:name="Title" w:semiHidden="0" w:uiPriority="10" w:unhideWhenUsed="0" w:qFormat="1"/>
+    <w:lsdException w:name="Default Paragraph Font" w:uiPriority="1"/>
+    <w:lsdException w:name="Subtitle" w:semiHidden="0" w:uiPriority="11" w:unhideWhenUsed="0" w:qFormat="1"/>
+    <w:lsdException w:name="Strong" w:semiHidden="0" w:uiPriority="22" w:unhideWhenUsed="0" w:qFormat="1"/>
+    <w:lsdException w:name="Emphasis" w:semiHidden="0" w:uiPriority="20" w:unhideWhenUsed="0" w:qFormat="1"/>
+    <w:lsdException w:name="Table Grid" w:semiHidden="0" w:uiPriority="39" w:unhideWhenUsed="0"/>
+    <w:lsdException w:name="Placeholder Text" w:unhideWhenUsed="0"/>
+    <w:lsdException w:name="No Spacing" w:semiHidden="0" w:uiPriority="1" w:unhideWhenUsed="0" w:qFormat="1"/>
+    <w:lsdException w:name="Light Shading" w:semiHidden="0" w:uiPriority="60" w:unhideWhenUsed="0"/>
+    <w:lsdException w:name="Light List" w:semiHidden="0" w:uiPriority="61" w:unhideWhenUsed="0"/>
+    <w:lsdException w:name="Light Grid" w:semiHidden="0" w:uiPriority="62" w:unhideWhenUsed="0"/>
+    <w:lsdException w:name="Medium Shading 1" w:semiHidden="0" w:uiPriority="63" w:unhideWhenUsed="0"/>
+    <w:lsdException w:name="Medium Shading 2" w:semiHidden="0" w:uiPriority="64" w:unhideWhenUsed="0"/>
+    <w:lsdException w:name="Medium List 1" w:semiHidden="0" w:uiPriority="65" w:unhideWhenUsed="0"/>
+    <w:lsdException w:name="Medium List 2" w:semiHidden="0" w:uiPriority="66" w:unhideWhenUsed="0"/>
+    <w:lsdException w:name="Medium Grid 1" w:semiHidden="0" w:uiPriority="67" w:unhideWhenUsed="0"/>
+    <w:lsdException w:name="Medium Grid 2" w:semiHidden="0" w:uiPriority="68" w:unhideWhenUsed="0"/>
+    <w:lsdException w:name="Medium Grid 3" w:semiHidden="0" w:uiPriority="69" w:unhideWhenUsed="0"/>
+    <w:lsdException w:name="Dark List" w:semiHidden="0" w:uiPriority="70" w:unhideWhenUsed="0"/>
+    <w:lsdException w:name="Colorful Shading" w:semiHidden="0" w:uiPriority="71" w:unhideWhenUsed="0"/>
+    <w:lsdException w:name="Colorful List" w:semiHidden="0" w:uiPriority="72" w:unhideWhenUsed="0"/>
+    <w:lsdException w:name="Colorful Grid" w:semiHidden="0" w:uiPriority="73" w:unhideWhenUsed="0"/>
+    <w:lsdException w:name="Light Shading Accent 1" w:semiHidden="0" w:uiPriority="60" w:unhideWhenUsed="0"/>
+    <w:lsdException w:name="Light List Accent 1" w:semiHidden="0" w:uiPriority="61" w:unhideWhenUsed="0"/>
+    <w:lsdException w:name="Light Grid Accent 1" w:semiHidden="0" w:uiPriority="62" w:unhideWhenUsed="0"/>
+    <w:lsdException w:name="Medium Shading 1 Accent 1" w:semiHidden="0" w:uiPriority="63" w:unhideWhenUsed="0"/>
+    <w:lsdException w:name="Medium Shading 2 Accent 1" w:semiHidden="0" w:uiPriority="64" w:unhideWhenUsed="0"/>
+    <w:lsdException w:name="Medium List 1 Accent 1" w:semiHidden="0" w:uiPriority="65" w:unhideWhenUsed="0"/>
+    <w:lsdException w:name="Revision" w:unhideWhenUsed="0"/>
+    <w:lsdException w:name="List Paragraph" w:semiHidden="0" w:uiPriority="34" w:unhideWhenUsed="0" w:qFormat="1"/>
+    <w:lsdException w:name="Quote" w:semiHidden="0" w:uiPriority="29" w:unhideWhenUsed="0" w:qFormat="1"/>
+    <w:lsdException w:name="Intense Quote" w:semiHidden="0" w:uiPriority="30" w:unhideWhenUsed="0" w:qFormat="1"/>
+    <w:lsdException w:name="Medium List 2 Accent 1" w:semiHidden="0" w:uiPriority="66" w:unhideWhenUsed="0"/>
+    <w:lsdException w:name="Medium Grid 1 Accent 1" w:semiHidden="0" w:uiPriority="67" w:unhideWhenUsed="0"/>
+    <w:lsdException w:name="Medium Grid 2 Accent 1" w:semiHidden="0" w:uiPriority="68" w:unhideWhenUsed="0"/>
+    <w:lsdException w:name="Medium Grid 3 Accent 1" w:semiHidden="0" w:uiPriority="69" w:unhideWhenUsed="0"/>
+    <w:lsdException w:name="Dark List Accent 1" w:semiHidden="0" w:uiPriority="70" w:unhideWhenUsed="0"/>
+    <w:lsdException w:name="Colorful Shading Accent 1" w:semiHidden="0" w:uiPriority="71" w:unhideWhenUsed="0"/>
+    <w:lsdException w:name="Colorful List Accent 1" w:semiHidden="0" w:uiPriority="72" w:unhideWhenUsed="0"/>
+    <w:lsdException w:name="Colorful Grid Accent 1" w:semiHidden="0" w:uiPriority="73" w:unhideWhenUsed="0"/>
+    <w:lsdException w:name="Light Shading Accent 2" w:semiHidden="0" w:uiPriority="60" w:unhideWhenUsed="0"/>
+    <w:lsdException w:name="Light List Accent 2" w:semiHidden="0" w:uiPriority="61" w:unhideWhenUsed="0"/>
+    <w:lsdException w:name="Light Grid Accent 2" w:semiHidden="0" w:uiPriority="62" w:unhideWhenUsed="0"/>
+    <w:lsdException w:name="Medium Shading 1 Accent 2" w:semiHidden="0" w:uiPriority="63" w:unhideWhenUsed="0"/>
+    <w:lsdException w:name="Medium Shading 2 Accent 2" w:semiHidden="0" w:uiPriority="64" w:unhideWhenUsed="0"/>
+    <w:lsdException w:name="Medium List 1 Accent 2" w:semiHidden="0" w:uiPriority="65" w:unhideWhenUsed="0"/>
+    <w:lsdException w:name="Medium List 2 Accent 2" w:semiHidden="0" w:uiPriority="66" w:unhideWhenUsed="0"/>
+    <w:lsdException w:name="Medium Grid 1 Accent 2" w:semiHidden="0" w:uiPriority="67" w:unhideWhenUsed="0"/>
+    <w:lsdException w:name="Medium Grid 2 Accent 2" w:semiHidden="0" w:uiPriority="68" w:unhideWhenUsed="0"/>
+    <w:lsdException w:name="Medium Grid 3 Accent 2" w:semiHidden="0" w:uiPriority="69" w:unhideWhenUsed="0"/>
+    <w:lsdException w:name="Dark List Accent 2" w:semiHidden="0" w:uiPriority="70" w:unhideWhenUsed="0"/>
+    <w:lsdException w:name="Colorful Shading Accent 2" w:semiHidden="0" w:uiPriority="71" w:unhideWhenUsed="0"/>
+    <w:lsdException w:name="Colorful List Accent 2" w:semiHidden="0" w:uiPriority="72" w:unhideWhenUsed="0"/>
+    <w:lsdException w:name="Colorful Grid Accent 2" w:semiHidden="0" w:uiPriority="73" w:unhideWhenUsed="0"/>
+    <w:lsdException w:name="Light Shading Accent 3" w:semiHidden="0" w:uiPriority="60" w:unhideWhenUsed="0"/>
+    <w:lsdException w:name="Light List Accent 3" w:semiHidden="0" w:uiPriority="61" w:unhideWhenUsed="0"/>
+    <w:lsdException w:name="Light Grid Accent 3" w:semiHidden="0" w:uiPriority="62" w:unhideWhenUsed="0"/>
+    <w:lsdException w:name="Medium Shading 1 Accent 3" w:semiHidden="0" w:uiPriority="63" w:unhideWhenUsed="0"/>
+    <w:lsdException w:name="Medium Shading 2 Accent 3" w:semiHidden="0" w:uiPriority="64" w:unhideWhenUsed="0"/>
+    <w:lsdException w:name="Medium List 1 Accent 3" w:semiHidden="0" w:uiPriority="65" w:unhideWhenUsed="0"/>
+    <w:lsdException w:name="Medium List 2 Accent 3" w:semiHidden="0" w:uiPriority="66" w:unhideWhenUsed="0"/>
+    <w:lsdException w:name="Medium Grid 1 Accent 3" w:semiHidden="0" w:uiPriority="67" w:unhideWhenUsed="0"/>
+    <w:lsdException w:name="Medium Grid 2 Accent 3" w:semiHidden="0" w:uiPriority="68" w:unhideWhenUsed="0"/>
+    <w:lsdException w:name="Medium Grid 3 Accent 3" w:semiHidden="0" w:uiPriority="69" w:unhideWhenUsed="0"/>
+    <w:lsdException w:name="Dark List Accent 3" w:semiHidden="0" w:uiPriority="70" w:unhideWhenUsed="0"/>
+    <w:lsdException w:name="Colorful Shading Accent 3" w:semiHidden="0" w:uiPriority="71" w:unhideWhenUsed="0"/>
+    <w:lsdException w:name="Colorful List Accent 3" w:semiHidden="0" w:uiPriority="72" w:unhideWhenUsed="0"/>
+    <w:lsdException w:name="Colorful Grid Accent 3" w:semiHidden="0" w:uiPriority="73" w:unhideWhenUsed="0"/>
+    <w:lsdException w:name="Light Shading Accent 4" w:semiHidden="0" w:uiPriority="60" w:unhideWhenUsed="0"/>
+    <w:lsdException w:name="Light List Accent 4" w:semiHidden="0" w:uiPriority="61" w:unhideWhenUsed="0"/>
+    <w:lsdException w:name="Light Grid Accent 4" w:semiHidden="0" w:uiPriority="62" w:unhideWhenUsed="0"/>
+    <w:lsdException w:name="Medium Shading 1 Accent 4" w:semiHidden="0" w:uiPriority="63" w:unhideWhenUsed="0"/>
+    <w:lsdException w:name="Medium Shading 2 Accent 4" w:semiHidden="0" w:uiPriority="64" w:unhideWhenUsed="0"/>
+    <w:lsdException w:name="Medium List 1 Accent 4" w:semiHidden="0" w:uiPriority="65" w:unhideWhenUsed="0"/>
+    <w:lsdException w:name="Medium List 2 Accent 4" w:semiHidden="0" w:uiPriority="66" w:unhideWhenUsed="0"/>
+    <w:lsdException w:name="Medium Grid 1 Accent 4" w:semiHidden="0" w:uiPriority="67" w:unhideWhenUsed="0"/>
+    <w:lsdException w:name="Medium Grid 2 Accent 4" w:semiHidden="0" w:uiPriority="68" w:unhideWhenUsed="0"/>
+    <w:lsdException w:name="Medium Grid 3 Accent 4" w:semiHidden="0" w:uiPriority="69" w:unhideWhenUsed="0"/>
+    <w:lsdException w:name="Dark List Accent 4" w:semiHidden="0" w:uiPriority="70" w:unhideWhenUsed="0"/>
+    <w:lsdException w:name="Colorful Shading Accent 4" w:semiHidden="0" w:uiPriority="71" w:unhideWhenUsed="0"/>
+    <w:lsdException w:name="Colorful List Accent 4" w:semiHidden="0" w:uiPriority="72" w:unhideWhenUsed="0"/>
+    <w:lsdException w:name="Colorful Grid Accent 4" w:semiHidden="0" w:uiPriority="73" w:unhideWhenUsed="0"/>
+    <w:lsdException w:name="Light Shading Accent 5" w:semiHidden="0" w:uiPriority="60" w:unhideWhenUsed="0"/>
+    <w:lsdException w:name="Light List Accent 5" w:semiHidden="0" w:uiPriority="61" w:unhideWhenUsed="0"/>
+    <w:lsdException w:name="Light Grid Accent 5" w:semiHidden="0" w:uiPriority="62" w:unhideWhenUsed="0"/>
+    <w:lsdException w:name="Medium Shading 1 Accent 5" w:semiHidden="0" w:uiPriority="63" w:unhideWhenUsed="0"/>
+    <w:lsdException w:name="Medium Shading 2 Accent 5" w:semiHidden="0" w:uiPriority="64" w:unhideWhenUsed="0"/>
+    <w:lsdException w:name="Medium List 1 Accent 5" w:semiHidden="0" w:uiPriority="65" w:unhideWhenUsed="0"/>
+    <w:lsdException w:name="Medium List 2 Accent 5" w:semiHidden="0" w:uiPriority="66" w:unhideWhenUsed="0"/>
+    <w:lsdException w:name="Medium Grid 1 Accent 5" w:semiHidden="0" w:uiPriority="67" w:unhideWhenUsed="0"/>
+    <w:lsdException w:name="Medium Grid 2 Accent 5" w:semiHidden="0" w:uiPriority="68" w:unhideWhenUsed="0"/>
+    <w:lsdException w:name="Medium Grid 3 Accent 5" w:semiHidden="0" w:uiPriority="69" w:unhideWhenUsed="0"/>
+    <w:lsdException w:name="Dark List Accent 5" w:semiHidden="0" w:uiPriority="70" w:unhideWhenUsed="0"/>
+    <w:lsdException w:name="Colorful Shading Accent 5" w:semiHidden="0" w:uiPriority="71" w:unhideWhenUsed="0"/>
+    <w:lsdException w:name="Colorful List Accent 5" w:semiHidden="0" w:uiPriority="72" w:unhideWhenUsed="0"/>
+    <w:lsdException w:name="Colorful Grid Accent 5" w:semiHidden="0" w:uiPriority="73" w:unhideWhenUsed="0"/>
+    <w:lsdException w:name="Light Shading Accent 6" w:semiHidden="0" w:uiPriority="60" w:unhideWhenUsed="0"/>
+    <w:lsdException w:name="Light List Accent 6" w:semiHidden="0" w:uiPriority="61" w:unhideWhenUsed="0"/>
+    <w:lsdException w:name="Light Grid Accent 6" w:semiHidden="0" w:uiPriority="62" w:unhideWhenUsed="0"/>
+    <w:lsdException w:name="Medium Shading 1 Accent 6" w:semiHidden="0" w:uiPriority="63" w:unhideWhenUsed="0"/>
+    <w:lsdException w:name="Medium Shading 2 Accent 6" w:semiHidden="0" w:uiPriority="64" w:unhideWhenUsed="0"/>
+    <w:lsdException w:name="Medium List 1 Accent 6" w:semiHidden="0" w:uiPriority="65" w:unhideWhenUsed="0"/>
+    <w:lsdException w:name="Medium List 2 Accent 6" w:semiHidden="0" w:uiPriority="66" w:unhideWhenUsed="0"/>
+    <w:lsdException w:name="Medium Grid 1 Accent 6" w:semiHidden="0" w:uiPriority="67" w:unhideWhenUsed="0"/>
+    <w:lsdException w:name="Medium Grid 2 Accent 6" w:semiHidden="0" w:uiPriority="68" w:unhideWhenUsed="0"/>
+    <w:lsdException w:name="Medium Grid 3 Accent 6" w:semiHidden="0" w:uiPriority="69" w:unhideWhenUsed="0"/>
+    <w:lsdException w:name="Dark List Accent 6" w:semiHidden="0" w:uiPriority="70" w:unhideWhenUsed="0"/>
+    <w:lsdException w:name="Colorful Shading Accent 6" w:semiHidden="0" w:uiPriority="71" w:unhideWhenUsed="0"/>
+    <w:lsdException w:name="Colorful List Accent 6" w:semiHidden="0" w:uiPriority="72" w:unhideWhenUsed="0"/>
+    <w:lsdException w:name="Colorful Grid Accent 6" w:semiHidden="0" w:uiPriority="73" w:unhideWhenUsed="0"/>
+    <w:lsdException w:name="Subtle Emphasis" w:semiHidden="0" w:uiPriority="19" w:unhideWhenUsed="0" w:qFormat="1"/>
+    <w:lsdException w:name="Intense Emphasis" w:semiHidden="0" w:uiPriority="21" w:unhideWhenUsed="0" w:qFormat="1"/>
+    <w:lsdException w:name="Subtle Reference" w:semiHidden="0" w:uiPriority="31" w:unhideWhenUsed="0" w:qFormat="1"/>
+    <w:lsdException w:name="Intense Reference" w:semiHidden="0" w:uiPriority="32" w:unhideWhenUsed="0" w:qFormat="1"/>
+    <w:lsdException w:name="Book Title" w:semiHidden="0" w:uiPriority="33" w:unhideWhenUsed="0" w:qFormat="1"/>
+    <w:lsdException w:name="Bibliography" w:uiPriority="37"/>
+    <w:lsdException w:name="TOC Heading" w:uiPriority="39" w:qFormat="1"/>
   </w:latentStyles>
   <w:style w:type="paragraph" w:default="1" w:styleId="a">
     <w:name w:val="Normal"/>
@@ -8687,7 +8398,7 @@
     </a:clrScheme>
     <a:fontScheme name="Стандартная">
       <a:majorFont>
-        <a:latin typeface="Calibri Light" panose="020F0302020204030204"/>
+        <a:latin typeface="Calibri Light"/>
         <a:ea typeface=""/>
         <a:cs typeface=""/>
         <a:font script="Jpan" typeface="ＭＳ ゴシック"/>
@@ -8722,7 +8433,7 @@
         <a:font script="Geor" typeface="Sylfaen"/>
       </a:majorFont>
       <a:minorFont>
-        <a:latin typeface="Calibri" panose="020F0502020204030204"/>
+        <a:latin typeface="Calibri"/>
         <a:ea typeface=""/>
         <a:cs typeface=""/>
         <a:font script="Jpan" typeface="ＭＳ 明朝"/>
@@ -8899,7 +8610,7 @@
   <a:extraClrSchemeLst/>
   <a:extLst>
     <a:ext uri="{05A4C25C-085E-4340-85A3-A5531E510DB2}">
-      <thm15:themeFamily xmlns:thm15="http://schemas.microsoft.com/office/thememl/2012/main" name="Office Theme" id="{62F939B6-93AF-4DB8-9C6B-D6C7DFDC589F}" vid="{4A3C46E8-61CC-4603-A589-7422A47A8E4A}"/>
+      <thm15:themeFamily xmlns:thm15="http://schemas.microsoft.com/office/thememl/2012/main" xmlns="" name="Office Theme" id="{62F939B6-93AF-4DB8-9C6B-D6C7DFDC589F}" vid="{4A3C46E8-61CC-4603-A589-7422A47A8E4A}"/>
     </a:ext>
   </a:extLst>
 </a:theme>
@@ -8910,7 +8621,7 @@
 </file>
 
 <file path=customXml/itemProps1.xml><?xml version="1.0" encoding="utf-8"?>
-<ds:datastoreItem xmlns:ds="http://schemas.openxmlformats.org/officeDocument/2006/customXml" ds:itemID="{815AF358-B7C6-4B69-9DB2-D74CD56997DC}">
+<ds:datastoreItem xmlns:ds="http://schemas.openxmlformats.org/officeDocument/2006/customXml" ds:itemID="{8A7A86B9-20E3-4203-B6C1-89541D877EDA}">
   <ds:schemaRefs>
     <ds:schemaRef ds:uri="http://schemas.openxmlformats.org/officeDocument/2006/bibliography"/>
   </ds:schemaRefs>

</xml_diff>